<commit_message>
almost done with paper
</commit_message>
<xml_diff>
--- a/FinalPaper.docx
+++ b/FinalPaper.docx
@@ -26,7 +26,14 @@
         <w:t>Abstract</w:t>
       </w:r>
     </w:p>
-    <w:p/>
+    <w:p>
+      <w:r>
+        <w:rPr>
+          <w:highlight w:val="yellow"/>
+        </w:rPr>
+        <w:t>WRITE SOMETHING HERE</w:t>
+      </w:r>
+    </w:p>
     <w:p>
       <w:pPr>
         <w:pStyle w:val="Heading1"/>
@@ -50,10 +57,7 @@
     </w:p>
     <w:p>
       <w:r>
-        <w:t>Since the internet boom, the spread of rumors has greatly accelerated.  With social products such as Facebook and Twitter, spreading a rumor from a friend halfway around the world is as easy as clicking a “share” button or “retweeting” a status update.  Due to their well-defined user relationships, these products allow us to easily analyze the nature of such phenomen</w:t>
-      </w:r>
-      <w:r>
-        <w:t xml:space="preserve">a in ways we could not before. </w:t>
+        <w:t xml:space="preserve">Since the internet boom, the spread of rumors has greatly accelerated.  With social products such as Facebook and Twitter, spreading a rumor from a friend halfway around the world is as easy as clicking a “share” button or “retweeting” a status update.  Due to their well-defined user relationships, these products allow us to easily analyze the nature of such phenomena in ways we could not before. </w:t>
       </w:r>
     </w:p>
     <w:p>
@@ -104,10 +108,7 @@
       </w:r>
       <w:proofErr w:type="spellEnd"/>
       <w:r>
-        <w:t xml:space="preserve"> (I), spr</w:t>
-      </w:r>
-      <w:r>
-        <w:t xml:space="preserve">eaders (S), and </w:t>
+        <w:t xml:space="preserve"> (I), spreaders (S), and </w:t>
       </w:r>
       <w:proofErr w:type="spellStart"/>
       <w:r>
@@ -120,10 +121,7 @@
     </w:p>
     <w:p>
       <w:r>
-        <w:t>Assumptions</w:t>
-      </w:r>
-      <w:r>
-        <w:t>:</w:t>
+        <w:t>Assumptions:</w:t>
       </w:r>
     </w:p>
     <w:p>
@@ -171,10 +169,7 @@
         </w:numPr>
       </w:pPr>
       <w:r>
-        <w:t>Whenever a spreader contacts an ignorant, the ignorant becomes a spreader</w:t>
-      </w:r>
-      <w:r>
-        <w:t xml:space="preserve"> at a </w:t>
+        <w:t xml:space="preserve">Whenever a spreader contacts an ignorant, the ignorant becomes a spreader at a </w:t>
       </w:r>
       <w:proofErr w:type="gramStart"/>
       <w:r>
@@ -213,10 +208,7 @@
       </w:r>
       <w:proofErr w:type="spellEnd"/>
       <w:r>
-        <w:t xml:space="preserve"> the initiating spread</w:t>
-      </w:r>
-      <w:r>
-        <w:t xml:space="preserve">er becomes a </w:t>
+        <w:t xml:space="preserve"> the initiating spreader becomes a </w:t>
       </w:r>
       <w:proofErr w:type="spellStart"/>
       <w:r>
@@ -244,203 +236,6 @@
           <w:rFonts w:eastAsiaTheme="minorEastAsia"/>
         </w:rPr>
         <w:t>.</w:t>
-      </w:r>
-    </w:p>
-    <w:p>
-      <w:pPr>
-        <w:rPr>
-          <w:rFonts w:eastAsiaTheme="minorEastAsia"/>
-        </w:rPr>
-      </w:pPr>
-      <m:oMathPara>
-        <m:oMathParaPr>
-          <m:jc m:val="left"/>
-        </m:oMathParaPr>
-        <m:oMath>
-          <m:r>
-            <w:rPr>
-              <w:rFonts w:ascii="Cambria Math" w:hAnsi="Cambria Math"/>
-            </w:rPr>
-            <m:t>N=I+S+R</m:t>
-          </m:r>
-        </m:oMath>
-      </m:oMathPara>
-    </w:p>
-    <w:p>
-      <w:pPr>
-        <w:rPr>
-          <w:rFonts w:eastAsiaTheme="minorEastAsia"/>
-        </w:rPr>
-      </w:pPr>
-      <m:oMathPara>
-        <m:oMathParaPr>
-          <m:jc m:val="left"/>
-        </m:oMathParaPr>
-        <m:oMath>
-          <m:f>
-            <m:fPr>
-              <m:ctrlPr>
-                <w:rPr>
-                  <w:rFonts w:ascii="Cambria Math" w:eastAsiaTheme="minorEastAsia" w:hAnsi="Cambria Math"/>
-                  <w:i/>
-                </w:rPr>
-              </m:ctrlPr>
-            </m:fPr>
-            <m:num>
-              <m:r>
-                <w:rPr>
-                  <w:rFonts w:ascii="Cambria Math" w:eastAsiaTheme="minorEastAsia" w:hAnsi="Cambria Math"/>
-                </w:rPr>
-                <m:t>dI</m:t>
-              </m:r>
-            </m:num>
-            <m:den>
-              <m:r>
-                <w:rPr>
-                  <w:rFonts w:ascii="Cambria Math" w:eastAsiaTheme="minorEastAsia" w:hAnsi="Cambria Math"/>
-                </w:rPr>
-                <m:t>dt</m:t>
-              </m:r>
-            </m:den>
-          </m:f>
-          <m:r>
-            <w:rPr>
-              <w:rFonts w:ascii="Cambria Math" w:eastAsiaTheme="minorEastAsia" w:hAnsi="Cambria Math"/>
-            </w:rPr>
-            <m:t>=-λkIS</m:t>
-          </m:r>
-        </m:oMath>
-      </m:oMathPara>
-    </w:p>
-    <w:p>
-      <w:pPr>
-        <w:rPr>
-          <w:rFonts w:eastAsiaTheme="minorEastAsia"/>
-        </w:rPr>
-      </w:pPr>
-      <m:oMathPara>
-        <m:oMathParaPr>
-          <m:jc m:val="left"/>
-        </m:oMathParaPr>
-        <m:oMath>
-          <m:f>
-            <m:fPr>
-              <m:ctrlPr>
-                <w:rPr>
-                  <w:rFonts w:ascii="Cambria Math" w:eastAsiaTheme="minorEastAsia" w:hAnsi="Cambria Math"/>
-                  <w:i/>
-                </w:rPr>
-              </m:ctrlPr>
-            </m:fPr>
-            <m:num>
-              <m:r>
-                <w:rPr>
-                  <w:rFonts w:ascii="Cambria Math" w:eastAsiaTheme="minorEastAsia" w:hAnsi="Cambria Math"/>
-                </w:rPr>
-                <m:t>dS</m:t>
-              </m:r>
-            </m:num>
-            <m:den>
-              <m:r>
-                <w:rPr>
-                  <w:rFonts w:ascii="Cambria Math" w:eastAsiaTheme="minorEastAsia" w:hAnsi="Cambria Math"/>
-                </w:rPr>
-                <m:t>dt</m:t>
-              </m:r>
-            </m:den>
-          </m:f>
-          <m:r>
-            <w:rPr>
-              <w:rFonts w:ascii="Cambria Math" w:eastAsiaTheme="minorEastAsia" w:hAnsi="Cambria Math"/>
-            </w:rPr>
-            <m:t>=λkIS-αkS(S+R)</m:t>
-          </m:r>
-        </m:oMath>
-      </m:oMathPara>
-    </w:p>
-    <w:p>
-      <w:pPr>
-        <w:rPr>
-          <w:rFonts w:eastAsiaTheme="minorEastAsia"/>
-        </w:rPr>
-      </w:pPr>
-      <m:oMathPara>
-        <m:oMathParaPr>
-          <m:jc m:val="left"/>
-        </m:oMathParaPr>
-        <m:oMath>
-          <m:f>
-            <m:fPr>
-              <m:ctrlPr>
-                <w:rPr>
-                  <w:rFonts w:ascii="Cambria Math" w:eastAsiaTheme="minorEastAsia" w:hAnsi="Cambria Math"/>
-                  <w:i/>
-                </w:rPr>
-              </m:ctrlPr>
-            </m:fPr>
-            <m:num>
-              <m:r>
-                <w:rPr>
-                  <w:rFonts w:ascii="Cambria Math" w:eastAsiaTheme="minorEastAsia" w:hAnsi="Cambria Math"/>
-                </w:rPr>
-                <m:t>dR</m:t>
-              </m:r>
-            </m:num>
-            <m:den>
-              <m:r>
-                <w:rPr>
-                  <w:rFonts w:ascii="Cambria Math" w:eastAsiaTheme="minorEastAsia" w:hAnsi="Cambria Math"/>
-                </w:rPr>
-                <m:t>dt</m:t>
-              </m:r>
-            </m:den>
-          </m:f>
-          <m:r>
-            <w:rPr>
-              <w:rFonts w:ascii="Cambria Math" w:eastAsiaTheme="minorEastAsia" w:hAnsi="Cambria Math"/>
-            </w:rPr>
-            <m:t>=αkS(S+R)</m:t>
-          </m:r>
-        </m:oMath>
-      </m:oMathPara>
-    </w:p>
-    <w:p>
-      <w:r>
-        <w:lastRenderedPageBreak/>
-        <w:t xml:space="preserve">We may simplify the above model by reducing it to two equations since we are assuming the population is constant. We may make the </w:t>
-      </w:r>
-      <w:proofErr w:type="gramStart"/>
-      <w:r>
-        <w:t>substitution</w:t>
-      </w:r>
-      <w:r>
-        <w:t xml:space="preserve"> </w:t>
-      </w:r>
-      <w:proofErr w:type="gramEnd"/>
-      <m:oMath>
-        <m:r>
-          <w:rPr>
-            <w:rFonts w:ascii="Cambria Math" w:hAnsi="Cambria Math"/>
-          </w:rPr>
-          <m:t>S+R=N-I</m:t>
-        </m:r>
-      </m:oMath>
-      <w:r>
-        <w:t xml:space="preserve">, where </w:t>
-      </w:r>
-      <m:oMath>
-        <m:r>
-          <w:rPr>
-            <w:rFonts w:ascii="Cambria Math" w:hAnsi="Cambria Math"/>
-          </w:rPr>
-          <m:t>N</m:t>
-        </m:r>
-      </m:oMath>
-      <w:r>
-        <w:t xml:space="preserve"> </w:t>
-      </w:r>
-      <w:r>
-        <w:t>is a constant.</w:t>
       </w:r>
     </w:p>
     <w:p>
@@ -461,6 +256,152 @@
             <m:t>N</m:t>
           </m:r>
           <m:r>
+            <m:rPr>
+              <m:sty m:val="p"/>
+            </m:rPr>
+            <w:rPr>
+              <w:rFonts w:ascii="Cambria Math" w:hAnsi="Cambria Math"/>
+            </w:rPr>
+            <m:t>=</m:t>
+          </m:r>
+          <m:r>
+            <w:rPr>
+              <w:rFonts w:ascii="Cambria Math" w:hAnsi="Cambria Math"/>
+            </w:rPr>
+            <m:t>I</m:t>
+          </m:r>
+          <m:r>
+            <m:rPr>
+              <m:sty m:val="p"/>
+            </m:rPr>
+            <w:rPr>
+              <w:rFonts w:ascii="Cambria Math" w:hAnsi="Cambria Math"/>
+            </w:rPr>
+            <m:t>+</m:t>
+          </m:r>
+          <m:r>
+            <w:rPr>
+              <w:rFonts w:ascii="Cambria Math" w:hAnsi="Cambria Math"/>
+            </w:rPr>
+            <m:t>S</m:t>
+          </m:r>
+          <m:r>
+            <m:rPr>
+              <m:sty m:val="p"/>
+            </m:rPr>
+            <w:rPr>
+              <w:rFonts w:ascii="Cambria Math" w:hAnsi="Cambria Math"/>
+            </w:rPr>
+            <m:t>+</m:t>
+          </m:r>
+          <m:r>
+            <w:rPr>
+              <w:rFonts w:ascii="Cambria Math" w:hAnsi="Cambria Math"/>
+            </w:rPr>
+            <m:t>R</m:t>
+          </m:r>
+        </m:oMath>
+      </m:oMathPara>
+    </w:p>
+    <w:p>
+      <m:oMathPara>
+        <m:oMathParaPr>
+          <m:jc m:val="left"/>
+        </m:oMathParaPr>
+        <m:oMath>
+          <m:f>
+            <m:fPr>
+              <m:ctrlPr>
+                <w:rPr>
+                  <w:rFonts w:ascii="Cambria Math" w:hAnsi="Cambria Math"/>
+                </w:rPr>
+              </m:ctrlPr>
+            </m:fPr>
+            <m:num>
+              <m:r>
+                <w:rPr>
+                  <w:rFonts w:ascii="Cambria Math" w:hAnsi="Cambria Math"/>
+                </w:rPr>
+                <m:t>dI</m:t>
+              </m:r>
+            </m:num>
+            <m:den>
+              <m:r>
+                <w:rPr>
+                  <w:rFonts w:ascii="Cambria Math" w:hAnsi="Cambria Math"/>
+                </w:rPr>
+                <m:t>dt</m:t>
+              </m:r>
+            </m:den>
+          </m:f>
+          <m:r>
+            <m:rPr>
+              <m:sty m:val="p"/>
+            </m:rPr>
+            <w:rPr>
+              <w:rFonts w:ascii="Cambria Math" w:hAnsi="Cambria Math"/>
+            </w:rPr>
+            <m:t>=-</m:t>
+          </m:r>
+          <m:r>
+            <w:rPr>
+              <w:rFonts w:ascii="Cambria Math" w:hAnsi="Cambria Math"/>
+            </w:rPr>
+            <m:t>λkIS</m:t>
+          </m:r>
+        </m:oMath>
+      </m:oMathPara>
+    </w:p>
+    <w:p>
+      <m:oMathPara>
+        <m:oMathParaPr>
+          <m:jc m:val="left"/>
+        </m:oMathParaPr>
+        <m:oMath>
+          <m:f>
+            <m:fPr>
+              <m:ctrlPr>
+                <w:rPr>
+                  <w:rFonts w:ascii="Cambria Math" w:hAnsi="Cambria Math"/>
+                </w:rPr>
+              </m:ctrlPr>
+            </m:fPr>
+            <m:num>
+              <m:r>
+                <w:rPr>
+                  <w:rFonts w:ascii="Cambria Math" w:hAnsi="Cambria Math"/>
+                </w:rPr>
+                <m:t>dS</m:t>
+              </m:r>
+            </m:num>
+            <m:den>
+              <m:r>
+                <w:rPr>
+                  <w:rFonts w:ascii="Cambria Math" w:hAnsi="Cambria Math"/>
+                </w:rPr>
+                <m:t>dt</m:t>
+              </m:r>
+            </m:den>
+          </m:f>
+          <m:r>
+            <m:rPr>
+              <m:sty m:val="p"/>
+            </m:rPr>
+            <w:rPr>
+              <w:rFonts w:ascii="Cambria Math" w:hAnsi="Cambria Math"/>
+            </w:rPr>
+            <m:t>=</m:t>
+          </m:r>
+          <m:r>
+            <w:rPr>
+              <w:rFonts w:ascii="Cambria Math" w:hAnsi="Cambria Math"/>
+            </w:rPr>
+            <m:t>λkIS</m:t>
+          </m:r>
+          <m:r>
+            <m:rPr>
+              <m:sty m:val="p"/>
+            </m:rPr>
             <w:rPr>
               <w:rFonts w:ascii="Cambria Math" w:hAnsi="Cambria Math"/>
             </w:rPr>
@@ -470,9 +411,85 @@
             <w:rPr>
               <w:rFonts w:ascii="Cambria Math" w:hAnsi="Cambria Math"/>
             </w:rPr>
-            <m:t>I</m:t>
+            <m:t>αkS</m:t>
           </m:r>
           <m:r>
+            <m:rPr>
+              <m:sty m:val="p"/>
+            </m:rPr>
+            <w:rPr>
+              <w:rFonts w:ascii="Cambria Math" w:hAnsi="Cambria Math"/>
+            </w:rPr>
+            <m:t>(</m:t>
+          </m:r>
+          <m:r>
+            <w:rPr>
+              <w:rFonts w:ascii="Cambria Math" w:hAnsi="Cambria Math"/>
+            </w:rPr>
+            <m:t>S</m:t>
+          </m:r>
+          <m:r>
+            <m:rPr>
+              <m:sty m:val="p"/>
+            </m:rPr>
+            <w:rPr>
+              <w:rFonts w:ascii="Cambria Math" w:hAnsi="Cambria Math"/>
+            </w:rPr>
+            <m:t>+</m:t>
+          </m:r>
+          <m:r>
+            <w:rPr>
+              <w:rFonts w:ascii="Cambria Math" w:hAnsi="Cambria Math"/>
+            </w:rPr>
+            <m:t>R</m:t>
+          </m:r>
+          <m:r>
+            <m:rPr>
+              <m:sty m:val="p"/>
+            </m:rPr>
+            <w:rPr>
+              <w:rFonts w:ascii="Cambria Math" w:hAnsi="Cambria Math"/>
+            </w:rPr>
+            <m:t>)</m:t>
+          </m:r>
+        </m:oMath>
+      </m:oMathPara>
+    </w:p>
+    <w:p>
+      <m:oMathPara>
+        <m:oMathParaPr>
+          <m:jc m:val="left"/>
+        </m:oMathParaPr>
+        <m:oMath>
+          <m:f>
+            <m:fPr>
+              <m:ctrlPr>
+                <w:rPr>
+                  <w:rFonts w:ascii="Cambria Math" w:hAnsi="Cambria Math"/>
+                </w:rPr>
+              </m:ctrlPr>
+            </m:fPr>
+            <m:num>
+              <m:r>
+                <w:rPr>
+                  <w:rFonts w:ascii="Cambria Math" w:hAnsi="Cambria Math"/>
+                </w:rPr>
+                <m:t>dR</m:t>
+              </m:r>
+            </m:num>
+            <m:den>
+              <m:r>
+                <w:rPr>
+                  <w:rFonts w:ascii="Cambria Math" w:hAnsi="Cambria Math"/>
+                </w:rPr>
+                <m:t>dt</m:t>
+              </m:r>
+            </m:den>
+          </m:f>
+          <m:r>
+            <m:rPr>
+              <m:sty m:val="p"/>
+            </m:rPr>
             <w:rPr>
               <w:rFonts w:ascii="Cambria Math" w:hAnsi="Cambria Math"/>
             </w:rPr>
@@ -482,109 +499,44 @@
             <w:rPr>
               <w:rFonts w:ascii="Cambria Math" w:hAnsi="Cambria Math"/>
             </w:rPr>
-            <m:t>S+R</m:t>
+            <m:t>αkS</m:t>
           </m:r>
-        </m:oMath>
-      </m:oMathPara>
-    </w:p>
-    <w:p>
-      <w:pPr>
-        <w:rPr>
-          <w:rFonts w:eastAsiaTheme="minorEastAsia"/>
-        </w:rPr>
-      </w:pPr>
-      <m:oMathPara>
-        <m:oMathParaPr>
-          <m:jc m:val="left"/>
-        </m:oMathParaPr>
-        <m:oMath>
-          <m:f>
-            <m:fPr>
-              <m:ctrlPr>
-                <w:rPr>
-                  <w:rFonts w:ascii="Cambria Math" w:eastAsiaTheme="minorEastAsia" w:hAnsi="Cambria Math"/>
-                  <w:i/>
-                </w:rPr>
-              </m:ctrlPr>
-            </m:fPr>
-            <m:num>
-              <m:r>
-                <w:rPr>
-                  <w:rFonts w:ascii="Cambria Math" w:eastAsiaTheme="minorEastAsia" w:hAnsi="Cambria Math"/>
-                </w:rPr>
-                <m:t>dI</m:t>
-              </m:r>
-            </m:num>
-            <m:den>
-              <m:r>
-                <w:rPr>
-                  <w:rFonts w:ascii="Cambria Math" w:eastAsiaTheme="minorEastAsia" w:hAnsi="Cambria Math"/>
-                </w:rPr>
-                <m:t>dt</m:t>
-              </m:r>
-            </m:den>
-          </m:f>
           <m:r>
+            <m:rPr>
+              <m:sty m:val="p"/>
+            </m:rPr>
             <w:rPr>
-              <w:rFonts w:ascii="Cambria Math" w:eastAsiaTheme="minorEastAsia" w:hAnsi="Cambria Math"/>
+              <w:rFonts w:ascii="Cambria Math" w:hAnsi="Cambria Math"/>
             </w:rPr>
-            <m:t>=-λkIS</m:t>
-          </m:r>
-        </m:oMath>
-      </m:oMathPara>
-    </w:p>
-    <w:p>
-      <w:pPr>
-        <w:rPr>
-          <w:rFonts w:eastAsiaTheme="minorEastAsia"/>
-        </w:rPr>
-      </w:pPr>
-      <m:oMathPara>
-        <m:oMathParaPr>
-          <m:jc m:val="left"/>
-        </m:oMathParaPr>
-        <m:oMath>
-          <m:f>
-            <m:fPr>
-              <m:ctrlPr>
-                <w:rPr>
-                  <w:rFonts w:ascii="Cambria Math" w:eastAsiaTheme="minorEastAsia" w:hAnsi="Cambria Math"/>
-                  <w:i/>
-                </w:rPr>
-              </m:ctrlPr>
-            </m:fPr>
-            <m:num>
-              <m:r>
-                <w:rPr>
-                  <w:rFonts w:ascii="Cambria Math" w:eastAsiaTheme="minorEastAsia" w:hAnsi="Cambria Math"/>
-                </w:rPr>
-                <m:t>dS</m:t>
-              </m:r>
-            </m:num>
-            <m:den>
-              <m:r>
-                <w:rPr>
-                  <w:rFonts w:ascii="Cambria Math" w:eastAsiaTheme="minorEastAsia" w:hAnsi="Cambria Math"/>
-                </w:rPr>
-                <m:t>dt</m:t>
-              </m:r>
-            </m:den>
-          </m:f>
-          <m:r>
-            <w:rPr>
-              <w:rFonts w:ascii="Cambria Math" w:eastAsiaTheme="minorEastAsia" w:hAnsi="Cambria Math"/>
-            </w:rPr>
-            <m:t>=λkIS-αkS(</m:t>
+            <m:t>(</m:t>
           </m:r>
           <m:r>
             <w:rPr>
-              <w:rFonts w:ascii="Cambria Math" w:eastAsiaTheme="minorEastAsia" w:hAnsi="Cambria Math"/>
+              <w:rFonts w:ascii="Cambria Math" w:hAnsi="Cambria Math"/>
             </w:rPr>
-            <m:t>N-I</m:t>
+            <m:t>S</m:t>
+          </m:r>
+          <m:r>
+            <m:rPr>
+              <m:sty m:val="p"/>
+            </m:rPr>
+            <w:rPr>
+              <w:rFonts w:ascii="Cambria Math" w:hAnsi="Cambria Math"/>
+            </w:rPr>
+            <m:t>+</m:t>
           </m:r>
           <m:r>
             <w:rPr>
-              <w:rFonts w:ascii="Cambria Math" w:eastAsiaTheme="minorEastAsia" w:hAnsi="Cambria Math"/>
+              <w:rFonts w:ascii="Cambria Math" w:hAnsi="Cambria Math"/>
+            </w:rPr>
+            <m:t>R</m:t>
+          </m:r>
+          <m:r>
+            <m:rPr>
+              <m:sty m:val="p"/>
+            </m:rPr>
+            <w:rPr>
+              <w:rFonts w:ascii="Cambria Math" w:hAnsi="Cambria Math"/>
             </w:rPr>
             <m:t>)</m:t>
           </m:r>
@@ -592,167 +544,35 @@
       </m:oMathPara>
     </w:p>
     <w:p>
-      <w:pPr>
-        <w:rPr>
-          <w:rFonts w:eastAsia="Times New Roman"/>
-        </w:rPr>
-      </w:pPr>
-      <w:r>
-        <w:rPr>
-          <w:rFonts w:eastAsia="Times New Roman"/>
-        </w:rPr>
-        <w:t xml:space="preserve">In this model, the only steady state is clearly along the </w:t>
+      <w:r>
+        <w:t xml:space="preserve">We may simplify the above model by reducing it to two equations since we are assuming the population is constant. We may make the </w:t>
       </w:r>
       <w:proofErr w:type="gramStart"/>
       <w:r>
-        <w:rPr>
-          <w:rFonts w:eastAsia="Times New Roman"/>
-        </w:rPr>
-        <w:t>line</w:t>
-      </w:r>
-      <w:r>
-        <w:rPr>
-          <w:rFonts w:eastAsia="Times New Roman"/>
-        </w:rPr>
-        <w:t xml:space="preserve"> </w:t>
+        <w:t xml:space="preserve">substitution </w:t>
       </w:r>
       <w:proofErr w:type="gramEnd"/>
-      <m:oMath>
-        <m:r>
-          <w:rPr>
-            <w:rFonts w:ascii="Cambria Math" w:eastAsia="Times New Roman" w:hAnsi="Cambria Math"/>
-          </w:rPr>
-          <m:t>S=0</m:t>
-        </m:r>
-      </m:oMath>
-      <w:r>
-        <w:rPr>
-          <w:rFonts w:eastAsia="Times New Roman"/>
-        </w:rPr>
-        <w:t xml:space="preserve">, and it is a stable steady state. This is because Ignorants depend on the presence of Spreaders for their population to change, and if there are no Spreaders, no additional </w:t>
-      </w:r>
-      <w:proofErr w:type="spellStart"/>
-      <w:r>
-        <w:rPr>
-          <w:rFonts w:eastAsia="Times New Roman"/>
-        </w:rPr>
-        <w:t>Stiflers</w:t>
-      </w:r>
-      <w:proofErr w:type="spellEnd"/>
-      <w:r>
-        <w:rPr>
-          <w:rFonts w:eastAsia="Times New Roman"/>
-        </w:rPr>
-        <w:t xml:space="preserve"> may be created.</w:t>
-      </w:r>
-    </w:p>
-    <w:p>
-      <w:pPr>
-        <w:rPr>
-          <w:rFonts w:eastAsia="Times New Roman"/>
-        </w:rPr>
-      </w:pPr>
-      <w:r>
-        <w:rPr>
-          <w:rFonts w:eastAsia="Times New Roman"/>
-          <w:highlight w:val="yellow"/>
-        </w:rPr>
-        <w:t>GRAPH</w:t>
-      </w:r>
-    </w:p>
-    <w:p>
-      <w:pPr>
-        <w:pStyle w:val="Heading1"/>
-        <w:rPr>
-          <w:rStyle w:val="SubtleEmphasis"/>
-          <w:i w:val="0"/>
-          <w:iCs w:val="0"/>
-          <w:color w:val="2E74B5" w:themeColor="accent1" w:themeShade="BF"/>
-        </w:rPr>
-      </w:pPr>
-      <w:r>
-        <w:rPr>
-          <w:rStyle w:val="SubtleEmphasis"/>
-          <w:i w:val="0"/>
-          <w:iCs w:val="0"/>
-          <w:color w:val="2E74B5" w:themeColor="accent1" w:themeShade="BF"/>
-        </w:rPr>
-        <w:t>Model</w:t>
-      </w:r>
-      <w:r>
-        <w:rPr>
-          <w:rStyle w:val="SubtleEmphasis"/>
-          <w:i w:val="0"/>
-          <w:iCs w:val="0"/>
-          <w:color w:val="2E74B5" w:themeColor="accent1" w:themeShade="BF"/>
-        </w:rPr>
-        <w:t xml:space="preserve"> 2</w:t>
-      </w:r>
-      <w:r>
-        <w:rPr>
-          <w:rStyle w:val="SubtleEmphasis"/>
-          <w:i w:val="0"/>
-          <w:iCs w:val="0"/>
-          <w:color w:val="2E74B5" w:themeColor="accent1" w:themeShade="BF"/>
-        </w:rPr>
-        <w:t xml:space="preserve"> Equations</w:t>
-      </w:r>
-    </w:p>
-    <w:p>
-      <w:r>
-        <w:t xml:space="preserve">In Model 1, we assumed that spreaders would become </w:t>
-      </w:r>
-      <w:proofErr w:type="spellStart"/>
-      <w:r>
-        <w:t>stiflers</w:t>
-      </w:r>
-      <w:proofErr w:type="spellEnd"/>
-      <w:r>
-        <w:t xml:space="preserve"> only if they were themselves stifled by another </w:t>
-      </w:r>
-      <w:proofErr w:type="spellStart"/>
-      <w:r>
-        <w:t>stifler</w:t>
-      </w:r>
-      <w:proofErr w:type="spellEnd"/>
-      <w:r>
-        <w:t xml:space="preserve"> or spreader. However, spreaders may also spontaneously decide to become </w:t>
-      </w:r>
-      <w:proofErr w:type="spellStart"/>
-      <w:r>
-        <w:t>stiflers</w:t>
-      </w:r>
-      <w:proofErr w:type="spellEnd"/>
-      <w:r>
-        <w:t xml:space="preserve"> for a variety of reasons. For example, the spreader may realize the rumor isn’t as exciting as it used to be, or the spreader may decide the rumor is harmful to a specific individual or group of people and feel guilty about continuing to spread it. To account for thi</w:t>
-      </w:r>
-      <w:r>
-        <w:t xml:space="preserve">s, we may introduce a parameter </w:t>
-      </w:r>
       <m:oMath>
         <m:r>
           <w:rPr>
             <w:rFonts w:ascii="Cambria Math" w:hAnsi="Cambria Math"/>
           </w:rPr>
-          <m:t>δ</m:t>
+          <m:t>S+R=N-I</m:t>
         </m:r>
       </m:oMath>
       <w:r>
-        <w:rPr>
-          <w:rFonts w:eastAsiaTheme="minorEastAsia"/>
-        </w:rPr>
-        <w:t xml:space="preserve"> </w:t>
-      </w:r>
-      <w:r>
-        <w:t xml:space="preserve">to represent the rate at which a spreader may spontaneously decide to become a </w:t>
-      </w:r>
-      <w:proofErr w:type="spellStart"/>
-      <w:r>
-        <w:t>stifler</w:t>
-      </w:r>
-      <w:proofErr w:type="spellEnd"/>
-      <w:r>
-        <w:t>.</w:t>
+        <w:t xml:space="preserve">, where </w:t>
+      </w:r>
+      <m:oMath>
+        <m:r>
+          <w:rPr>
+            <w:rFonts w:ascii="Cambria Math" w:hAnsi="Cambria Math"/>
+          </w:rPr>
+          <m:t>N</m:t>
+        </m:r>
+      </m:oMath>
+      <w:r>
+        <w:t xml:space="preserve"> is a constant.</w:t>
       </w:r>
     </w:p>
     <w:p>
@@ -770,17 +590,57 @@
             <w:rPr>
               <w:rFonts w:ascii="Cambria Math" w:hAnsi="Cambria Math"/>
             </w:rPr>
-            <m:t>N=I+S+R</m:t>
+            <m:t>N</m:t>
+          </m:r>
+          <m:r>
+            <m:rPr>
+              <m:sty m:val="p"/>
+            </m:rPr>
+            <w:rPr>
+              <w:rFonts w:ascii="Cambria Math" w:hAnsi="Cambria Math"/>
+            </w:rPr>
+            <m:t>-</m:t>
+          </m:r>
+          <m:r>
+            <w:rPr>
+              <w:rFonts w:ascii="Cambria Math" w:hAnsi="Cambria Math"/>
+            </w:rPr>
+            <m:t>I</m:t>
+          </m:r>
+          <m:r>
+            <m:rPr>
+              <m:sty m:val="p"/>
+            </m:rPr>
+            <w:rPr>
+              <w:rFonts w:ascii="Cambria Math" w:hAnsi="Cambria Math"/>
+            </w:rPr>
+            <m:t>=</m:t>
+          </m:r>
+          <m:r>
+            <w:rPr>
+              <w:rFonts w:ascii="Cambria Math" w:hAnsi="Cambria Math"/>
+            </w:rPr>
+            <m:t>S</m:t>
+          </m:r>
+          <m:r>
+            <m:rPr>
+              <m:sty m:val="p"/>
+            </m:rPr>
+            <w:rPr>
+              <w:rFonts w:ascii="Cambria Math" w:hAnsi="Cambria Math"/>
+            </w:rPr>
+            <m:t>+</m:t>
+          </m:r>
+          <m:r>
+            <w:rPr>
+              <w:rFonts w:ascii="Cambria Math" w:hAnsi="Cambria Math"/>
+            </w:rPr>
+            <m:t>R</m:t>
           </m:r>
         </m:oMath>
       </m:oMathPara>
     </w:p>
     <w:p>
-      <w:pPr>
-        <w:rPr>
-          <w:rFonts w:eastAsiaTheme="minorEastAsia"/>
-        </w:rPr>
-      </w:pPr>
       <m:oMathPara>
         <m:oMathParaPr>
           <m:jc m:val="left"/>
@@ -790,15 +650,14 @@
             <m:fPr>
               <m:ctrlPr>
                 <w:rPr>
-                  <w:rFonts w:ascii="Cambria Math" w:eastAsiaTheme="minorEastAsia" w:hAnsi="Cambria Math"/>
-                  <w:i/>
+                  <w:rFonts w:ascii="Cambria Math" w:hAnsi="Cambria Math"/>
                 </w:rPr>
               </m:ctrlPr>
             </m:fPr>
             <m:num>
               <m:r>
                 <w:rPr>
-                  <w:rFonts w:ascii="Cambria Math" w:eastAsiaTheme="minorEastAsia" w:hAnsi="Cambria Math"/>
+                  <w:rFonts w:ascii="Cambria Math" w:hAnsi="Cambria Math"/>
                 </w:rPr>
                 <m:t>dI</m:t>
               </m:r>
@@ -806,27 +665,31 @@
             <m:den>
               <m:r>
                 <w:rPr>
-                  <w:rFonts w:ascii="Cambria Math" w:eastAsiaTheme="minorEastAsia" w:hAnsi="Cambria Math"/>
+                  <w:rFonts w:ascii="Cambria Math" w:hAnsi="Cambria Math"/>
                 </w:rPr>
                 <m:t>dt</m:t>
               </m:r>
             </m:den>
           </m:f>
           <m:r>
+            <m:rPr>
+              <m:sty m:val="p"/>
+            </m:rPr>
             <w:rPr>
-              <w:rFonts w:ascii="Cambria Math" w:eastAsiaTheme="minorEastAsia" w:hAnsi="Cambria Math"/>
+              <w:rFonts w:ascii="Cambria Math" w:hAnsi="Cambria Math"/>
             </w:rPr>
-            <m:t>=-λkIS</m:t>
+            <m:t>=-</m:t>
+          </m:r>
+          <m:r>
+            <w:rPr>
+              <w:rFonts w:ascii="Cambria Math" w:hAnsi="Cambria Math"/>
+            </w:rPr>
+            <m:t>λkIS</m:t>
           </m:r>
         </m:oMath>
       </m:oMathPara>
     </w:p>
     <w:p>
-      <w:pPr>
-        <w:rPr>
-          <w:rFonts w:eastAsiaTheme="minorEastAsia"/>
-        </w:rPr>
-      </w:pPr>
       <m:oMathPara>
         <m:oMathParaPr>
           <m:jc m:val="left"/>
@@ -836,15 +699,14 @@
             <m:fPr>
               <m:ctrlPr>
                 <w:rPr>
-                  <w:rFonts w:ascii="Cambria Math" w:eastAsiaTheme="minorEastAsia" w:hAnsi="Cambria Math"/>
-                  <w:i/>
+                  <w:rFonts w:ascii="Cambria Math" w:hAnsi="Cambria Math"/>
                 </w:rPr>
               </m:ctrlPr>
             </m:fPr>
             <m:num>
               <m:r>
                 <w:rPr>
-                  <w:rFonts w:ascii="Cambria Math" w:eastAsiaTheme="minorEastAsia" w:hAnsi="Cambria Math"/>
+                  <w:rFonts w:ascii="Cambria Math" w:hAnsi="Cambria Math"/>
                 </w:rPr>
                 <m:t>dS</m:t>
               </m:r>
@@ -852,126 +714,207 @@
             <m:den>
               <m:r>
                 <w:rPr>
-                  <w:rFonts w:ascii="Cambria Math" w:eastAsiaTheme="minorEastAsia" w:hAnsi="Cambria Math"/>
+                  <w:rFonts w:ascii="Cambria Math" w:hAnsi="Cambria Math"/>
                 </w:rPr>
                 <m:t>dt</m:t>
               </m:r>
             </m:den>
           </m:f>
           <m:r>
+            <m:rPr>
+              <m:sty m:val="p"/>
+            </m:rPr>
             <w:rPr>
-              <w:rFonts w:ascii="Cambria Math" w:eastAsiaTheme="minorEastAsia" w:hAnsi="Cambria Math"/>
+              <w:rFonts w:ascii="Cambria Math" w:hAnsi="Cambria Math"/>
             </w:rPr>
-            <m:t>=λkIS-αkS</m:t>
+            <m:t>=</m:t>
           </m:r>
-          <m:d>
-            <m:dPr>
-              <m:ctrlPr>
-                <w:rPr>
-                  <w:rFonts w:ascii="Cambria Math" w:eastAsiaTheme="minorEastAsia" w:hAnsi="Cambria Math"/>
-                  <w:i/>
-                </w:rPr>
-              </m:ctrlPr>
-            </m:dPr>
-            <m:e>
-              <m:r>
-                <w:rPr>
-                  <w:rFonts w:ascii="Cambria Math" w:eastAsiaTheme="minorEastAsia" w:hAnsi="Cambria Math"/>
-                </w:rPr>
-                <m:t>S+R</m:t>
-              </m:r>
-            </m:e>
-          </m:d>
           <m:r>
             <w:rPr>
-              <w:rFonts w:ascii="Cambria Math" w:eastAsiaTheme="minorEastAsia" w:hAnsi="Cambria Math"/>
+              <w:rFonts w:ascii="Cambria Math" w:hAnsi="Cambria Math"/>
             </w:rPr>
-            <m:t>-δS</m:t>
+            <m:t>λkIS</m:t>
+          </m:r>
+          <m:r>
+            <m:rPr>
+              <m:sty m:val="p"/>
+            </m:rPr>
+            <w:rPr>
+              <w:rFonts w:ascii="Cambria Math" w:hAnsi="Cambria Math"/>
+            </w:rPr>
+            <m:t>-</m:t>
+          </m:r>
+          <m:r>
+            <w:rPr>
+              <w:rFonts w:ascii="Cambria Math" w:hAnsi="Cambria Math"/>
+            </w:rPr>
+            <m:t>αkS</m:t>
+          </m:r>
+          <m:r>
+            <m:rPr>
+              <m:sty m:val="p"/>
+            </m:rPr>
+            <w:rPr>
+              <w:rFonts w:ascii="Cambria Math" w:hAnsi="Cambria Math"/>
+            </w:rPr>
+            <m:t>(</m:t>
+          </m:r>
+          <m:r>
+            <w:rPr>
+              <w:rFonts w:ascii="Cambria Math" w:hAnsi="Cambria Math"/>
+            </w:rPr>
+            <m:t>N</m:t>
+          </m:r>
+          <m:r>
+            <m:rPr>
+              <m:sty m:val="p"/>
+            </m:rPr>
+            <w:rPr>
+              <w:rFonts w:ascii="Cambria Math" w:hAnsi="Cambria Math"/>
+            </w:rPr>
+            <m:t>-</m:t>
+          </m:r>
+          <m:r>
+            <w:rPr>
+              <w:rFonts w:ascii="Cambria Math" w:hAnsi="Cambria Math"/>
+            </w:rPr>
+            <m:t>I</m:t>
+          </m:r>
+          <m:r>
+            <m:rPr>
+              <m:sty m:val="p"/>
+            </m:rPr>
+            <w:rPr>
+              <w:rFonts w:ascii="Cambria Math" w:hAnsi="Cambria Math"/>
+            </w:rPr>
+            <m:t>)</m:t>
           </m:r>
         </m:oMath>
       </m:oMathPara>
     </w:p>
     <w:p>
+      <w:r>
+        <w:t xml:space="preserve">In this model, the only steady state is clearly along the </w:t>
+      </w:r>
+      <w:proofErr w:type="gramStart"/>
+      <w:r>
+        <w:t>line</w:t>
+      </w:r>
+      <w:r>
+        <w:t xml:space="preserve"> </w:t>
+      </w:r>
+      <w:proofErr w:type="gramEnd"/>
+      <m:oMath>
+        <m:r>
+          <w:rPr>
+            <w:rFonts w:ascii="Cambria Math" w:hAnsi="Cambria Math"/>
+          </w:rPr>
+          <m:t>S=0</m:t>
+        </m:r>
+      </m:oMath>
+      <w:r>
+        <w:t xml:space="preserve">, and it is a stable steady state. This is because Ignorants depend on the presence of Spreaders for their population to change, and if there are no Spreaders, no additional </w:t>
+      </w:r>
+      <w:proofErr w:type="spellStart"/>
+      <w:r>
+        <w:t>Stiflers</w:t>
+      </w:r>
+      <w:proofErr w:type="spellEnd"/>
+      <w:r>
+        <w:t xml:space="preserve"> may be created.</w:t>
+      </w:r>
+    </w:p>
+    <w:p>
+      <w:r>
+        <w:rPr>
+          <w:highlight w:val="yellow"/>
+        </w:rPr>
+        <w:t>GRAPH</w:t>
+      </w:r>
+    </w:p>
+    <w:p>
+      <w:r>
+        <w:rPr>
+          <w:highlight w:val="yellow"/>
+        </w:rPr>
+        <w:t>WRITE SOMETHING HERE</w:t>
+      </w:r>
+    </w:p>
+    <w:p>
       <w:pPr>
+        <w:pStyle w:val="Heading1"/>
+        <w:rPr>
+          <w:rStyle w:val="SubtleEmphasis"/>
+          <w:i w:val="0"/>
+          <w:iCs w:val="0"/>
+          <w:color w:val="2E74B5" w:themeColor="accent1" w:themeShade="BF"/>
+        </w:rPr>
+      </w:pPr>
+      <w:r>
+        <w:rPr>
+          <w:rStyle w:val="SubtleEmphasis"/>
+          <w:i w:val="0"/>
+          <w:iCs w:val="0"/>
+          <w:color w:val="2E74B5" w:themeColor="accent1" w:themeShade="BF"/>
+        </w:rPr>
+        <w:t>Model 2 Equations</w:t>
+      </w:r>
+    </w:p>
+    <w:p>
+      <w:r>
+        <w:t xml:space="preserve">In Model 1, we assumed that spreaders would become </w:t>
+      </w:r>
+      <w:proofErr w:type="spellStart"/>
+      <w:r>
+        <w:t>stiflers</w:t>
+      </w:r>
+      <w:proofErr w:type="spellEnd"/>
+      <w:r>
+        <w:t xml:space="preserve"> only if they were themselves stifled by another </w:t>
+      </w:r>
+      <w:proofErr w:type="spellStart"/>
+      <w:r>
+        <w:t>stifler</w:t>
+      </w:r>
+      <w:proofErr w:type="spellEnd"/>
+      <w:r>
+        <w:t xml:space="preserve"> or spreader. However, spreaders may also spontaneously decide to become </w:t>
+      </w:r>
+      <w:proofErr w:type="spellStart"/>
+      <w:r>
+        <w:t>stiflers</w:t>
+      </w:r>
+      <w:proofErr w:type="spellEnd"/>
+      <w:r>
+        <w:t xml:space="preserve"> for a variety of reasons. For example, the spreader may realize the rumor isn’t as exciting as it used to be, or the spreader may decide the rumor is harmful to a specific individual or group of people and feel guilty about continuing to spread it. To account for thi</w:t>
+      </w:r>
+      <w:r>
+        <w:t xml:space="preserve">s, we may introduce a parameter </w:t>
+      </w:r>
+      <m:oMath>
+        <m:r>
+          <w:rPr>
+            <w:rFonts w:ascii="Cambria Math" w:hAnsi="Cambria Math"/>
+          </w:rPr>
+          <m:t>δ</m:t>
+        </m:r>
+      </m:oMath>
+      <w:r>
         <w:rPr>
           <w:rFonts w:eastAsiaTheme="minorEastAsia"/>
         </w:rPr>
-      </w:pPr>
-      <m:oMathPara>
-        <m:oMathParaPr>
-          <m:jc m:val="left"/>
-        </m:oMathParaPr>
-        <m:oMath>
-          <m:f>
-            <m:fPr>
-              <m:ctrlPr>
-                <w:rPr>
-                  <w:rFonts w:ascii="Cambria Math" w:eastAsiaTheme="minorEastAsia" w:hAnsi="Cambria Math"/>
-                  <w:i/>
-                </w:rPr>
-              </m:ctrlPr>
-            </m:fPr>
-            <m:num>
-              <m:r>
-                <w:rPr>
-                  <w:rFonts w:ascii="Cambria Math" w:eastAsiaTheme="minorEastAsia" w:hAnsi="Cambria Math"/>
-                </w:rPr>
-                <m:t>dR</m:t>
-              </m:r>
-            </m:num>
-            <m:den>
-              <m:r>
-                <w:rPr>
-                  <w:rFonts w:ascii="Cambria Math" w:eastAsiaTheme="minorEastAsia" w:hAnsi="Cambria Math"/>
-                </w:rPr>
-                <m:t>dt</m:t>
-              </m:r>
-            </m:den>
-          </m:f>
-          <m:r>
-            <w:rPr>
-              <w:rFonts w:ascii="Cambria Math" w:eastAsiaTheme="minorEastAsia" w:hAnsi="Cambria Math"/>
-            </w:rPr>
-            <m:t>=αkS</m:t>
-          </m:r>
-          <m:d>
-            <m:dPr>
-              <m:ctrlPr>
-                <w:rPr>
-                  <w:rFonts w:ascii="Cambria Math" w:eastAsiaTheme="minorEastAsia" w:hAnsi="Cambria Math"/>
-                  <w:i/>
-                </w:rPr>
-              </m:ctrlPr>
-            </m:dPr>
-            <m:e>
-              <m:r>
-                <w:rPr>
-                  <w:rFonts w:ascii="Cambria Math" w:eastAsiaTheme="minorEastAsia" w:hAnsi="Cambria Math"/>
-                </w:rPr>
-                <m:t>S+R</m:t>
-              </m:r>
-            </m:e>
-          </m:d>
-          <m:r>
-            <w:rPr>
-              <w:rFonts w:ascii="Cambria Math" w:eastAsiaTheme="minorEastAsia" w:hAnsi="Cambria Math"/>
-            </w:rPr>
-            <m:t>+δS</m:t>
-          </m:r>
-        </m:oMath>
-      </m:oMathPara>
-    </w:p>
-    <w:p>
-      <w:pPr>
-        <w:rPr>
-          <w:rFonts w:eastAsiaTheme="minorEastAsia"/>
-        </w:rPr>
-      </w:pPr>
-      <w:r>
-        <w:rPr>
-          <w:rFonts w:eastAsiaTheme="minorEastAsia"/>
-        </w:rPr>
-        <w:t>Reducing this to a model of two variables as we did before, we attain the following equations:</w:t>
+        <w:t xml:space="preserve"> </w:t>
+      </w:r>
+      <w:r>
+        <w:t xml:space="preserve">to represent the rate at which a spreader may spontaneously decide to become a </w:t>
+      </w:r>
+      <w:proofErr w:type="spellStart"/>
+      <w:r>
+        <w:t>stifler</w:t>
+      </w:r>
+      <w:proofErr w:type="spellEnd"/>
+      <w:r>
+        <w:t>.</w:t>
       </w:r>
     </w:p>
     <w:p>
@@ -989,10 +932,317 @@
             <w:rPr>
               <w:rFonts w:ascii="Cambria Math" w:hAnsi="Cambria Math"/>
             </w:rPr>
-            <m:t>N-I=S+R</m:t>
+            <m:t>N</m:t>
+          </m:r>
+          <m:r>
+            <m:rPr>
+              <m:sty m:val="p"/>
+            </m:rPr>
+            <w:rPr>
+              <w:rFonts w:ascii="Cambria Math" w:hAnsi="Cambria Math"/>
+            </w:rPr>
+            <m:t>=</m:t>
+          </m:r>
+          <m:r>
+            <w:rPr>
+              <w:rFonts w:ascii="Cambria Math" w:hAnsi="Cambria Math"/>
+            </w:rPr>
+            <m:t>I</m:t>
+          </m:r>
+          <m:r>
+            <m:rPr>
+              <m:sty m:val="p"/>
+            </m:rPr>
+            <w:rPr>
+              <w:rFonts w:ascii="Cambria Math" w:hAnsi="Cambria Math"/>
+            </w:rPr>
+            <m:t>+</m:t>
+          </m:r>
+          <m:r>
+            <w:rPr>
+              <w:rFonts w:ascii="Cambria Math" w:hAnsi="Cambria Math"/>
+            </w:rPr>
+            <m:t>S</m:t>
+          </m:r>
+          <m:r>
+            <m:rPr>
+              <m:sty m:val="p"/>
+            </m:rPr>
+            <w:rPr>
+              <w:rFonts w:ascii="Cambria Math" w:hAnsi="Cambria Math"/>
+            </w:rPr>
+            <m:t>+</m:t>
+          </m:r>
+          <m:r>
+            <w:rPr>
+              <w:rFonts w:ascii="Cambria Math" w:hAnsi="Cambria Math"/>
+            </w:rPr>
+            <m:t>R</m:t>
           </m:r>
         </m:oMath>
       </m:oMathPara>
+    </w:p>
+    <w:p>
+      <m:oMathPara>
+        <m:oMathParaPr>
+          <m:jc m:val="left"/>
+        </m:oMathParaPr>
+        <m:oMath>
+          <m:f>
+            <m:fPr>
+              <m:ctrlPr>
+                <w:rPr>
+                  <w:rFonts w:ascii="Cambria Math" w:hAnsi="Cambria Math"/>
+                </w:rPr>
+              </m:ctrlPr>
+            </m:fPr>
+            <m:num>
+              <m:r>
+                <w:rPr>
+                  <w:rFonts w:ascii="Cambria Math" w:hAnsi="Cambria Math"/>
+                </w:rPr>
+                <m:t>dI</m:t>
+              </m:r>
+            </m:num>
+            <m:den>
+              <m:r>
+                <w:rPr>
+                  <w:rFonts w:ascii="Cambria Math" w:hAnsi="Cambria Math"/>
+                </w:rPr>
+                <m:t>dt</m:t>
+              </m:r>
+            </m:den>
+          </m:f>
+          <m:r>
+            <m:rPr>
+              <m:sty m:val="p"/>
+            </m:rPr>
+            <w:rPr>
+              <w:rFonts w:ascii="Cambria Math" w:hAnsi="Cambria Math"/>
+            </w:rPr>
+            <m:t>=-</m:t>
+          </m:r>
+          <m:r>
+            <w:rPr>
+              <w:rFonts w:ascii="Cambria Math" w:hAnsi="Cambria Math"/>
+            </w:rPr>
+            <m:t>λkIS</m:t>
+          </m:r>
+        </m:oMath>
+      </m:oMathPara>
+    </w:p>
+    <w:p>
+      <m:oMathPara>
+        <m:oMathParaPr>
+          <m:jc m:val="left"/>
+        </m:oMathParaPr>
+        <m:oMath>
+          <m:f>
+            <m:fPr>
+              <m:ctrlPr>
+                <w:rPr>
+                  <w:rFonts w:ascii="Cambria Math" w:hAnsi="Cambria Math"/>
+                </w:rPr>
+              </m:ctrlPr>
+            </m:fPr>
+            <m:num>
+              <m:r>
+                <w:rPr>
+                  <w:rFonts w:ascii="Cambria Math" w:hAnsi="Cambria Math"/>
+                </w:rPr>
+                <m:t>dS</m:t>
+              </m:r>
+            </m:num>
+            <m:den>
+              <m:r>
+                <w:rPr>
+                  <w:rFonts w:ascii="Cambria Math" w:hAnsi="Cambria Math"/>
+                </w:rPr>
+                <m:t>dt</m:t>
+              </m:r>
+            </m:den>
+          </m:f>
+          <m:r>
+            <m:rPr>
+              <m:sty m:val="p"/>
+            </m:rPr>
+            <w:rPr>
+              <w:rFonts w:ascii="Cambria Math" w:hAnsi="Cambria Math"/>
+            </w:rPr>
+            <m:t>=</m:t>
+          </m:r>
+          <m:r>
+            <w:rPr>
+              <w:rFonts w:ascii="Cambria Math" w:hAnsi="Cambria Math"/>
+            </w:rPr>
+            <m:t>λkIS</m:t>
+          </m:r>
+          <m:r>
+            <m:rPr>
+              <m:sty m:val="p"/>
+            </m:rPr>
+            <w:rPr>
+              <w:rFonts w:ascii="Cambria Math" w:hAnsi="Cambria Math"/>
+            </w:rPr>
+            <m:t>-</m:t>
+          </m:r>
+          <m:r>
+            <w:rPr>
+              <w:rFonts w:ascii="Cambria Math" w:hAnsi="Cambria Math"/>
+            </w:rPr>
+            <m:t>αkS</m:t>
+          </m:r>
+          <m:d>
+            <m:dPr>
+              <m:ctrlPr>
+                <w:rPr>
+                  <w:rFonts w:ascii="Cambria Math" w:hAnsi="Cambria Math"/>
+                </w:rPr>
+              </m:ctrlPr>
+            </m:dPr>
+            <m:e>
+              <m:r>
+                <w:rPr>
+                  <w:rFonts w:ascii="Cambria Math" w:hAnsi="Cambria Math"/>
+                </w:rPr>
+                <m:t>S</m:t>
+              </m:r>
+              <m:r>
+                <m:rPr>
+                  <m:sty m:val="p"/>
+                </m:rPr>
+                <w:rPr>
+                  <w:rFonts w:ascii="Cambria Math" w:hAnsi="Cambria Math"/>
+                </w:rPr>
+                <m:t>+</m:t>
+              </m:r>
+              <m:r>
+                <w:rPr>
+                  <w:rFonts w:ascii="Cambria Math" w:hAnsi="Cambria Math"/>
+                </w:rPr>
+                <m:t>R</m:t>
+              </m:r>
+            </m:e>
+          </m:d>
+          <m:r>
+            <m:rPr>
+              <m:sty m:val="p"/>
+            </m:rPr>
+            <w:rPr>
+              <w:rFonts w:ascii="Cambria Math" w:hAnsi="Cambria Math"/>
+            </w:rPr>
+            <m:t>-</m:t>
+          </m:r>
+          <m:r>
+            <w:rPr>
+              <w:rFonts w:ascii="Cambria Math" w:hAnsi="Cambria Math"/>
+            </w:rPr>
+            <m:t>δS</m:t>
+          </m:r>
+        </m:oMath>
+      </m:oMathPara>
+    </w:p>
+    <w:p>
+      <m:oMathPara>
+        <m:oMathParaPr>
+          <m:jc m:val="left"/>
+        </m:oMathParaPr>
+        <m:oMath>
+          <m:f>
+            <m:fPr>
+              <m:ctrlPr>
+                <w:rPr>
+                  <w:rFonts w:ascii="Cambria Math" w:hAnsi="Cambria Math"/>
+                </w:rPr>
+              </m:ctrlPr>
+            </m:fPr>
+            <m:num>
+              <m:r>
+                <w:rPr>
+                  <w:rFonts w:ascii="Cambria Math" w:hAnsi="Cambria Math"/>
+                </w:rPr>
+                <m:t>dR</m:t>
+              </m:r>
+            </m:num>
+            <m:den>
+              <m:r>
+                <w:rPr>
+                  <w:rFonts w:ascii="Cambria Math" w:hAnsi="Cambria Math"/>
+                </w:rPr>
+                <m:t>dt</m:t>
+              </m:r>
+            </m:den>
+          </m:f>
+          <m:r>
+            <m:rPr>
+              <m:sty m:val="p"/>
+            </m:rPr>
+            <w:rPr>
+              <w:rFonts w:ascii="Cambria Math" w:hAnsi="Cambria Math"/>
+            </w:rPr>
+            <m:t>=</m:t>
+          </m:r>
+          <m:r>
+            <w:rPr>
+              <w:rFonts w:ascii="Cambria Math" w:hAnsi="Cambria Math"/>
+            </w:rPr>
+            <m:t>αkS</m:t>
+          </m:r>
+          <m:d>
+            <m:dPr>
+              <m:ctrlPr>
+                <w:rPr>
+                  <w:rFonts w:ascii="Cambria Math" w:hAnsi="Cambria Math"/>
+                </w:rPr>
+              </m:ctrlPr>
+            </m:dPr>
+            <m:e>
+              <m:r>
+                <w:rPr>
+                  <w:rFonts w:ascii="Cambria Math" w:hAnsi="Cambria Math"/>
+                </w:rPr>
+                <m:t>S</m:t>
+              </m:r>
+              <m:r>
+                <m:rPr>
+                  <m:sty m:val="p"/>
+                </m:rPr>
+                <w:rPr>
+                  <w:rFonts w:ascii="Cambria Math" w:hAnsi="Cambria Math"/>
+                </w:rPr>
+                <m:t>+</m:t>
+              </m:r>
+              <m:r>
+                <w:rPr>
+                  <w:rFonts w:ascii="Cambria Math" w:hAnsi="Cambria Math"/>
+                </w:rPr>
+                <m:t>R</m:t>
+              </m:r>
+            </m:e>
+          </m:d>
+          <m:r>
+            <m:rPr>
+              <m:sty m:val="p"/>
+            </m:rPr>
+            <w:rPr>
+              <w:rFonts w:ascii="Cambria Math" w:hAnsi="Cambria Math"/>
+            </w:rPr>
+            <m:t>+</m:t>
+          </m:r>
+          <m:r>
+            <w:rPr>
+              <w:rFonts w:ascii="Cambria Math" w:hAnsi="Cambria Math"/>
+            </w:rPr>
+            <m:t>δS</m:t>
+          </m:r>
+        </m:oMath>
+      </m:oMathPara>
+    </w:p>
+    <w:p>
+      <w:r>
+        <w:lastRenderedPageBreak/>
+        <w:t>Reducing this to a model of two variables as we did before, we attain the following equations:</w:t>
+      </w:r>
     </w:p>
     <w:p>
       <w:pPr>
@@ -1005,47 +1255,61 @@
           <m:jc m:val="left"/>
         </m:oMathParaPr>
         <m:oMath>
-          <m:f>
-            <m:fPr>
-              <m:ctrlPr>
-                <w:rPr>
-                  <w:rFonts w:ascii="Cambria Math" w:eastAsiaTheme="minorEastAsia" w:hAnsi="Cambria Math"/>
-                  <w:i/>
-                </w:rPr>
-              </m:ctrlPr>
-            </m:fPr>
-            <m:num>
-              <m:r>
-                <w:rPr>
-                  <w:rFonts w:ascii="Cambria Math" w:eastAsiaTheme="minorEastAsia" w:hAnsi="Cambria Math"/>
-                </w:rPr>
-                <m:t>dI</m:t>
-              </m:r>
-            </m:num>
-            <m:den>
-              <m:r>
-                <w:rPr>
-                  <w:rFonts w:ascii="Cambria Math" w:eastAsiaTheme="minorEastAsia" w:hAnsi="Cambria Math"/>
-                </w:rPr>
-                <m:t>dt</m:t>
-              </m:r>
-            </m:den>
-          </m:f>
           <m:r>
             <w:rPr>
-              <w:rFonts w:ascii="Cambria Math" w:eastAsiaTheme="minorEastAsia" w:hAnsi="Cambria Math"/>
+              <w:rFonts w:ascii="Cambria Math" w:hAnsi="Cambria Math"/>
             </w:rPr>
-            <m:t>=-λkIS</m:t>
+            <m:t>N</m:t>
+          </m:r>
+          <m:r>
+            <m:rPr>
+              <m:sty m:val="p"/>
+            </m:rPr>
+            <w:rPr>
+              <w:rFonts w:ascii="Cambria Math" w:hAnsi="Cambria Math"/>
+            </w:rPr>
+            <m:t>-</m:t>
+          </m:r>
+          <m:r>
+            <w:rPr>
+              <w:rFonts w:ascii="Cambria Math" w:hAnsi="Cambria Math"/>
+            </w:rPr>
+            <m:t>I</m:t>
+          </m:r>
+          <m:r>
+            <m:rPr>
+              <m:sty m:val="p"/>
+            </m:rPr>
+            <w:rPr>
+              <w:rFonts w:ascii="Cambria Math" w:hAnsi="Cambria Math"/>
+            </w:rPr>
+            <m:t>=</m:t>
+          </m:r>
+          <m:r>
+            <w:rPr>
+              <w:rFonts w:ascii="Cambria Math" w:hAnsi="Cambria Math"/>
+            </w:rPr>
+            <m:t>S</m:t>
+          </m:r>
+          <m:r>
+            <m:rPr>
+              <m:sty m:val="p"/>
+            </m:rPr>
+            <w:rPr>
+              <w:rFonts w:ascii="Cambria Math" w:hAnsi="Cambria Math"/>
+            </w:rPr>
+            <m:t>+</m:t>
+          </m:r>
+          <m:r>
+            <w:rPr>
+              <w:rFonts w:ascii="Cambria Math" w:hAnsi="Cambria Math"/>
+            </w:rPr>
+            <m:t>R</m:t>
           </m:r>
         </m:oMath>
       </m:oMathPara>
     </w:p>
     <w:p>
-      <w:pPr>
-        <w:rPr>
-          <w:rFonts w:eastAsiaTheme="minorEastAsia"/>
-        </w:rPr>
-      </w:pPr>
       <m:oMathPara>
         <m:oMathParaPr>
           <m:jc m:val="left"/>
@@ -1055,15 +1319,63 @@
             <m:fPr>
               <m:ctrlPr>
                 <w:rPr>
-                  <w:rFonts w:ascii="Cambria Math" w:eastAsiaTheme="minorEastAsia" w:hAnsi="Cambria Math"/>
-                  <w:i/>
+                  <w:rFonts w:ascii="Cambria Math" w:hAnsi="Cambria Math"/>
                 </w:rPr>
               </m:ctrlPr>
             </m:fPr>
             <m:num>
               <m:r>
                 <w:rPr>
-                  <w:rFonts w:ascii="Cambria Math" w:eastAsiaTheme="minorEastAsia" w:hAnsi="Cambria Math"/>
+                  <w:rFonts w:ascii="Cambria Math" w:hAnsi="Cambria Math"/>
+                </w:rPr>
+                <m:t>dI</m:t>
+              </m:r>
+            </m:num>
+            <m:den>
+              <m:r>
+                <w:rPr>
+                  <w:rFonts w:ascii="Cambria Math" w:hAnsi="Cambria Math"/>
+                </w:rPr>
+                <m:t>dt</m:t>
+              </m:r>
+            </m:den>
+          </m:f>
+          <m:r>
+            <m:rPr>
+              <m:sty m:val="p"/>
+            </m:rPr>
+            <w:rPr>
+              <w:rFonts w:ascii="Cambria Math" w:hAnsi="Cambria Math"/>
+            </w:rPr>
+            <m:t>=-</m:t>
+          </m:r>
+          <m:r>
+            <w:rPr>
+              <w:rFonts w:ascii="Cambria Math" w:hAnsi="Cambria Math"/>
+            </w:rPr>
+            <m:t>λkIS</m:t>
+          </m:r>
+        </m:oMath>
+      </m:oMathPara>
+    </w:p>
+    <w:p>
+      <m:oMathPara>
+        <m:oMathParaPr>
+          <m:jc m:val="left"/>
+        </m:oMathParaPr>
+        <m:oMath>
+          <m:f>
+            <m:fPr>
+              <m:ctrlPr>
+                <w:rPr>
+                  <w:rFonts w:ascii="Cambria Math" w:hAnsi="Cambria Math"/>
+                </w:rPr>
+              </m:ctrlPr>
+            </m:fPr>
+            <m:num>
+              <m:r>
+                <w:rPr>
+                  <w:rFonts w:ascii="Cambria Math" w:hAnsi="Cambria Math"/>
                 </w:rPr>
                 <m:t>dS</m:t>
               </m:r>
@@ -1071,41 +1383,88 @@
             <m:den>
               <m:r>
                 <w:rPr>
-                  <w:rFonts w:ascii="Cambria Math" w:eastAsiaTheme="minorEastAsia" w:hAnsi="Cambria Math"/>
+                  <w:rFonts w:ascii="Cambria Math" w:hAnsi="Cambria Math"/>
                 </w:rPr>
                 <m:t>dt</m:t>
               </m:r>
             </m:den>
           </m:f>
           <m:r>
+            <m:rPr>
+              <m:sty m:val="p"/>
+            </m:rPr>
             <w:rPr>
-              <w:rFonts w:ascii="Cambria Math" w:eastAsiaTheme="minorEastAsia" w:hAnsi="Cambria Math"/>
+              <w:rFonts w:ascii="Cambria Math" w:hAnsi="Cambria Math"/>
             </w:rPr>
-            <m:t>=λkIS-αkS</m:t>
+            <m:t>=</m:t>
+          </m:r>
+          <m:r>
+            <w:rPr>
+              <w:rFonts w:ascii="Cambria Math" w:hAnsi="Cambria Math"/>
+            </w:rPr>
+            <m:t>λkIS</m:t>
+          </m:r>
+          <m:r>
+            <m:rPr>
+              <m:sty m:val="p"/>
+            </m:rPr>
+            <w:rPr>
+              <w:rFonts w:ascii="Cambria Math" w:hAnsi="Cambria Math"/>
+            </w:rPr>
+            <m:t>-</m:t>
+          </m:r>
+          <m:r>
+            <w:rPr>
+              <w:rFonts w:ascii="Cambria Math" w:hAnsi="Cambria Math"/>
+            </w:rPr>
+            <m:t>αkS</m:t>
           </m:r>
           <m:d>
             <m:dPr>
               <m:ctrlPr>
                 <w:rPr>
-                  <w:rFonts w:ascii="Cambria Math" w:eastAsiaTheme="minorEastAsia" w:hAnsi="Cambria Math"/>
-                  <w:i/>
+                  <w:rFonts w:ascii="Cambria Math" w:hAnsi="Cambria Math"/>
                 </w:rPr>
               </m:ctrlPr>
             </m:dPr>
             <m:e>
               <m:r>
                 <w:rPr>
-                  <w:rFonts w:ascii="Cambria Math" w:eastAsiaTheme="minorEastAsia" w:hAnsi="Cambria Math"/>
+                  <w:rFonts w:ascii="Cambria Math" w:hAnsi="Cambria Math"/>
                 </w:rPr>
-                <m:t>N-I</m:t>
+                <m:t>N</m:t>
+              </m:r>
+              <m:r>
+                <m:rPr>
+                  <m:sty m:val="p"/>
+                </m:rPr>
+                <w:rPr>
+                  <w:rFonts w:ascii="Cambria Math" w:hAnsi="Cambria Math"/>
+                </w:rPr>
+                <m:t>-</m:t>
+              </m:r>
+              <m:r>
+                <w:rPr>
+                  <w:rFonts w:ascii="Cambria Math" w:hAnsi="Cambria Math"/>
+                </w:rPr>
+                <m:t>I</m:t>
               </m:r>
             </m:e>
           </m:d>
           <m:r>
+            <m:rPr>
+              <m:sty m:val="p"/>
+            </m:rPr>
             <w:rPr>
-              <w:rFonts w:ascii="Cambria Math" w:eastAsiaTheme="minorEastAsia" w:hAnsi="Cambria Math"/>
+              <w:rFonts w:ascii="Cambria Math" w:hAnsi="Cambria Math"/>
             </w:rPr>
-            <m:t>-δS</m:t>
+            <m:t>-</m:t>
+          </m:r>
+          <m:r>
+            <w:rPr>
+              <w:rFonts w:ascii="Cambria Math" w:hAnsi="Cambria Math"/>
+            </w:rPr>
+            <m:t>δS</m:t>
           </m:r>
         </m:oMath>
       </m:oMathPara>
@@ -1124,20 +1483,92 @@
       </w:r>
     </w:p>
     <w:p>
-      <w:pPr>
-        <w:pStyle w:val="Heading1"/>
-      </w:pPr>
-      <w:r>
-        <w:t>Agent-Based Model</w:t>
+      <w:r>
+        <w:rPr>
+          <w:highlight w:val="yellow"/>
+        </w:rPr>
+        <w:t>WRITE SOMETHING HERE</w:t>
       </w:r>
     </w:p>
-    <w:p/>
     <w:p>
       <w:pPr>
         <w:pStyle w:val="Heading1"/>
       </w:pPr>
       <w:r>
-        <w:lastRenderedPageBreak/>
+        <w:t>Phase Plane Analysis for Model 2</w:t>
+      </w:r>
+    </w:p>
+    <w:p>
+      <w:r>
+        <w:rPr>
+          <w:highlight w:val="yellow"/>
+        </w:rPr>
+        <w:t>WRITE SOMETHING HERE</w:t>
+      </w:r>
+    </w:p>
+    <w:p>
+      <w:r>
+        <w:rPr>
+          <w:highlight w:val="yellow"/>
+        </w:rPr>
+        <w:t>INSERT PHASE PLANE</w:t>
+      </w:r>
+    </w:p>
+    <w:p>
+      <w:pPr>
+        <w:pStyle w:val="Heading1"/>
+      </w:pPr>
+      <w:r>
+        <w:t>Agent-Based Model</w:t>
+      </w:r>
+    </w:p>
+    <w:p>
+      <w:r>
+        <w:t>We decided to trans</w:t>
+      </w:r>
+      <w:bookmarkStart w:id="0" w:name="_GoBack"/>
+      <w:bookmarkEnd w:id="0"/>
+      <w:r>
+        <w:t xml:space="preserve">ition to an agent based model for several reasons. The foremost of these was that it would allow us to model the spread of a rumor in an actual network of nodes and edges. This is more realistic than our SIR model in which all actors may interact with all other actors. In addition, this fixes the counts of spreaders, </w:t>
+      </w:r>
+      <w:proofErr w:type="spellStart"/>
+      <w:r>
+        <w:t>ignorants</w:t>
+      </w:r>
+      <w:proofErr w:type="spellEnd"/>
+      <w:r>
+        <w:t xml:space="preserve">, and </w:t>
+      </w:r>
+      <w:proofErr w:type="spellStart"/>
+      <w:r>
+        <w:t>stiflers</w:t>
+      </w:r>
+      <w:proofErr w:type="spellEnd"/>
+      <w:r>
+        <w:t xml:space="preserve"> to integers rather than real numbers. This difference will lead to more realistic results on smaller networks, where the quantization of subpopulation sizes is more apparent on a graph. (We consider a small network later.) Lastly, it let us make the activity of our agents a function of the time of day. To do this, we were able to use real data about average Facebook activity from an article on </w:t>
+      </w:r>
+      <w:proofErr w:type="spellStart"/>
+      <w:r>
+        <w:t>Mashable</w:t>
+      </w:r>
+      <w:proofErr w:type="spellEnd"/>
+      <w:r>
+        <w:t xml:space="preserve">. This way we could make our </w:t>
+      </w:r>
+      <w:proofErr w:type="spellStart"/>
+      <w:r>
+        <w:t>contactFraction</w:t>
+      </w:r>
+      <w:proofErr w:type="spellEnd"/>
+      <w:r>
+        <w:t xml:space="preserve"> -- the fraction of an agent’s friends that he or she comes in contact with in a given time step -- a function of the time of day.</w:t>
+      </w:r>
+    </w:p>
+    <w:p>
+      <w:pPr>
+        <w:pStyle w:val="Heading1"/>
+      </w:pPr>
+      <w:r>
         <w:t>Input Data</w:t>
       </w:r>
     </w:p>
@@ -1317,6 +1748,7 @@
               </w:rPr>
             </w:pPr>
             <w:r>
+              <w:lastRenderedPageBreak/>
               <w:t>0</w:t>
             </w:r>
           </w:p>
@@ -2347,11 +2779,7 @@
       </w:r>
       <w:proofErr w:type="spellEnd"/>
       <w:r>
-        <w:t xml:space="preserve"> at each time step. Because of the element of randomness, we can choose to run the model several times for a given set of parameters and average the results. For our initial training data, we chose not to do this; however, for the actual simulations that we analyzed, we averaged each </w:t>
-      </w:r>
-      <w:r>
-        <w:lastRenderedPageBreak/>
-        <w:t>model over 10 iterations. (Our training data and actual simulations are discussed later.)</w:t>
+        <w:t xml:space="preserve"> at each time step. Because of the element of randomness, we can choose to run the model several times for a given set of parameters and average the results. For our initial training data, we chose not to do this; however, for the actual simulations that we analyzed, we averaged each model over 10 iterations. (Our training data and actual simulations are discussed later.)</w:t>
       </w:r>
       <w:r>
         <w:t xml:space="preserve"> Finally, we plot the percentage </w:t>
@@ -2385,6 +2813,7 @@
         <w:pStyle w:val="Heading1"/>
       </w:pPr>
       <w:r>
+        <w:lastRenderedPageBreak/>
         <w:t>Meaning of the Parameters</w:t>
       </w:r>
     </w:p>
@@ -2542,10 +2971,7 @@
       </w:r>
       <w:proofErr w:type="spellEnd"/>
       <w:r>
-        <w:t xml:space="preserve"> in a given hour. The reciprocal of this value is the expected duration of a node’s spreader lifetime if the spreader has no interactions with other nodes. In Model 1, this value was just zero, so spreaders would remain spreaders forev</w:t>
-      </w:r>
-      <w:r>
-        <w:t>er if they had no interactions.</w:t>
+        <w:t xml:space="preserve"> in a given hour. The reciprocal of this value is the expected duration of a node’s spreader lifetime if the spreader has no interactions with other nodes. In Model 1, this value was just zero, so spreaders would remain spreaders forever if they had no interactions.</w:t>
       </w:r>
     </w:p>
     <w:p>
@@ -2620,7 +3046,11 @@
         <w:t xml:space="preserve">aphs – </w:t>
       </w:r>
       <w:r>
-        <w:t>graphs in which the populations did not change, which was generally caused by extreme values in our parameters.  We then grouped various simulations together and sampled them, noting their interesting features and recording their parameter values.</w:t>
+        <w:t xml:space="preserve">graphs in which the populations did not change, which was generally caused by extreme values in our parameters.  We then grouped various simulations together and sampled them, </w:t>
+      </w:r>
+      <w:r>
+        <w:lastRenderedPageBreak/>
+        <w:t>noting their interesting features and recording their parameter values.</w:t>
       </w:r>
       <w:r>
         <w:t xml:space="preserve"> The parameters we considered for these simulations are shown below.</w:t>
@@ -2646,16 +3076,7 @@
             <w:tcW w:w="1558" w:type="dxa"/>
           </w:tcPr>
           <w:p>
-            <w:pPr>
-              <w:jc w:val="center"/>
-              <w:rPr>
-                <w:b/>
-              </w:rPr>
-            </w:pPr>
-            <w:r>
-              <w:rPr>
-                <w:b/>
-              </w:rPr>
+            <w:r>
               <w:t>Parameter</w:t>
             </w:r>
           </w:p>
@@ -2665,16 +3086,7 @@
             <w:tcW w:w="1558" w:type="dxa"/>
           </w:tcPr>
           <w:p>
-            <w:pPr>
-              <w:jc w:val="center"/>
-              <w:rPr>
-                <w:b/>
-              </w:rPr>
-            </w:pPr>
-            <w:r>
-              <w:rPr>
-                <w:b/>
-              </w:rPr>
+            <w:r>
               <w:t>Spread Chance</w:t>
             </w:r>
           </w:p>
@@ -2684,16 +3096,7 @@
             <w:tcW w:w="1558" w:type="dxa"/>
           </w:tcPr>
           <w:p>
-            <w:pPr>
-              <w:jc w:val="center"/>
-              <w:rPr>
-                <w:b/>
-              </w:rPr>
-            </w:pPr>
-            <w:r>
-              <w:rPr>
-                <w:b/>
-              </w:rPr>
+            <w:r>
               <w:t>Stifle Chance</w:t>
             </w:r>
           </w:p>
@@ -2703,16 +3106,7 @@
             <w:tcW w:w="1558" w:type="dxa"/>
           </w:tcPr>
           <w:p>
-            <w:pPr>
-              <w:jc w:val="center"/>
-              <w:rPr>
-                <w:b/>
-              </w:rPr>
-            </w:pPr>
-            <w:r>
-              <w:rPr>
-                <w:b/>
-              </w:rPr>
+            <w:r>
               <w:t>Initial Number of Spreaders</w:t>
             </w:r>
           </w:p>
@@ -2722,16 +3116,7 @@
             <w:tcW w:w="1559" w:type="dxa"/>
           </w:tcPr>
           <w:p>
-            <w:pPr>
-              <w:jc w:val="center"/>
-              <w:rPr>
-                <w:b/>
-              </w:rPr>
-            </w:pPr>
-            <w:r>
-              <w:rPr>
-                <w:b/>
-              </w:rPr>
+            <w:r>
               <w:t>Contact Fraction</w:t>
             </w:r>
           </w:p>
@@ -2741,16 +3126,7 @@
             <w:tcW w:w="1559" w:type="dxa"/>
           </w:tcPr>
           <w:p>
-            <w:pPr>
-              <w:jc w:val="center"/>
-              <w:rPr>
-                <w:b/>
-              </w:rPr>
-            </w:pPr>
-            <w:r>
-              <w:rPr>
-                <w:b/>
-              </w:rPr>
+            <w:r>
               <w:t>Spontaneous Stifle Chance</w:t>
             </w:r>
           </w:p>
@@ -2762,17 +3138,7 @@
             <w:tcW w:w="1558" w:type="dxa"/>
           </w:tcPr>
           <w:p>
-            <w:pPr>
-              <w:jc w:val="center"/>
-              <w:rPr>
-                <w:b/>
-              </w:rPr>
-            </w:pPr>
-            <w:r>
-              <w:rPr>
-                <w:b/>
-              </w:rPr>
-              <w:lastRenderedPageBreak/>
+            <w:r>
               <w:t>Values</w:t>
             </w:r>
           </w:p>
@@ -2782,9 +3148,6 @@
             <w:tcW w:w="1558" w:type="dxa"/>
           </w:tcPr>
           <w:p>
-            <w:pPr>
-              <w:jc w:val="center"/>
-            </w:pPr>
             <w:r>
               <w:t>0.1, 0.5, 1</w:t>
             </w:r>
@@ -2795,9 +3158,6 @@
             <w:tcW w:w="1558" w:type="dxa"/>
           </w:tcPr>
           <w:p>
-            <w:pPr>
-              <w:jc w:val="center"/>
-            </w:pPr>
             <w:r>
               <w:t>0.01, 0.1, 0.5</w:t>
             </w:r>
@@ -2808,9 +3168,6 @@
             <w:tcW w:w="1558" w:type="dxa"/>
           </w:tcPr>
           <w:p>
-            <w:pPr>
-              <w:jc w:val="center"/>
-            </w:pPr>
             <w:r>
               <w:t>1, 5, 25</w:t>
             </w:r>
@@ -2821,9 +3178,6 @@
             <w:tcW w:w="1559" w:type="dxa"/>
           </w:tcPr>
           <w:p>
-            <w:pPr>
-              <w:jc w:val="center"/>
-            </w:pPr>
             <w:r>
               <w:t>0.01, 0.1, 1.0</w:t>
             </w:r>
@@ -2834,9 +3188,6 @@
             <w:tcW w:w="1559" w:type="dxa"/>
           </w:tcPr>
           <w:p>
-            <w:pPr>
-              <w:jc w:val="center"/>
-            </w:pPr>
             <w:r>
               <w:t>0, 0.1, 0.5</w:t>
             </w:r>
@@ -2847,13 +3198,7 @@
     <w:p/>
     <w:p>
       <w:r>
-        <w:t xml:space="preserve">Below is </w:t>
-      </w:r>
-      <w:r>
-        <w:t>a chart of specific observations for selected graphs</w:t>
-      </w:r>
-      <w:r>
-        <w:t>. These findings aided in our decision on which parameter values to consider in our actual simulations.</w:t>
+        <w:t>Below is a chart of specific observations for selected graphs. These findings aided in our decision on which parameter values to consider in our actual simulations.</w:t>
       </w:r>
     </w:p>
     <w:p>
@@ -2865,8 +3210,30 @@
       </w:r>
     </w:p>
     <w:p>
-      <w:r>
-        <w:t>From here, we were able to reduce the paramete</w:t>
+      <w:pPr>
+        <w:pStyle w:val="Heading1"/>
+      </w:pPr>
+      <w:r>
+        <w:t>Summary of Training Observations</w:t>
+      </w:r>
+    </w:p>
+    <w:p>
+      <w:r>
+        <w:t>The data from Graph 0 gave us good insight into the effects of our parameters.  We observed that Spread Chance has a very large impact on the peak rumor size and overall shape of the simulation. Number of Spreaders does not affect the simulation very much, as it just puts the simulation a few time</w:t>
+      </w:r>
+      <w:r>
+        <w:t xml:space="preserve"> </w:t>
+      </w:r>
+      <w:r>
+        <w:t>steps in the future.  Stifle Chance generally does not have much of an effect on the peak rumor size or yield percentage, but it does affect how long it takes for the rumor to spread.  Contact Fraction has a large impact on peak spreaders, yield percentage, and time.  This makes sense as a high contact fraction on a sparse network is “equivalent” to a low contact fraction on a very dense network.  Spontaneous Stifle Chance should not affect peak or yield percentage, except for values very close to 1.0.  This is because the reciprocal of the stifle chance represents the expected lifespan of a spreader that has no interactions; for realistic values, this is not a bottleneck.  However, increasing the spontaneous stifle chance does decrease the time it takes for there to be no more spreaders in a population.</w:t>
+      </w:r>
+    </w:p>
+    <w:p>
+      <w:r>
+        <w:t>With this insight</w:t>
+      </w:r>
+      <w:r>
+        <w:t>, we were able to reduce the paramete</w:t>
       </w:r>
       <w:r>
         <w:t>rs for our actual simulations, shown below.</w:t>
@@ -2892,16 +3259,7 @@
             <w:tcW w:w="1558" w:type="dxa"/>
           </w:tcPr>
           <w:p>
-            <w:pPr>
-              <w:jc w:val="center"/>
-              <w:rPr>
-                <w:b/>
-              </w:rPr>
-            </w:pPr>
-            <w:r>
-              <w:rPr>
-                <w:b/>
-              </w:rPr>
+            <w:r>
               <w:t>Parameter</w:t>
             </w:r>
           </w:p>
@@ -2911,16 +3269,7 @@
             <w:tcW w:w="1558" w:type="dxa"/>
           </w:tcPr>
           <w:p>
-            <w:pPr>
-              <w:jc w:val="center"/>
-              <w:rPr>
-                <w:b/>
-              </w:rPr>
-            </w:pPr>
-            <w:r>
-              <w:rPr>
-                <w:b/>
-              </w:rPr>
+            <w:r>
               <w:t>Spread Chance</w:t>
             </w:r>
           </w:p>
@@ -2930,16 +3279,7 @@
             <w:tcW w:w="1558" w:type="dxa"/>
           </w:tcPr>
           <w:p>
-            <w:pPr>
-              <w:jc w:val="center"/>
-              <w:rPr>
-                <w:b/>
-              </w:rPr>
-            </w:pPr>
-            <w:r>
-              <w:rPr>
-                <w:b/>
-              </w:rPr>
+            <w:r>
               <w:t>Stifle Chance</w:t>
             </w:r>
           </w:p>
@@ -2949,16 +3289,7 @@
             <w:tcW w:w="1558" w:type="dxa"/>
           </w:tcPr>
           <w:p>
-            <w:pPr>
-              <w:jc w:val="center"/>
-              <w:rPr>
-                <w:b/>
-              </w:rPr>
-            </w:pPr>
-            <w:r>
-              <w:rPr>
-                <w:b/>
-              </w:rPr>
+            <w:r>
               <w:t>Initial Number of Spreaders</w:t>
             </w:r>
           </w:p>
@@ -2968,16 +3299,7 @@
             <w:tcW w:w="1559" w:type="dxa"/>
           </w:tcPr>
           <w:p>
-            <w:pPr>
-              <w:jc w:val="center"/>
-              <w:rPr>
-                <w:b/>
-              </w:rPr>
-            </w:pPr>
-            <w:r>
-              <w:rPr>
-                <w:b/>
-              </w:rPr>
+            <w:r>
               <w:t>Contact Fraction</w:t>
             </w:r>
           </w:p>
@@ -2987,16 +3309,7 @@
             <w:tcW w:w="1559" w:type="dxa"/>
           </w:tcPr>
           <w:p>
-            <w:pPr>
-              <w:jc w:val="center"/>
-              <w:rPr>
-                <w:b/>
-              </w:rPr>
-            </w:pPr>
-            <w:r>
-              <w:rPr>
-                <w:b/>
-              </w:rPr>
+            <w:r>
               <w:t>Spontaneous Stifle Chance</w:t>
             </w:r>
           </w:p>
@@ -3008,16 +3321,7 @@
             <w:tcW w:w="1558" w:type="dxa"/>
           </w:tcPr>
           <w:p>
-            <w:pPr>
-              <w:jc w:val="center"/>
-              <w:rPr>
-                <w:b/>
-              </w:rPr>
-            </w:pPr>
-            <w:r>
-              <w:rPr>
-                <w:b/>
-              </w:rPr>
+            <w:r>
               <w:t>Values</w:t>
             </w:r>
           </w:p>
@@ -3027,9 +3331,6 @@
             <w:tcW w:w="1558" w:type="dxa"/>
           </w:tcPr>
           <w:p>
-            <w:pPr>
-              <w:jc w:val="center"/>
-            </w:pPr>
             <w:r>
               <w:t>0.10, 0.50</w:t>
             </w:r>
@@ -3040,9 +3341,6 @@
             <w:tcW w:w="1558" w:type="dxa"/>
           </w:tcPr>
           <w:p>
-            <w:pPr>
-              <w:jc w:val="center"/>
-            </w:pPr>
             <w:r>
               <w:t>0.001, 0.10</w:t>
             </w:r>
@@ -3053,9 +3351,6 @@
             <w:tcW w:w="1558" w:type="dxa"/>
           </w:tcPr>
           <w:p>
-            <w:pPr>
-              <w:jc w:val="center"/>
-            </w:pPr>
             <w:r>
               <w:t>1, 25</w:t>
             </w:r>
@@ -3066,9 +3361,6 @@
             <w:tcW w:w="1559" w:type="dxa"/>
           </w:tcPr>
           <w:p>
-            <w:pPr>
-              <w:jc w:val="center"/>
-            </w:pPr>
             <w:r>
               <w:t>0.05, 0.50</w:t>
             </w:r>
@@ -3079,9 +3371,6 @@
             <w:tcW w:w="1559" w:type="dxa"/>
           </w:tcPr>
           <w:p>
-            <w:pPr>
-              <w:jc w:val="center"/>
-            </w:pPr>
             <w:r>
               <w:t>0, 0.20</w:t>
             </w:r>
@@ -3103,10 +3392,12 @@
     </w:p>
     <w:p>
       <w:r>
-        <w:t>We wanted to choose graphs with different structure, so we decided we would pick a graph with a small number of nodes (SHD -- small, high density), a graph with a large number of nodes and a large number of friends per node (LHD -- large, high density), and a graph with a large number of nodes and a small number of friends per node (LLD -- large, low density).  This led us to choose Graph 698 for SHD (62 nodes, 10.68 friends per node), Graph 3437 for LLD (535 nodes, 19.99 friends per node), and Graph 1912 for LHD (748 nodes, 82.28 friends per node).</w:t>
-      </w:r>
-      <w:bookmarkStart w:id="0" w:name="_GoBack"/>
-      <w:bookmarkEnd w:id="0"/>
+        <w:t xml:space="preserve">We wanted to choose graphs with different structure, so we decided we would pick a graph with a small number of nodes (SHD -- small, high density), a graph with a large number of nodes and a large number of friends per node (LHD -- large, high density), and a graph with a large number of nodes and a small number of friends per node (LLD -- large, low density).  This led us to choose Graph 698 for SHD (62 </w:t>
+      </w:r>
+      <w:r>
+        <w:lastRenderedPageBreak/>
+        <w:t>nodes, 10.68 friends per node), Graph 3437 for LLD (535 nodes, 19.99 friends per node), and Graph 1912 for LHD (748 nodes, 82.28 friends per node).</w:t>
+      </w:r>
     </w:p>
     <w:p>
       <w:pPr>
@@ -3116,7 +3407,14 @@
         <w:t>Results of specific graphs</w:t>
       </w:r>
     </w:p>
-    <w:p/>
+    <w:p>
+      <w:r>
+        <w:rPr>
+          <w:highlight w:val="yellow"/>
+        </w:rPr>
+        <w:t>WRITE SOMETHING HERE</w:t>
+      </w:r>
+    </w:p>
     <w:tbl>
       <w:tblPr>
         <w:tblW w:w="0" w:type="auto"/>
@@ -6396,7 +6694,6 @@
               <w:jc w:val="center"/>
             </w:pPr>
             <w:r>
-              <w:lastRenderedPageBreak/>
               <w:t>14</w:t>
             </w:r>
           </w:p>
@@ -9335,6 +9632,7 @@
               <w:jc w:val="center"/>
             </w:pPr>
             <w:r>
+              <w:lastRenderedPageBreak/>
               <w:t>27</w:t>
             </w:r>
           </w:p>
@@ -10671,6 +10969,14 @@
     </w:tbl>
     <w:p/>
     <w:p>
+      <w:r>
+        <w:rPr>
+          <w:highlight w:val="yellow"/>
+        </w:rPr>
+        <w:t>WRITE SOMETHING HERE</w:t>
+      </w:r>
+    </w:p>
+    <w:p>
       <w:pPr>
         <w:pStyle w:val="Heading1"/>
       </w:pPr>
@@ -10678,7 +10984,14 @@
         <w:t>Conclusion</w:t>
       </w:r>
     </w:p>
-    <w:p/>
+    <w:p>
+      <w:r>
+        <w:rPr>
+          <w:highlight w:val="yellow"/>
+        </w:rPr>
+        <w:t>WRITE SOMETHING HERE</w:t>
+      </w:r>
+    </w:p>
     <w:sectPr>
       <w:pgSz w:w="12240" w:h="15840"/>
       <w:pgMar w:top="1440" w:right="1440" w:bottom="1440" w:left="1440" w:header="720" w:footer="720" w:gutter="0"/>
@@ -11319,6 +11632,10 @@
   <w:style w:type="paragraph" w:default="1" w:styleId="Normal">
     <w:name w:val="Normal"/>
     <w:qFormat/>
+    <w:rsid w:val="00986779"/>
+    <w:pPr>
+      <w:spacing w:line="312" w:lineRule="auto"/>
+    </w:pPr>
   </w:style>
   <w:style w:type="paragraph" w:styleId="Heading1">
     <w:name w:val="heading 1"/>

</xml_diff>

<commit_message>
added to paper, almost done
</commit_message>
<xml_diff>
--- a/FinalPaper.docx
+++ b/FinalPaper.docx
@@ -44,15 +44,7 @@
     </w:p>
     <w:p>
       <w:r>
-        <w:t xml:space="preserve">All humans are active agents in rumor spreading.  While we generally think of rumors as high-school gossip or schoolyard trash talk, rumors can have a large impact.  In late 2013, rumors regarding how China would react to the rise of </w:t>
-      </w:r>
-      <w:proofErr w:type="spellStart"/>
-      <w:r>
-        <w:t>Bitcoin</w:t>
-      </w:r>
-      <w:proofErr w:type="spellEnd"/>
-      <w:r>
-        <w:t xml:space="preserve"> greatly affected the price of the currency days before any official statements were made.  During the 2008 presidential campaign, rumors about Senator Obama’s place of birth greatly affected the legitimacy of his candidacy.  In March 2014, actor Wayne Wright had to publicly declare that he was in-fact not dead after rumors declaring otherwise spread through social networks.  However, the spread of rumors is not always harmful.  For example, the concept of viral marketing uses the quick spread of rumors through social media to promote goods and services by various companies.</w:t>
+        <w:t>All humans are active agents in rumor spreading.  While we generally think of rumors as high-school gossip or schoolyard trash talk, rumors can have a large impact.  In late 2013, rumors regarding how China would react to the rise of Bitcoin greatly affected the price of the currency days before any official statements were made.  During the 2008 presidential campaign, rumors about Senator Obama’s place of birth greatly affected the legitimacy of his candidacy.  In March 2014, actor Wayne Wright had to publicly declare that he was in-fact not dead after rumors declaring otherwise spread through social networks.  However, the spread of rumors is not always harmful.  For example, the concept of viral marketing uses the quick spread of rumors through social media to promote goods and services by various companies.</w:t>
       </w:r>
     </w:p>
     <w:p>
@@ -100,23 +92,7 @@
     </w:p>
     <w:p>
       <w:r>
-        <w:t xml:space="preserve">We will begin with an SIR model for Rumor Spreading.  Consider a population consisting of N individuals which are subdivided into </w:t>
-      </w:r>
-      <w:proofErr w:type="spellStart"/>
-      <w:r>
-        <w:t>ignorants</w:t>
-      </w:r>
-      <w:proofErr w:type="spellEnd"/>
-      <w:r>
-        <w:t xml:space="preserve"> (I), spreaders (S), and </w:t>
-      </w:r>
-      <w:proofErr w:type="spellStart"/>
-      <w:r>
-        <w:t>stiflers</w:t>
-      </w:r>
-      <w:proofErr w:type="spellEnd"/>
-      <w:r>
-        <w:t xml:space="preserve"> (R).  </w:t>
+        <w:t xml:space="preserve">We will begin with an SIR model for Rumor Spreading.  Consider a population consisting of N individuals which are subdivided into ignorants (I), spreaders (S), and stiflers (R).  </w:t>
       </w:r>
     </w:p>
     <w:p>
@@ -169,13 +145,8 @@
         </w:numPr>
       </w:pPr>
       <w:r>
-        <w:t xml:space="preserve">Whenever a spreader contacts an ignorant, the ignorant becomes a spreader at a </w:t>
+        <w:t xml:space="preserve">Whenever a spreader contacts an ignorant, the ignorant becomes a spreader at a rate </w:t>
       </w:r>
-      <w:proofErr w:type="gramStart"/>
-      <w:r>
-        <w:t xml:space="preserve">rate </w:t>
-      </w:r>
-      <w:proofErr w:type="gramEnd"/>
       <m:oMath>
         <m:r>
           <w:rPr>
@@ -200,29 +171,8 @@
         </w:numPr>
       </w:pPr>
       <w:r>
-        <w:t xml:space="preserve">When a spreader contacts another spreader or a </w:t>
+        <w:t xml:space="preserve">When a spreader contacts another spreader or a stifler the initiating spreader becomes a stifler at a rate </w:t>
       </w:r>
-      <w:proofErr w:type="spellStart"/>
-      <w:r>
-        <w:t>stifler</w:t>
-      </w:r>
-      <w:proofErr w:type="spellEnd"/>
-      <w:r>
-        <w:t xml:space="preserve"> the initiating spreader becomes a </w:t>
-      </w:r>
-      <w:proofErr w:type="spellStart"/>
-      <w:r>
-        <w:t>stifler</w:t>
-      </w:r>
-      <w:proofErr w:type="spellEnd"/>
-      <w:r>
-        <w:t xml:space="preserve"> at a </w:t>
-      </w:r>
-      <w:proofErr w:type="gramStart"/>
-      <w:r>
-        <w:t xml:space="preserve">rate </w:t>
-      </w:r>
-      <w:proofErr w:type="gramEnd"/>
       <m:oMath>
         <m:r>
           <w:rPr>
@@ -545,13 +495,8 @@
     </w:p>
     <w:p>
       <w:r>
-        <w:t xml:space="preserve">We may simplify the above model by reducing it to two equations since we are assuming the population is constant. We may make the </w:t>
+        <w:t xml:space="preserve">We may simplify the above model by reducing it to two equations since we are assuming the population is constant. We may make the substitution </w:t>
       </w:r>
-      <w:proofErr w:type="gramStart"/>
-      <w:r>
-        <w:t xml:space="preserve">substitution </w:t>
-      </w:r>
-      <w:proofErr w:type="gramEnd"/>
       <m:oMath>
         <m:r>
           <w:rPr>
@@ -794,16 +739,11 @@
     </w:p>
     <w:p>
       <w:r>
-        <w:t xml:space="preserve">In this model, the only steady state is clearly along the </w:t>
-      </w:r>
-      <w:proofErr w:type="gramStart"/>
-      <w:r>
-        <w:t>line</w:t>
+        <w:t>In this model, the only steady state is clearly along the line</w:t>
       </w:r>
       <w:r>
         <w:t xml:space="preserve"> </w:t>
       </w:r>
-      <w:proofErr w:type="gramEnd"/>
       <m:oMath>
         <m:r>
           <w:rPr>
@@ -813,31 +753,7 @@
         </m:r>
       </m:oMath>
       <w:r>
-        <w:t xml:space="preserve">, and it is a stable steady state. This is because Ignorants depend on the presence of Spreaders for their population to change, and if there are no Spreaders, no additional </w:t>
-      </w:r>
-      <w:proofErr w:type="spellStart"/>
-      <w:r>
-        <w:t>Stiflers</w:t>
-      </w:r>
-      <w:proofErr w:type="spellEnd"/>
-      <w:r>
-        <w:t xml:space="preserve"> may be created.</w:t>
-      </w:r>
-    </w:p>
-    <w:p>
-      <w:r>
-        <w:rPr>
-          <w:highlight w:val="yellow"/>
-        </w:rPr>
-        <w:t>GRAPH</w:t>
-      </w:r>
-    </w:p>
-    <w:p>
-      <w:r>
-        <w:rPr>
-          <w:highlight w:val="yellow"/>
-        </w:rPr>
-        <w:t>WRITE SOMETHING HERE</w:t>
+        <w:t>, and it is a stable steady state. This is because Ignorants depend on the presence of Spreaders for their population to change, and if there are no Spreaders, no additional Stiflers may be created.</w:t>
       </w:r>
     </w:p>
     <w:p>
@@ -862,31 +778,7 @@
     </w:p>
     <w:p>
       <w:r>
-        <w:t xml:space="preserve">In Model 1, we assumed that spreaders would become </w:t>
-      </w:r>
-      <w:proofErr w:type="spellStart"/>
-      <w:r>
-        <w:t>stiflers</w:t>
-      </w:r>
-      <w:proofErr w:type="spellEnd"/>
-      <w:r>
-        <w:t xml:space="preserve"> only if they were themselves stifled by another </w:t>
-      </w:r>
-      <w:proofErr w:type="spellStart"/>
-      <w:r>
-        <w:t>stifler</w:t>
-      </w:r>
-      <w:proofErr w:type="spellEnd"/>
-      <w:r>
-        <w:t xml:space="preserve"> or spreader. However, spreaders may also spontaneously decide to become </w:t>
-      </w:r>
-      <w:proofErr w:type="spellStart"/>
-      <w:r>
-        <w:t>stiflers</w:t>
-      </w:r>
-      <w:proofErr w:type="spellEnd"/>
-      <w:r>
-        <w:t xml:space="preserve"> for a variety of reasons. For example, the spreader may realize the rumor isn’t as exciting as it used to be, or the spreader may decide the rumor is harmful to a specific individual or group of people and feel guilty about continuing to spread it. To account for thi</w:t>
+        <w:t>In Model 1, we assumed that spreaders would become stiflers only if they were themselves stifled by another stifler or spreader. However, spreaders may also spontaneously decide to become stiflers for a variety of reasons. For example, the spreader may realize the rumor isn’t as exciting as it used to be, or the spreader may decide the rumor is harmful to a specific individual or group of people and feel guilty about continuing to spread it. To account for thi</w:t>
       </w:r>
       <w:r>
         <w:t xml:space="preserve">s, we may introduce a parameter </w:t>
@@ -906,15 +798,7 @@
         <w:t xml:space="preserve"> </w:t>
       </w:r>
       <w:r>
-        <w:t xml:space="preserve">to represent the rate at which a spreader may spontaneously decide to become a </w:t>
-      </w:r>
-      <w:proofErr w:type="spellStart"/>
-      <w:r>
-        <w:t>stifler</w:t>
-      </w:r>
-      <w:proofErr w:type="spellEnd"/>
-      <w:r>
-        <w:t>.</w:t>
+        <w:t>to represent the rate at which a spreader may spontaneously decide to become a stifler.</w:t>
       </w:r>
     </w:p>
     <w:p>
@@ -1240,7 +1124,6 @@
     </w:p>
     <w:p>
       <w:r>
-        <w:lastRenderedPageBreak/>
         <w:t>Reducing this to a model of two variables as we did before, we attain the following equations:</w:t>
       </w:r>
     </w:p>
@@ -1475,19 +1358,150 @@
       </w:r>
     </w:p>
     <w:p>
+      <w:pPr>
+        <w:pStyle w:val="Heading1"/>
+      </w:pPr>
       <w:r>
-        <w:rPr>
-          <w:highlight w:val="yellow"/>
-        </w:rPr>
-        <w:t>GRAPH</w:t>
+        <w:t>ODE Solution Graphs for Model 1 and 2</w:t>
       </w:r>
     </w:p>
     <w:p>
       <w:r>
+        <w:t xml:space="preserve">In the following two graphs, SO% refers to the initialing percentage of the populations that is spreaders, and I0% refers to the initial percentage of the population that is </w:t>
+      </w:r>
+      <w:r>
+        <w:t>ignorants</w:t>
+      </w:r>
+      <w:r>
+        <w:t xml:space="preserve">. </w:t>
+      </w:r>
+      <w:r>
+        <w:t>Note that the</w:t>
+      </w:r>
+      <w:r>
+        <w:t xml:space="preserve"> time axis is unitless in this model.</w:t>
+      </w:r>
+    </w:p>
+    <w:p>
+      <w:pPr>
+        <w:jc w:val="center"/>
+      </w:pPr>
+      <w:r>
         <w:rPr>
-          <w:highlight w:val="yellow"/>
+          <w:noProof/>
         </w:rPr>
-        <w:t>WRITE SOMETHING HERE</w:t>
+        <w:drawing>
+          <wp:inline distT="0" distB="0" distL="0" distR="0">
+            <wp:extent cx="5943600" cy="4457700"/>
+            <wp:effectExtent l="0" t="0" r="0" b="0"/>
+            <wp:docPr id="1" name="Picture 1" descr="C:\Users\Chinmay\Downloads\rumor-sir.png"/>
+            <wp:cNvGraphicFramePr>
+              <a:graphicFrameLocks xmlns:a="http://schemas.openxmlformats.org/drawingml/2006/main" noChangeAspect="1"/>
+            </wp:cNvGraphicFramePr>
+            <a:graphic xmlns:a="http://schemas.openxmlformats.org/drawingml/2006/main">
+              <a:graphicData uri="http://schemas.openxmlformats.org/drawingml/2006/picture">
+                <pic:pic xmlns:pic="http://schemas.openxmlformats.org/drawingml/2006/picture">
+                  <pic:nvPicPr>
+                    <pic:cNvPr id="0" name="Picture 1" descr="C:\Users\Chinmay\Downloads\rumor-sir.png"/>
+                    <pic:cNvPicPr>
+                      <a:picLocks noChangeAspect="1" noChangeArrowheads="1"/>
+                    </pic:cNvPicPr>
+                  </pic:nvPicPr>
+                  <pic:blipFill>
+                    <a:blip r:embed="rId5">
+                      <a:extLst>
+                        <a:ext uri="{28A0092B-C50C-407E-A947-70E740481C1C}">
+                          <a14:useLocalDpi xmlns:a14="http://schemas.microsoft.com/office/drawing/2010/main" val="0"/>
+                        </a:ext>
+                      </a:extLst>
+                    </a:blip>
+                    <a:srcRect/>
+                    <a:stretch>
+                      <a:fillRect/>
+                    </a:stretch>
+                  </pic:blipFill>
+                  <pic:spPr bwMode="auto">
+                    <a:xfrm>
+                      <a:off x="0" y="0"/>
+                      <a:ext cx="5943600" cy="4457700"/>
+                    </a:xfrm>
+                    <a:prstGeom prst="rect">
+                      <a:avLst/>
+                    </a:prstGeom>
+                    <a:noFill/>
+                    <a:ln>
+                      <a:noFill/>
+                    </a:ln>
+                  </pic:spPr>
+                </pic:pic>
+              </a:graphicData>
+            </a:graphic>
+          </wp:inline>
+        </w:drawing>
+      </w:r>
+    </w:p>
+    <w:p>
+      <w:pPr>
+        <w:jc w:val="center"/>
+      </w:pPr>
+      <w:r>
+        <w:rPr>
+          <w:noProof/>
+        </w:rPr>
+        <w:lastRenderedPageBreak/>
+        <w:drawing>
+          <wp:inline distT="0" distB="0" distL="0" distR="0">
+            <wp:extent cx="5943600" cy="4457700"/>
+            <wp:effectExtent l="0" t="0" r="0" b="0"/>
+            <wp:docPr id="2" name="Picture 2" descr="C:\Users\Chinmay\Downloads\rumor-sir2.png"/>
+            <wp:cNvGraphicFramePr>
+              <a:graphicFrameLocks xmlns:a="http://schemas.openxmlformats.org/drawingml/2006/main" noChangeAspect="1"/>
+            </wp:cNvGraphicFramePr>
+            <a:graphic xmlns:a="http://schemas.openxmlformats.org/drawingml/2006/main">
+              <a:graphicData uri="http://schemas.openxmlformats.org/drawingml/2006/picture">
+                <pic:pic xmlns:pic="http://schemas.openxmlformats.org/drawingml/2006/picture">
+                  <pic:nvPicPr>
+                    <pic:cNvPr id="0" name="Picture 2" descr="C:\Users\Chinmay\Downloads\rumor-sir2.png"/>
+                    <pic:cNvPicPr>
+                      <a:picLocks noChangeAspect="1" noChangeArrowheads="1"/>
+                    </pic:cNvPicPr>
+                  </pic:nvPicPr>
+                  <pic:blipFill>
+                    <a:blip r:embed="rId6">
+                      <a:extLst>
+                        <a:ext uri="{28A0092B-C50C-407E-A947-70E740481C1C}">
+                          <a14:useLocalDpi xmlns:a14="http://schemas.microsoft.com/office/drawing/2010/main" val="0"/>
+                        </a:ext>
+                      </a:extLst>
+                    </a:blip>
+                    <a:srcRect/>
+                    <a:stretch>
+                      <a:fillRect/>
+                    </a:stretch>
+                  </pic:blipFill>
+                  <pic:spPr bwMode="auto">
+                    <a:xfrm>
+                      <a:off x="0" y="0"/>
+                      <a:ext cx="5943600" cy="4457700"/>
+                    </a:xfrm>
+                    <a:prstGeom prst="rect">
+                      <a:avLst/>
+                    </a:prstGeom>
+                    <a:noFill/>
+                    <a:ln>
+                      <a:noFill/>
+                    </a:ln>
+                  </pic:spPr>
+                </pic:pic>
+              </a:graphicData>
+            </a:graphic>
+          </wp:inline>
+        </w:drawing>
+      </w:r>
+    </w:p>
+    <w:p>
+      <w:r>
+        <w:t>We see from both Model 1 and Model 2 that we expect a quick spike in the number of spreaders as the rumor grows, followed by a long tail as the Spreaders are converted into Stiflers.  In Model 2, the conversion happens quicker, which makes sense given the increased chance for a Spreader to become a Stifler.</w:t>
       </w:r>
     </w:p>
     <w:p>
@@ -1500,18 +1514,75 @@
     </w:p>
     <w:p>
       <w:r>
-        <w:rPr>
-          <w:highlight w:val="yellow"/>
-        </w:rPr>
-        <w:t>WRITE SOMETHING HERE</w:t>
+        <w:t xml:space="preserve">We also conducted phase plane analysis between Stiflers and Ignorants.  The analysis confirms our analysis of a single stable point when the number of Stiflers is 0.  We see large arrows points towards an increase in Stiflers when there are both a large number of Stiflers and Ignorants, as there </w:t>
+      </w:r>
+      <w:r>
+        <w:t>are</w:t>
+      </w:r>
+      <w:r>
+        <w:t xml:space="preserve"> enough people to be converted as well as enough peo</w:t>
+      </w:r>
+      <w:r>
+        <w:t>ple to perform the conversion.</w:t>
       </w:r>
     </w:p>
     <w:p>
+      <w:pPr>
+        <w:jc w:val="center"/>
+      </w:pPr>
       <w:r>
         <w:rPr>
-          <w:highlight w:val="yellow"/>
+          <w:noProof/>
         </w:rPr>
-        <w:t>INSERT PHASE PLANE</w:t>
+        <w:lastRenderedPageBreak/>
+        <w:drawing>
+          <wp:inline distT="0" distB="0" distL="0" distR="0">
+            <wp:extent cx="5943600" cy="4457700"/>
+            <wp:effectExtent l="0" t="0" r="0" b="0"/>
+            <wp:docPr id="3" name="Picture 3" descr="C:\Users\Chinmay\Downloads\phase-portrait.png"/>
+            <wp:cNvGraphicFramePr>
+              <a:graphicFrameLocks xmlns:a="http://schemas.openxmlformats.org/drawingml/2006/main" noChangeAspect="1"/>
+            </wp:cNvGraphicFramePr>
+            <a:graphic xmlns:a="http://schemas.openxmlformats.org/drawingml/2006/main">
+              <a:graphicData uri="http://schemas.openxmlformats.org/drawingml/2006/picture">
+                <pic:pic xmlns:pic="http://schemas.openxmlformats.org/drawingml/2006/picture">
+                  <pic:nvPicPr>
+                    <pic:cNvPr id="0" name="Picture 3" descr="C:\Users\Chinmay\Downloads\phase-portrait.png"/>
+                    <pic:cNvPicPr>
+                      <a:picLocks noChangeAspect="1" noChangeArrowheads="1"/>
+                    </pic:cNvPicPr>
+                  </pic:nvPicPr>
+                  <pic:blipFill>
+                    <a:blip r:embed="rId7">
+                      <a:extLst>
+                        <a:ext uri="{28A0092B-C50C-407E-A947-70E740481C1C}">
+                          <a14:useLocalDpi xmlns:a14="http://schemas.microsoft.com/office/drawing/2010/main" val="0"/>
+                        </a:ext>
+                      </a:extLst>
+                    </a:blip>
+                    <a:srcRect/>
+                    <a:stretch>
+                      <a:fillRect/>
+                    </a:stretch>
+                  </pic:blipFill>
+                  <pic:spPr bwMode="auto">
+                    <a:xfrm>
+                      <a:off x="0" y="0"/>
+                      <a:ext cx="5943600" cy="4457700"/>
+                    </a:xfrm>
+                    <a:prstGeom prst="rect">
+                      <a:avLst/>
+                    </a:prstGeom>
+                    <a:noFill/>
+                    <a:ln>
+                      <a:noFill/>
+                    </a:ln>
+                  </pic:spPr>
+                </pic:pic>
+              </a:graphicData>
+            </a:graphic>
+          </wp:inline>
+        </w:drawing>
       </w:r>
     </w:p>
     <w:p>
@@ -1524,44 +1595,7 @@
     </w:p>
     <w:p>
       <w:r>
-        <w:t>We decided to trans</w:t>
-      </w:r>
-      <w:bookmarkStart w:id="0" w:name="_GoBack"/>
-      <w:bookmarkEnd w:id="0"/>
-      <w:r>
-        <w:t xml:space="preserve">ition to an agent based model for several reasons. The foremost of these was that it would allow us to model the spread of a rumor in an actual network of nodes and edges. This is more realistic than our SIR model in which all actors may interact with all other actors. In addition, this fixes the counts of spreaders, </w:t>
-      </w:r>
-      <w:proofErr w:type="spellStart"/>
-      <w:r>
-        <w:t>ignorants</w:t>
-      </w:r>
-      <w:proofErr w:type="spellEnd"/>
-      <w:r>
-        <w:t xml:space="preserve">, and </w:t>
-      </w:r>
-      <w:proofErr w:type="spellStart"/>
-      <w:r>
-        <w:t>stiflers</w:t>
-      </w:r>
-      <w:proofErr w:type="spellEnd"/>
-      <w:r>
-        <w:t xml:space="preserve"> to integers rather than real numbers. This difference will lead to more realistic results on smaller networks, where the quantization of subpopulation sizes is more apparent on a graph. (We consider a small network later.) Lastly, it let us make the activity of our agents a function of the time of day. To do this, we were able to use real data about average Facebook activity from an article on </w:t>
-      </w:r>
-      <w:proofErr w:type="spellStart"/>
-      <w:r>
-        <w:t>Mashable</w:t>
-      </w:r>
-      <w:proofErr w:type="spellEnd"/>
-      <w:r>
-        <w:t xml:space="preserve">. This way we could make our </w:t>
-      </w:r>
-      <w:proofErr w:type="spellStart"/>
-      <w:r>
-        <w:t>contactFraction</w:t>
-      </w:r>
-      <w:proofErr w:type="spellEnd"/>
-      <w:r>
-        <w:t xml:space="preserve"> -- the fraction of an agent’s friends that he or she comes in contact with in a given time step -- a function of the time of day.</w:t>
+        <w:t>We decided to transition to an agent based model for several reasons. The foremost of these was that it would allow us to model the spread of a rumor in an actual network of nodes and edges. This is more realistic than our SIR model in which all actors may interact with all other actors. In addition, this fixes the counts of spreaders, ignorants, and stiflers to integers rather than real numbers. This difference will lead to more realistic results on smaller networks, where the quantization of subpopulation sizes is more apparent on a graph. (We consider a small network later.) Lastly, it let us make the activity of our agents a function of the time of day. To do this, we were able to use real data about average Facebook activity from an article on Mashable. This way we could make our contactFraction -- the fraction of an agent’s friends that he or she comes in contact with in a given time step -- a function of the time of day.</w:t>
       </w:r>
     </w:p>
     <w:p>
@@ -1575,15 +1609,11 @@
     <w:p>
       <w:r>
         <w:tab/>
-        <w:t xml:space="preserve">Our Data came from SNAP (Stanford Network Analysis Project).  The data consists of Facebook friends lists.  It is split up into various graphs that represented different connected components of the collected data.  Each graph has an ID, which represents the node whose friend list was used to generate the graph.  For a given ID, the graph is formed by connecting the node with the given ID to all nodes in its friends list, and </w:t>
+        <w:t xml:space="preserve">Our Data came from SNAP (Stanford Network Analysis Project).  The data consists of Facebook friends lists.  It is split up into various graphs that represented different connected components of the collected data.  Each graph has an ID, which represents the node whose friend list was used to generate </w:t>
       </w:r>
-      <w:proofErr w:type="spellStart"/>
       <w:r>
-        <w:t>recursing</w:t>
-      </w:r>
-      <w:proofErr w:type="spellEnd"/>
-      <w:r>
-        <w:t xml:space="preserve"> on each of those friends. Statistics of the various graphs are shown below.</w:t>
+        <w:lastRenderedPageBreak/>
+        <w:t>the graph.  For a given ID, the graph is formed by connecting the node with the given ID to all nodes in its friends list, and recursing on each of those friends. Statistics of the various graphs are shown below.</w:t>
       </w:r>
     </w:p>
     <w:tbl>
@@ -1748,7 +1778,6 @@
               </w:rPr>
             </w:pPr>
             <w:r>
-              <w:lastRenderedPageBreak/>
               <w:t>0</w:t>
             </w:r>
           </w:p>
@@ -2739,50 +2768,14 @@
     </w:p>
     <w:p>
       <w:r>
-        <w:t xml:space="preserve">We chose to implement our algorithm in Python. From a high level, our model iterates over all possible combinations of our parameters, and runs a “model object” for each combination. A model object is defined by a set of parameters and a graph with nodes and edges. Upon creation, the model randomly chooses which nodes will be the initial spreaders in accordance with the provided value for the number of initial spreaders. It then partitions the nodes into three distinct sets of </w:t>
-      </w:r>
-      <w:proofErr w:type="spellStart"/>
-      <w:r>
-        <w:t>ignorants</w:t>
-      </w:r>
-      <w:proofErr w:type="spellEnd"/>
-      <w:r>
-        <w:t xml:space="preserve">, spreaders, and </w:t>
-      </w:r>
-      <w:proofErr w:type="spellStart"/>
-      <w:r>
-        <w:t>stiflers</w:t>
-      </w:r>
-      <w:proofErr w:type="spellEnd"/>
-      <w:r>
-        <w:t xml:space="preserve">. Initially, all non-spreaders are </w:t>
-      </w:r>
-      <w:proofErr w:type="spellStart"/>
-      <w:r>
-        <w:t>ignorants</w:t>
-      </w:r>
-      <w:proofErr w:type="spellEnd"/>
-      <w:r>
-        <w:t xml:space="preserve">. We then define a function run, which does all the work for a single time step - we chose each time step to represent one hour. Specifically, run will increment the time value, and for each spreader already in the spreader set, it will determine which nodes to spread to, whether it is stifled by an interaction, and whether it spontaneously is stifled. For spreading and stifling, each spreader considers each friend in a group of “contacted friends” which is random subset of a node’s friends of size determined by the contact fraction parameter. Each model will call run exactly 48 times to represent a two day lifespan of a rumor, and reports the counts of </w:t>
-      </w:r>
-      <w:proofErr w:type="spellStart"/>
-      <w:r>
-        <w:t>ignorants</w:t>
-      </w:r>
-      <w:proofErr w:type="spellEnd"/>
-      <w:r>
-        <w:t xml:space="preserve">, spreaders, and </w:t>
-      </w:r>
-      <w:proofErr w:type="spellStart"/>
-      <w:r>
-        <w:t>stiflers</w:t>
-      </w:r>
-      <w:proofErr w:type="spellEnd"/>
-      <w:r>
-        <w:t xml:space="preserve"> at each time step. Because of the element of randomness, we can choose to run the model several times for a given set of parameters and average the results. For our initial training data, we chose not to do this; however, for the actual simulations that we analyzed, we averaged each model over 10 iterations. (Our training data and actual simulations are discussed later.)</w:t>
+        <w:t>We chose to implement our algorithm in Python. From a high level, our model iterates over all possible combinations of our parameters, and runs a “model object” for each combination. A model object is defined by a set of parameters and a graph with nodes and edges. Upon creation, the model randomly chooses which nodes will be the initial spreaders in accordance with the provided value for the number of initial spreaders. It then partitions the nodes into three distinct sets of ignorants, spreaders, and stiflers. Initially, all non-spreaders are ignorants. We then define a function run, which does all the work for a single time step - we chose each time step to represent one hour. Specifically, run will increment the time value, and for each spreader already in the spreader set, it will determine which nodes to spread to, whether it is stifled by an interaction, and whether it spontaneously is stifled. For spreading and stifling, each spreader considers each friend in a group of “contacted friends” which is random subset of a node’s friends of size determined by the contact fraction parameter. Each model will call run exactly 48 times to represent a two day lifespan of a rumor, and reports the counts of ignorants, spreaders, and stiflers at each time step. Because of the element of randomness, we can choose to run the model several times for a given set of parameters and average the results. For our initial training data, we chose not to do this; however, for the actual simulations that we analyzed, we averaged each model over 10 iterations. (Our training data and actual simulations are discussed later.)</w:t>
       </w:r>
       <w:r>
-        <w:t xml:space="preserve"> Finally, we plot the percentage </w:t>
+        <w:t xml:space="preserve"> Finally, we plot </w:t>
+      </w:r>
+      <w:r>
+        <w:lastRenderedPageBreak/>
+        <w:t xml:space="preserve">the percentage </w:t>
       </w:r>
       <w:r>
         <w:t xml:space="preserve">of each subpopulation over time, and we display the </w:t>
@@ -2794,15 +2787,7 @@
         <w:t xml:space="preserve">population </w:t>
       </w:r>
       <w:r>
-        <w:t xml:space="preserve">(spreaders and </w:t>
-      </w:r>
-      <w:proofErr w:type="spellStart"/>
-      <w:r>
-        <w:t>stiflers</w:t>
-      </w:r>
-      <w:proofErr w:type="spellEnd"/>
-      <w:r>
-        <w:t xml:space="preserve"> </w:t>
+        <w:t xml:space="preserve">(spreaders and stiflers </w:t>
       </w:r>
       <w:r>
         <w:t>who have become savvy to the rumor) over time as well.</w:t>
@@ -2813,7 +2798,6 @@
         <w:pStyle w:val="Heading1"/>
       </w:pPr>
       <w:r>
-        <w:lastRenderedPageBreak/>
         <w:t>Meaning of the Parameters</w:t>
       </w:r>
     </w:p>
@@ -2830,13 +2814,8 @@
           <w:numId w:val="2"/>
         </w:numPr>
       </w:pPr>
-      <w:proofErr w:type="gramStart"/>
       <w:r>
-        <w:t>graph</w:t>
-      </w:r>
-      <w:proofErr w:type="gramEnd"/>
-      <w:r>
-        <w:t>: This is a collection of nodes and edges that represent a social network.</w:t>
+        <w:t>graph: This is a collection of nodes and edges that represent a social network.</w:t>
       </w:r>
     </w:p>
     <w:p>
@@ -2847,15 +2826,8 @@
           <w:numId w:val="2"/>
         </w:numPr>
       </w:pPr>
-      <w:proofErr w:type="spellStart"/>
-      <w:proofErr w:type="gramStart"/>
       <w:r>
-        <w:t>spreadChance</w:t>
-      </w:r>
-      <w:proofErr w:type="spellEnd"/>
-      <w:proofErr w:type="gramEnd"/>
-      <w:r>
-        <w:t>: This is the chance that an interaction between a spreader and an ignorant will result in the ignorant becoming a spreader. This value is highly dependent on the actual rumor in addition to the behaviors of the users in the network; therefore, it is difficult to accurately assign this value for a given rumor.</w:t>
+        <w:t>spreadChance: This is the chance that an interaction between a spreader and an ignorant will result in the ignorant becoming a spreader. This value is highly dependent on the actual rumor in addition to the behaviors of the users in the network; therefore, it is difficult to accurately assign this value for a given rumor.</w:t>
       </w:r>
     </w:p>
     <w:p>
@@ -2866,39 +2838,8 @@
           <w:numId w:val="2"/>
         </w:numPr>
       </w:pPr>
-      <w:proofErr w:type="spellStart"/>
-      <w:proofErr w:type="gramStart"/>
       <w:r>
-        <w:t>stifleChance</w:t>
-      </w:r>
-      <w:proofErr w:type="spellEnd"/>
-      <w:proofErr w:type="gramEnd"/>
-      <w:r>
-        <w:t xml:space="preserve">: This is the chance that an interaction between a spreader and a non-ignorant will result in the spreader becoming a </w:t>
-      </w:r>
-      <w:proofErr w:type="spellStart"/>
-      <w:r>
-        <w:t>stifler</w:t>
-      </w:r>
-      <w:proofErr w:type="spellEnd"/>
-      <w:r>
-        <w:t xml:space="preserve">. This value is also highly dependent on the actual rumor rather than just the users in the network. For example, rumors that are known to be false by some </w:t>
-      </w:r>
-      <w:proofErr w:type="spellStart"/>
-      <w:r>
-        <w:t>stiflers</w:t>
-      </w:r>
-      <w:proofErr w:type="spellEnd"/>
-      <w:r>
-        <w:t xml:space="preserve"> will have a high </w:t>
-      </w:r>
-      <w:proofErr w:type="spellStart"/>
-      <w:r>
-        <w:t>stifleChance</w:t>
-      </w:r>
-      <w:proofErr w:type="spellEnd"/>
-      <w:r>
-        <w:t>.</w:t>
+        <w:t>stifleChance: This is the chance that an interaction between a spreader and a non-ignorant will result in the spreader becoming a stifler. This value is also highly dependent on the actual rumor rather than just the users in the network. For example, rumors that are known to be false by some stiflers will have a high stifleChance.</w:t>
       </w:r>
     </w:p>
     <w:p>
@@ -2909,15 +2850,8 @@
           <w:numId w:val="2"/>
         </w:numPr>
       </w:pPr>
-      <w:proofErr w:type="spellStart"/>
-      <w:proofErr w:type="gramStart"/>
       <w:r>
-        <w:t>numSpreaders</w:t>
-      </w:r>
-      <w:proofErr w:type="spellEnd"/>
-      <w:proofErr w:type="gramEnd"/>
-      <w:r>
-        <w:t>: This is the initial number of spreaders in the network.</w:t>
+        <w:t>numSpreaders: This is the initial number of spreaders in the network.</w:t>
       </w:r>
     </w:p>
     <w:p>
@@ -2928,23 +2862,8 @@
           <w:numId w:val="2"/>
         </w:numPr>
       </w:pPr>
-      <w:proofErr w:type="spellStart"/>
-      <w:proofErr w:type="gramStart"/>
       <w:r>
-        <w:t>contactFraction</w:t>
-      </w:r>
-      <w:proofErr w:type="spellEnd"/>
-      <w:proofErr w:type="gramEnd"/>
-      <w:r>
-        <w:t xml:space="preserve">: This represents the average fraction of friends that any node has an interaction with in a given hour. This average value transformed into a specific fraction by multiplying it by a factor that depends on the time of day. Certain times of day, Facebook users are either more or less active. The data used for this transformation was acquired from </w:t>
-      </w:r>
-      <w:proofErr w:type="spellStart"/>
-      <w:r>
-        <w:t>Mashable</w:t>
-      </w:r>
-      <w:proofErr w:type="spellEnd"/>
-      <w:r>
-        <w:t xml:space="preserve">. </w:t>
+        <w:t xml:space="preserve">contactFraction: This represents the average fraction of friends that any node has an interaction with in a given hour. This average value transformed into a specific fraction by multiplying it by a factor that depends on the time of day. Certain times of day, Facebook users are either more or less active. The data used for this transformation was acquired from Mashable. </w:t>
       </w:r>
     </w:p>
     <w:p>
@@ -2955,76 +2874,13 @@
           <w:numId w:val="2"/>
         </w:numPr>
       </w:pPr>
-      <w:proofErr w:type="spellStart"/>
-      <w:proofErr w:type="gramStart"/>
       <w:r>
-        <w:t>spontaneousStifleChance</w:t>
-      </w:r>
-      <w:proofErr w:type="spellEnd"/>
-      <w:proofErr w:type="gramEnd"/>
-      <w:r>
-        <w:t xml:space="preserve">: This is the chance that a spreader will spontaneously become a </w:t>
-      </w:r>
-      <w:proofErr w:type="spellStart"/>
-      <w:r>
-        <w:t>stifler</w:t>
-      </w:r>
-      <w:proofErr w:type="spellEnd"/>
-      <w:r>
-        <w:t xml:space="preserve"> in a given hour. The reciprocal of this value is the expected duration of a node’s spreader lifetime if the spreader has no interactions with other nodes. In Model 1, this value was just zero, so spreaders would remain spreaders forever if they had no interactions.</w:t>
+        <w:t>spontaneousStifleChance: This is the chance that a spreader will spontaneously become a stifler in a given hour. The reciprocal of this value is the expected duration of a node’s spreader lifetime if the spreader has no interactions with other nodes. In Model 1, this value was just zero, so spreaders would remain spreaders forever if they had no interactions.</w:t>
       </w:r>
     </w:p>
     <w:p>
       <w:r>
-        <w:t xml:space="preserve">It is worth noting that </w:t>
-      </w:r>
-      <w:proofErr w:type="spellStart"/>
-      <w:r>
-        <w:t>spreadChance</w:t>
-      </w:r>
-      <w:proofErr w:type="spellEnd"/>
-      <w:r>
-        <w:t xml:space="preserve">, </w:t>
-      </w:r>
-      <w:proofErr w:type="spellStart"/>
-      <w:r>
-        <w:t>stifleChance</w:t>
-      </w:r>
-      <w:proofErr w:type="spellEnd"/>
-      <w:r>
-        <w:t xml:space="preserve">, and </w:t>
-      </w:r>
-      <w:proofErr w:type="spellStart"/>
-      <w:r>
-        <w:t>spontaneousStifleChance</w:t>
-      </w:r>
-      <w:proofErr w:type="spellEnd"/>
-      <w:r>
-        <w:t xml:space="preserve"> are dependent upon a specific rumor, but </w:t>
-      </w:r>
-      <w:proofErr w:type="spellStart"/>
-      <w:r>
-        <w:t>contactFraction</w:t>
-      </w:r>
-      <w:proofErr w:type="spellEnd"/>
-      <w:r>
-        <w:t xml:space="preserve"> is an attribute of a given network. Obviously in reality, each of the users in a given network won’t have the same </w:t>
-      </w:r>
-      <w:proofErr w:type="spellStart"/>
-      <w:r>
-        <w:t>contactFraction</w:t>
-      </w:r>
-      <w:proofErr w:type="spellEnd"/>
-      <w:r>
-        <w:t xml:space="preserve">, but we chose to model it this way for simplicity. Also </w:t>
-      </w:r>
-      <w:proofErr w:type="spellStart"/>
-      <w:r>
-        <w:t>numSpreaders</w:t>
-      </w:r>
-      <w:proofErr w:type="spellEnd"/>
-      <w:r>
-        <w:t xml:space="preserve"> is neither an attribute of the rumor nor of the network; it is a result of external conditions resulting in rumor introduction in the network.</w:t>
+        <w:t>It is worth noting that spreadChance, stifleChance, and spontaneousStifleChance are dependent upon a specific rumor, but contactFraction is an attribute of a given network. Obviously in reality, each of the users in a given network won’t have the same contactFraction, but we chose to model it this way for simplicity. Also numSpreaders is neither an attribute of the rumor nor of the network; it is a result of external conditions resulting in rumor introduction in the network.</w:t>
       </w:r>
     </w:p>
     <w:p>
@@ -3040,17 +2896,17 @@
     </w:p>
     <w:p>
       <w:r>
-        <w:t>We started with our training graph, graph 0.  This graph had 334 nodes and an average of 17 friends per node.  This graph was conveniently around the median for both number of nodes and average friends per node.  For each of our 5 parameters, we ran the simulation with 3 different values per parameter, leading to a total of 243 simulations.  From there, we pruned our results.  First, we eliminated all stagnant gr</w:t>
+        <w:t xml:space="preserve">We started with our training graph, graph 0.  This graph had 334 nodes and an average of 17 friends per node.  This graph was conveniently around the median for both number of nodes and average friends per node.  For each of our 5 parameters, we ran the simulation with 3 different values per parameter, leading to a total of 243 simulations.  From there, we pruned our results.  First, we eliminated all </w:t>
+      </w:r>
+      <w:r>
+        <w:lastRenderedPageBreak/>
+        <w:t>stagnant gr</w:t>
       </w:r>
       <w:r>
         <w:t xml:space="preserve">aphs – </w:t>
       </w:r>
       <w:r>
-        <w:t xml:space="preserve">graphs in which the populations did not change, which was generally caused by extreme values in our parameters.  We then grouped various simulations together and sampled them, </w:t>
-      </w:r>
-      <w:r>
-        <w:lastRenderedPageBreak/>
-        <w:t>noting their interesting features and recording their parameter values.</w:t>
+        <w:t>graphs in which the populations did not change, which was generally caused by extreme values in our parameters.  We then grouped various simulations together and sampled them, noting their interesting features and recording their parameter values.</w:t>
       </w:r>
       <w:r>
         <w:t xml:space="preserve"> The parameters we considered for these simulations are shown below.</w:t>
@@ -3076,7 +2932,15 @@
             <w:tcW w:w="1558" w:type="dxa"/>
           </w:tcPr>
           <w:p>
-            <w:r>
+            <w:pPr>
+              <w:rPr>
+                <w:b/>
+              </w:rPr>
+            </w:pPr>
+            <w:r>
+              <w:rPr>
+                <w:b/>
+              </w:rPr>
               <w:t>Parameter</w:t>
             </w:r>
           </w:p>
@@ -3086,7 +2950,15 @@
             <w:tcW w:w="1558" w:type="dxa"/>
           </w:tcPr>
           <w:p>
-            <w:r>
+            <w:pPr>
+              <w:rPr>
+                <w:b/>
+              </w:rPr>
+            </w:pPr>
+            <w:r>
+              <w:rPr>
+                <w:b/>
+              </w:rPr>
               <w:t>Spread Chance</w:t>
             </w:r>
           </w:p>
@@ -3096,7 +2968,15 @@
             <w:tcW w:w="1558" w:type="dxa"/>
           </w:tcPr>
           <w:p>
-            <w:r>
+            <w:pPr>
+              <w:rPr>
+                <w:b/>
+              </w:rPr>
+            </w:pPr>
+            <w:r>
+              <w:rPr>
+                <w:b/>
+              </w:rPr>
               <w:t>Stifle Chance</w:t>
             </w:r>
           </w:p>
@@ -3106,7 +2986,15 @@
             <w:tcW w:w="1558" w:type="dxa"/>
           </w:tcPr>
           <w:p>
-            <w:r>
+            <w:pPr>
+              <w:rPr>
+                <w:b/>
+              </w:rPr>
+            </w:pPr>
+            <w:r>
+              <w:rPr>
+                <w:b/>
+              </w:rPr>
               <w:t>Initial Number of Spreaders</w:t>
             </w:r>
           </w:p>
@@ -3116,7 +3004,15 @@
             <w:tcW w:w="1559" w:type="dxa"/>
           </w:tcPr>
           <w:p>
-            <w:r>
+            <w:pPr>
+              <w:rPr>
+                <w:b/>
+              </w:rPr>
+            </w:pPr>
+            <w:r>
+              <w:rPr>
+                <w:b/>
+              </w:rPr>
               <w:t>Contact Fraction</w:t>
             </w:r>
           </w:p>
@@ -3126,7 +3022,15 @@
             <w:tcW w:w="1559" w:type="dxa"/>
           </w:tcPr>
           <w:p>
-            <w:r>
+            <w:pPr>
+              <w:rPr>
+                <w:b/>
+              </w:rPr>
+            </w:pPr>
+            <w:r>
+              <w:rPr>
+                <w:b/>
+              </w:rPr>
               <w:t>Spontaneous Stifle Chance</w:t>
             </w:r>
           </w:p>
@@ -3138,7 +3042,15 @@
             <w:tcW w:w="1558" w:type="dxa"/>
           </w:tcPr>
           <w:p>
-            <w:r>
+            <w:pPr>
+              <w:rPr>
+                <w:b/>
+              </w:rPr>
+            </w:pPr>
+            <w:r>
+              <w:rPr>
+                <w:b/>
+              </w:rPr>
               <w:t>Values</w:t>
             </w:r>
           </w:p>
@@ -3198,7 +3110,15 @@
     <w:p/>
     <w:p>
       <w:r>
-        <w:t>Below is a chart of specific observations for selected graphs. These findings aided in our decision on which parameter values to consider in our actual simulations.</w:t>
+        <w:t>Below is a chart of specific observations for selected graphs. These findings aided in our decision on which parameter values to consider in our actual simulations</w:t>
+      </w:r>
+      <w:r>
+        <w:t xml:space="preserve"> that we would later conduct</w:t>
+      </w:r>
+      <w:bookmarkStart w:id="0" w:name="_GoBack"/>
+      <w:bookmarkEnd w:id="0"/>
+      <w:r>
+        <w:t>.</w:t>
       </w:r>
     </w:p>
     <w:p>
@@ -3206,7 +3126,7 @@
         <w:rPr>
           <w:highlight w:val="yellow"/>
         </w:rPr>
-        <w:t>CHART OF OBSERVATIONS</w:t>
+        <w:t>INSERT CHART OF OBSERVATIONS</w:t>
       </w:r>
     </w:p>
     <w:p>
@@ -3259,7 +3179,15 @@
             <w:tcW w:w="1558" w:type="dxa"/>
           </w:tcPr>
           <w:p>
-            <w:r>
+            <w:pPr>
+              <w:rPr>
+                <w:b/>
+              </w:rPr>
+            </w:pPr>
+            <w:r>
+              <w:rPr>
+                <w:b/>
+              </w:rPr>
               <w:t>Parameter</w:t>
             </w:r>
           </w:p>
@@ -3269,7 +3197,15 @@
             <w:tcW w:w="1558" w:type="dxa"/>
           </w:tcPr>
           <w:p>
-            <w:r>
+            <w:pPr>
+              <w:rPr>
+                <w:b/>
+              </w:rPr>
+            </w:pPr>
+            <w:r>
+              <w:rPr>
+                <w:b/>
+              </w:rPr>
               <w:t>Spread Chance</w:t>
             </w:r>
           </w:p>
@@ -3279,7 +3215,15 @@
             <w:tcW w:w="1558" w:type="dxa"/>
           </w:tcPr>
           <w:p>
-            <w:r>
+            <w:pPr>
+              <w:rPr>
+                <w:b/>
+              </w:rPr>
+            </w:pPr>
+            <w:r>
+              <w:rPr>
+                <w:b/>
+              </w:rPr>
               <w:t>Stifle Chance</w:t>
             </w:r>
           </w:p>
@@ -3289,7 +3233,15 @@
             <w:tcW w:w="1558" w:type="dxa"/>
           </w:tcPr>
           <w:p>
-            <w:r>
+            <w:pPr>
+              <w:rPr>
+                <w:b/>
+              </w:rPr>
+            </w:pPr>
+            <w:r>
+              <w:rPr>
+                <w:b/>
+              </w:rPr>
               <w:t>Initial Number of Spreaders</w:t>
             </w:r>
           </w:p>
@@ -3299,7 +3251,15 @@
             <w:tcW w:w="1559" w:type="dxa"/>
           </w:tcPr>
           <w:p>
-            <w:r>
+            <w:pPr>
+              <w:rPr>
+                <w:b/>
+              </w:rPr>
+            </w:pPr>
+            <w:r>
+              <w:rPr>
+                <w:b/>
+              </w:rPr>
               <w:t>Contact Fraction</w:t>
             </w:r>
           </w:p>
@@ -3309,7 +3269,15 @@
             <w:tcW w:w="1559" w:type="dxa"/>
           </w:tcPr>
           <w:p>
-            <w:r>
+            <w:pPr>
+              <w:rPr>
+                <w:b/>
+              </w:rPr>
+            </w:pPr>
+            <w:r>
+              <w:rPr>
+                <w:b/>
+              </w:rPr>
               <w:t>Spontaneous Stifle Chance</w:t>
             </w:r>
           </w:p>
@@ -3321,7 +3289,15 @@
             <w:tcW w:w="1558" w:type="dxa"/>
           </w:tcPr>
           <w:p>
-            <w:r>
+            <w:pPr>
+              <w:rPr>
+                <w:b/>
+              </w:rPr>
+            </w:pPr>
+            <w:r>
+              <w:rPr>
+                <w:b/>
+              </w:rPr>
               <w:t>Values</w:t>
             </w:r>
           </w:p>
@@ -3392,11 +3368,11 @@
     </w:p>
     <w:p>
       <w:r>
-        <w:t xml:space="preserve">We wanted to choose graphs with different structure, so we decided we would pick a graph with a small number of nodes (SHD -- small, high density), a graph with a large number of nodes and a large number of friends per node (LHD -- large, high density), and a graph with a large number of nodes and a small number of friends per node (LLD -- large, low density).  This led us to choose Graph 698 for SHD (62 </w:t>
+        <w:t xml:space="preserve">We wanted to choose graphs with different structure, so we decided we would pick a graph with a small number of nodes (SHD -- small, high density), a graph with a large number of nodes and a large number of friends per node (LHD -- large, high density), and a graph with a large number of nodes and a small </w:t>
       </w:r>
       <w:r>
         <w:lastRenderedPageBreak/>
-        <w:t>nodes, 10.68 friends per node), Graph 3437 for LLD (535 nodes, 19.99 friends per node), and Graph 1912 for LHD (748 nodes, 82.28 friends per node).</w:t>
+        <w:t>number of friends per node (LLD -- large, low density).  This led us to choose Graph 698 for SHD (62 nodes, 10.68 friends per node), Graph 3437 for LLD (535 nodes, 19.99 friends per node), and Graph 1912 for LHD (748 nodes, 82.28 friends per node).</w:t>
       </w:r>
     </w:p>
     <w:p>
@@ -3404,15 +3380,50 @@
         <w:pStyle w:val="Heading1"/>
       </w:pPr>
       <w:r>
-        <w:t>Results of specific graphs</w:t>
+        <w:t xml:space="preserve">Results of </w:t>
+      </w:r>
+      <w:r>
+        <w:t>Actual Simulations</w:t>
       </w:r>
     </w:p>
     <w:p>
       <w:r>
-        <w:rPr>
-          <w:highlight w:val="yellow"/>
-        </w:rPr>
-        <w:t>WRITE SOMETHING HERE</w:t>
+        <w:t>In the follow set of results, the graph numbers refer to the graphs in Appendix B.</w:t>
+      </w:r>
+      <w:r>
+        <w:t xml:space="preserve"> </w:t>
+      </w:r>
+      <w:r>
+        <w:t xml:space="preserve">SHD refers to </w:t>
+      </w:r>
+      <w:r>
+        <w:t>plots</w:t>
+      </w:r>
+      <w:r>
+        <w:t xml:space="preserve"> where g=698. LLD refers to </w:t>
+      </w:r>
+      <w:r>
+        <w:t>plots</w:t>
+      </w:r>
+      <w:r>
+        <w:t xml:space="preserve"> where g=3437. LHD refers to </w:t>
+      </w:r>
+      <w:r>
+        <w:t>plots</w:t>
+      </w:r>
+      <w:r>
+        <w:t xml:space="preserve"> where g=1912.</w:t>
+      </w:r>
+      <w:r>
+        <w:t xml:space="preserve"> The parameters chosen to produce each of these plots may be found in the titles of each plot.</w:t>
+      </w:r>
+    </w:p>
+    <w:p>
+      <w:r>
+        <w:t>The yield percentage refers to the percentage of the population that ends up as non-ignorants. The peak spreader percentage refers to the maximum percentage of the population that was spreaders at any given time.</w:t>
+      </w:r>
+      <w:r>
+        <w:t xml:space="preserve"> The time value refers to the number of hours for the model to roughly stabilize; this value was measured by eyeball, while the other two values were computed programmatically.</w:t>
       </w:r>
     </w:p>
     <w:tbl>
@@ -3435,15 +3446,15 @@
       </w:tblPr>
       <w:tblGrid>
         <w:gridCol w:w="757"/>
-        <w:gridCol w:w="823"/>
-        <w:gridCol w:w="787"/>
-        <w:gridCol w:w="816"/>
-        <w:gridCol w:w="959"/>
-        <w:gridCol w:w="922"/>
-        <w:gridCol w:w="952"/>
-        <w:gridCol w:w="1126"/>
-        <w:gridCol w:w="1089"/>
-        <w:gridCol w:w="1119"/>
+        <w:gridCol w:w="821"/>
+        <w:gridCol w:w="785"/>
+        <w:gridCol w:w="814"/>
+        <w:gridCol w:w="955"/>
+        <w:gridCol w:w="951"/>
+        <w:gridCol w:w="948"/>
+        <w:gridCol w:w="1121"/>
+        <w:gridCol w:w="1084"/>
+        <w:gridCol w:w="1114"/>
       </w:tblGrid>
       <w:tr>
         <w:trPr>
@@ -3614,7 +3625,19 @@
               <w:rPr>
                 <w:b/>
               </w:rPr>
-              <w:t>LLD Yield %</w:t>
+              <w:t>LLD</w:t>
+            </w:r>
+            <w:r>
+              <w:rPr>
+                <w:b/>
+              </w:rPr>
+              <w:t xml:space="preserve"> </w:t>
+            </w:r>
+            <w:r>
+              <w:rPr>
+                <w:b/>
+              </w:rPr>
+              <w:t xml:space="preserve"> Yield %</w:t>
             </w:r>
           </w:p>
         </w:tc>
@@ -8276,6 +8299,7 @@
               <w:jc w:val="center"/>
             </w:pPr>
             <w:r>
+              <w:lastRenderedPageBreak/>
               <w:t>21</w:t>
             </w:r>
           </w:p>
@@ -9632,7 +9656,6 @@
               <w:jc w:val="center"/>
             </w:pPr>
             <w:r>
-              <w:lastRenderedPageBreak/>
               <w:t>27</w:t>
             </w:r>
           </w:p>

</xml_diff>

<commit_message>
made three cool as fuck graphs for our final results of the simulations
</commit_message>
<xml_diff>
--- a/FinalPaper.docx
+++ b/FinalPaper.docx
@@ -3115,20 +3115,1796 @@
       <w:r>
         <w:t xml:space="preserve"> that we would later conduct</w:t>
       </w:r>
-      <w:bookmarkStart w:id="0" w:name="_GoBack"/>
-      <w:bookmarkEnd w:id="0"/>
       <w:r>
         <w:t>.</w:t>
       </w:r>
-    </w:p>
-    <w:p>
       <w:r>
-        <w:rPr>
-          <w:highlight w:val="yellow"/>
-        </w:rPr>
-        <w:t>INSERT CHART OF OBSERVATIONS</w:t>
+        <w:t xml:space="preserve"> The</w:t>
+      </w:r>
+      <w:r>
+        <w:t xml:space="preserve"> graph numbers r</w:t>
+      </w:r>
+      <w:r>
+        <w:t>efer to the plots attached in Appendix A</w:t>
+      </w:r>
+      <w:r>
+        <w:t>. The parameters chosen to produce each of these plots may be found in the titles of each plot.</w:t>
+      </w:r>
+      <w:r>
+        <w:t xml:space="preserve"> </w:t>
+      </w:r>
+      <w:r>
+        <w:t>The yield percentage refers to the percentage of the population that ends up as non-ignorants. The peak spreader percentage refers to the maximum percentage of the population that was spreaders at any given time. The time value refers to the number of hours for the model to roughly stabilize; this value was measured by eyeball, while the other two values were computed programmatically.</w:t>
       </w:r>
     </w:p>
+    <w:tbl>
+      <w:tblPr>
+        <w:tblW w:w="0" w:type="auto"/>
+        <w:tblBorders>
+          <w:top w:val="single" w:sz="4" w:space="0" w:color="auto"/>
+          <w:left w:val="single" w:sz="4" w:space="0" w:color="auto"/>
+          <w:bottom w:val="single" w:sz="4" w:space="0" w:color="auto"/>
+          <w:right w:val="single" w:sz="4" w:space="0" w:color="auto"/>
+          <w:insideH w:val="single" w:sz="4" w:space="0" w:color="auto"/>
+          <w:insideV w:val="single" w:sz="4" w:space="0" w:color="auto"/>
+        </w:tblBorders>
+        <w:tblCellMar>
+          <w:left w:w="0" w:type="dxa"/>
+          <w:right w:w="0" w:type="dxa"/>
+        </w:tblCellMar>
+        <w:tblLook w:val="04A0" w:firstRow="1" w:lastRow="0" w:firstColumn="1" w:lastColumn="0" w:noHBand="0" w:noVBand="1"/>
+      </w:tblPr>
+      <w:tblGrid>
+        <w:gridCol w:w="892"/>
+        <w:gridCol w:w="1260"/>
+        <w:gridCol w:w="810"/>
+        <w:gridCol w:w="1080"/>
+        <w:gridCol w:w="5010"/>
+      </w:tblGrid>
+      <w:tr>
+        <w:trPr>
+          <w:trHeight w:val="315"/>
+        </w:trPr>
+        <w:tc>
+          <w:tcPr>
+            <w:tcW w:w="892" w:type="dxa"/>
+            <w:tcMar>
+              <w:top w:w="30" w:type="dxa"/>
+              <w:left w:w="45" w:type="dxa"/>
+              <w:bottom w:w="30" w:type="dxa"/>
+              <w:right w:w="45" w:type="dxa"/>
+            </w:tcMar>
+            <w:vAlign w:val="bottom"/>
+            <w:hideMark/>
+          </w:tcPr>
+          <w:p>
+            <w:pPr>
+              <w:pStyle w:val="NoSpacing"/>
+              <w:jc w:val="center"/>
+              <w:rPr>
+                <w:b/>
+              </w:rPr>
+            </w:pPr>
+            <w:r>
+              <w:rPr>
+                <w:b/>
+              </w:rPr>
+              <w:t>Graph #</w:t>
+            </w:r>
+          </w:p>
+        </w:tc>
+        <w:tc>
+          <w:tcPr>
+            <w:tcW w:w="1260" w:type="dxa"/>
+            <w:tcMar>
+              <w:top w:w="30" w:type="dxa"/>
+              <w:left w:w="45" w:type="dxa"/>
+              <w:bottom w:w="30" w:type="dxa"/>
+              <w:right w:w="45" w:type="dxa"/>
+            </w:tcMar>
+            <w:vAlign w:val="bottom"/>
+            <w:hideMark/>
+          </w:tcPr>
+          <w:p>
+            <w:pPr>
+              <w:pStyle w:val="NoSpacing"/>
+              <w:jc w:val="center"/>
+              <w:rPr>
+                <w:b/>
+              </w:rPr>
+            </w:pPr>
+            <w:r>
+              <w:rPr>
+                <w:b/>
+              </w:rPr>
+              <w:t>Time</w:t>
+            </w:r>
+          </w:p>
+        </w:tc>
+        <w:tc>
+          <w:tcPr>
+            <w:tcW w:w="810" w:type="dxa"/>
+            <w:tcMar>
+              <w:top w:w="30" w:type="dxa"/>
+              <w:left w:w="45" w:type="dxa"/>
+              <w:bottom w:w="30" w:type="dxa"/>
+              <w:right w:w="45" w:type="dxa"/>
+            </w:tcMar>
+            <w:vAlign w:val="bottom"/>
+            <w:hideMark/>
+          </w:tcPr>
+          <w:p>
+            <w:pPr>
+              <w:pStyle w:val="NoSpacing"/>
+              <w:jc w:val="center"/>
+              <w:rPr>
+                <w:b/>
+              </w:rPr>
+            </w:pPr>
+            <w:r>
+              <w:rPr>
+                <w:b/>
+              </w:rPr>
+              <w:t>Yield %</w:t>
+            </w:r>
+          </w:p>
+        </w:tc>
+        <w:tc>
+          <w:tcPr>
+            <w:tcW w:w="1080" w:type="dxa"/>
+            <w:tcMar>
+              <w:top w:w="30" w:type="dxa"/>
+              <w:left w:w="45" w:type="dxa"/>
+              <w:bottom w:w="30" w:type="dxa"/>
+              <w:right w:w="45" w:type="dxa"/>
+            </w:tcMar>
+            <w:vAlign w:val="bottom"/>
+            <w:hideMark/>
+          </w:tcPr>
+          <w:p>
+            <w:pPr>
+              <w:pStyle w:val="NoSpacing"/>
+              <w:jc w:val="center"/>
+              <w:rPr>
+                <w:b/>
+              </w:rPr>
+            </w:pPr>
+            <w:r>
+              <w:rPr>
+                <w:b/>
+              </w:rPr>
+              <w:t>Peak SP %</w:t>
+            </w:r>
+          </w:p>
+        </w:tc>
+        <w:tc>
+          <w:tcPr>
+            <w:tcW w:w="5010" w:type="dxa"/>
+            <w:tcMar>
+              <w:top w:w="30" w:type="dxa"/>
+              <w:left w:w="45" w:type="dxa"/>
+              <w:bottom w:w="30" w:type="dxa"/>
+              <w:right w:w="45" w:type="dxa"/>
+            </w:tcMar>
+            <w:vAlign w:val="bottom"/>
+            <w:hideMark/>
+          </w:tcPr>
+          <w:p>
+            <w:pPr>
+              <w:pStyle w:val="NoSpacing"/>
+              <w:jc w:val="center"/>
+              <w:rPr>
+                <w:b/>
+              </w:rPr>
+            </w:pPr>
+            <w:r>
+              <w:rPr>
+                <w:b/>
+              </w:rPr>
+              <w:t>Notes</w:t>
+            </w:r>
+          </w:p>
+        </w:tc>
+      </w:tr>
+      <w:tr>
+        <w:trPr>
+          <w:trHeight w:val="315"/>
+        </w:trPr>
+        <w:tc>
+          <w:tcPr>
+            <w:tcW w:w="892" w:type="dxa"/>
+            <w:tcMar>
+              <w:top w:w="30" w:type="dxa"/>
+              <w:left w:w="45" w:type="dxa"/>
+              <w:bottom w:w="30" w:type="dxa"/>
+              <w:right w:w="45" w:type="dxa"/>
+            </w:tcMar>
+            <w:vAlign w:val="bottom"/>
+            <w:hideMark/>
+          </w:tcPr>
+          <w:p>
+            <w:pPr>
+              <w:pStyle w:val="NoSpacing"/>
+              <w:jc w:val="center"/>
+            </w:pPr>
+            <w:r>
+              <w:t>6</w:t>
+            </w:r>
+          </w:p>
+        </w:tc>
+        <w:tc>
+          <w:tcPr>
+            <w:tcW w:w="1260" w:type="dxa"/>
+            <w:tcMar>
+              <w:top w:w="30" w:type="dxa"/>
+              <w:left w:w="45" w:type="dxa"/>
+              <w:bottom w:w="30" w:type="dxa"/>
+              <w:right w:w="45" w:type="dxa"/>
+            </w:tcMar>
+            <w:vAlign w:val="bottom"/>
+            <w:hideMark/>
+          </w:tcPr>
+          <w:p>
+            <w:pPr>
+              <w:pStyle w:val="NoSpacing"/>
+              <w:jc w:val="center"/>
+            </w:pPr>
+            <w:r>
+              <w:t>8</w:t>
+            </w:r>
+          </w:p>
+        </w:tc>
+        <w:tc>
+          <w:tcPr>
+            <w:tcW w:w="810" w:type="dxa"/>
+            <w:tcMar>
+              <w:top w:w="30" w:type="dxa"/>
+              <w:left w:w="45" w:type="dxa"/>
+              <w:bottom w:w="30" w:type="dxa"/>
+              <w:right w:w="45" w:type="dxa"/>
+            </w:tcMar>
+            <w:vAlign w:val="bottom"/>
+            <w:hideMark/>
+          </w:tcPr>
+          <w:p>
+            <w:pPr>
+              <w:pStyle w:val="NoSpacing"/>
+              <w:jc w:val="center"/>
+            </w:pPr>
+            <w:r>
+              <w:t>65</w:t>
+            </w:r>
+          </w:p>
+        </w:tc>
+        <w:tc>
+          <w:tcPr>
+            <w:tcW w:w="1080" w:type="dxa"/>
+            <w:tcMar>
+              <w:top w:w="30" w:type="dxa"/>
+              <w:left w:w="45" w:type="dxa"/>
+              <w:bottom w:w="30" w:type="dxa"/>
+              <w:right w:w="45" w:type="dxa"/>
+            </w:tcMar>
+            <w:vAlign w:val="bottom"/>
+            <w:hideMark/>
+          </w:tcPr>
+          <w:p>
+            <w:pPr>
+              <w:pStyle w:val="NoSpacing"/>
+              <w:jc w:val="center"/>
+            </w:pPr>
+            <w:r>
+              <w:t>23</w:t>
+            </w:r>
+          </w:p>
+        </w:tc>
+        <w:tc>
+          <w:tcPr>
+            <w:tcW w:w="5010" w:type="dxa"/>
+            <w:tcMar>
+              <w:top w:w="30" w:type="dxa"/>
+              <w:left w:w="45" w:type="dxa"/>
+              <w:bottom w:w="30" w:type="dxa"/>
+              <w:right w:w="45" w:type="dxa"/>
+            </w:tcMar>
+            <w:vAlign w:val="bottom"/>
+            <w:hideMark/>
+          </w:tcPr>
+          <w:p>
+            <w:pPr>
+              <w:pStyle w:val="NoSpacing"/>
+            </w:pPr>
+            <w:r>
+              <w:t xml:space="preserve">Stiflers stabilize at 60%, while Ignorants stabilize at 40%. </w:t>
+            </w:r>
+          </w:p>
+        </w:tc>
+      </w:tr>
+      <w:tr>
+        <w:trPr>
+          <w:trHeight w:val="315"/>
+        </w:trPr>
+        <w:tc>
+          <w:tcPr>
+            <w:tcW w:w="892" w:type="dxa"/>
+            <w:tcMar>
+              <w:top w:w="30" w:type="dxa"/>
+              <w:left w:w="45" w:type="dxa"/>
+              <w:bottom w:w="30" w:type="dxa"/>
+              <w:right w:w="45" w:type="dxa"/>
+            </w:tcMar>
+            <w:vAlign w:val="bottom"/>
+            <w:hideMark/>
+          </w:tcPr>
+          <w:p>
+            <w:pPr>
+              <w:pStyle w:val="NoSpacing"/>
+              <w:jc w:val="center"/>
+            </w:pPr>
+            <w:r>
+              <w:t>8</w:t>
+            </w:r>
+          </w:p>
+        </w:tc>
+        <w:tc>
+          <w:tcPr>
+            <w:tcW w:w="1260" w:type="dxa"/>
+            <w:tcMar>
+              <w:top w:w="30" w:type="dxa"/>
+              <w:left w:w="45" w:type="dxa"/>
+              <w:bottom w:w="30" w:type="dxa"/>
+              <w:right w:w="45" w:type="dxa"/>
+            </w:tcMar>
+            <w:vAlign w:val="bottom"/>
+            <w:hideMark/>
+          </w:tcPr>
+          <w:p>
+            <w:pPr>
+              <w:pStyle w:val="NoSpacing"/>
+              <w:jc w:val="center"/>
+            </w:pPr>
+            <w:r>
+              <w:t>9</w:t>
+            </w:r>
+          </w:p>
+        </w:tc>
+        <w:tc>
+          <w:tcPr>
+            <w:tcW w:w="810" w:type="dxa"/>
+            <w:tcMar>
+              <w:top w:w="30" w:type="dxa"/>
+              <w:left w:w="45" w:type="dxa"/>
+              <w:bottom w:w="30" w:type="dxa"/>
+              <w:right w:w="45" w:type="dxa"/>
+            </w:tcMar>
+            <w:vAlign w:val="bottom"/>
+            <w:hideMark/>
+          </w:tcPr>
+          <w:p>
+            <w:pPr>
+              <w:pStyle w:val="NoSpacing"/>
+              <w:jc w:val="center"/>
+            </w:pPr>
+            <w:r>
+              <w:t>78</w:t>
+            </w:r>
+          </w:p>
+        </w:tc>
+        <w:tc>
+          <w:tcPr>
+            <w:tcW w:w="1080" w:type="dxa"/>
+            <w:tcMar>
+              <w:top w:w="30" w:type="dxa"/>
+              <w:left w:w="45" w:type="dxa"/>
+              <w:bottom w:w="30" w:type="dxa"/>
+              <w:right w:w="45" w:type="dxa"/>
+            </w:tcMar>
+            <w:vAlign w:val="bottom"/>
+            <w:hideMark/>
+          </w:tcPr>
+          <w:p>
+            <w:pPr>
+              <w:pStyle w:val="NoSpacing"/>
+              <w:jc w:val="center"/>
+            </w:pPr>
+            <w:r>
+              <w:t>40</w:t>
+            </w:r>
+          </w:p>
+        </w:tc>
+        <w:tc>
+          <w:tcPr>
+            <w:tcW w:w="5010" w:type="dxa"/>
+            <w:tcMar>
+              <w:top w:w="30" w:type="dxa"/>
+              <w:left w:w="45" w:type="dxa"/>
+              <w:bottom w:w="30" w:type="dxa"/>
+              <w:right w:w="45" w:type="dxa"/>
+            </w:tcMar>
+            <w:vAlign w:val="bottom"/>
+            <w:hideMark/>
+          </w:tcPr>
+          <w:p>
+            <w:pPr>
+              <w:pStyle w:val="NoSpacing"/>
+            </w:pPr>
+            <w:r>
+              <w:t>Stiflers stabilize at about 80%, Higher Spread peak of 43</w:t>
+            </w:r>
+          </w:p>
+        </w:tc>
+      </w:tr>
+      <w:tr>
+        <w:trPr>
+          <w:trHeight w:val="315"/>
+        </w:trPr>
+        <w:tc>
+          <w:tcPr>
+            <w:tcW w:w="892" w:type="dxa"/>
+            <w:tcMar>
+              <w:top w:w="30" w:type="dxa"/>
+              <w:left w:w="45" w:type="dxa"/>
+              <w:bottom w:w="30" w:type="dxa"/>
+              <w:right w:w="45" w:type="dxa"/>
+            </w:tcMar>
+            <w:vAlign w:val="bottom"/>
+            <w:hideMark/>
+          </w:tcPr>
+          <w:p>
+            <w:pPr>
+              <w:pStyle w:val="NoSpacing"/>
+              <w:jc w:val="center"/>
+            </w:pPr>
+            <w:r>
+              <w:t>11</w:t>
+            </w:r>
+          </w:p>
+        </w:tc>
+        <w:tc>
+          <w:tcPr>
+            <w:tcW w:w="1260" w:type="dxa"/>
+            <w:tcMar>
+              <w:top w:w="30" w:type="dxa"/>
+              <w:left w:w="45" w:type="dxa"/>
+              <w:bottom w:w="30" w:type="dxa"/>
+              <w:right w:w="45" w:type="dxa"/>
+            </w:tcMar>
+            <w:vAlign w:val="bottom"/>
+            <w:hideMark/>
+          </w:tcPr>
+          <w:p>
+            <w:pPr>
+              <w:pStyle w:val="NoSpacing"/>
+              <w:jc w:val="center"/>
+            </w:pPr>
+            <w:r>
+              <w:t>3</w:t>
+            </w:r>
+          </w:p>
+        </w:tc>
+        <w:tc>
+          <w:tcPr>
+            <w:tcW w:w="810" w:type="dxa"/>
+            <w:tcMar>
+              <w:top w:w="30" w:type="dxa"/>
+              <w:left w:w="45" w:type="dxa"/>
+              <w:bottom w:w="30" w:type="dxa"/>
+              <w:right w:w="45" w:type="dxa"/>
+            </w:tcMar>
+            <w:vAlign w:val="bottom"/>
+            <w:hideMark/>
+          </w:tcPr>
+          <w:p>
+            <w:pPr>
+              <w:pStyle w:val="NoSpacing"/>
+              <w:jc w:val="center"/>
+            </w:pPr>
+            <w:r>
+              <w:t>20</w:t>
+            </w:r>
+          </w:p>
+        </w:tc>
+        <w:tc>
+          <w:tcPr>
+            <w:tcW w:w="1080" w:type="dxa"/>
+            <w:tcMar>
+              <w:top w:w="30" w:type="dxa"/>
+              <w:left w:w="45" w:type="dxa"/>
+              <w:bottom w:w="30" w:type="dxa"/>
+              <w:right w:w="45" w:type="dxa"/>
+            </w:tcMar>
+            <w:vAlign w:val="bottom"/>
+            <w:hideMark/>
+          </w:tcPr>
+          <w:p>
+            <w:pPr>
+              <w:pStyle w:val="NoSpacing"/>
+              <w:jc w:val="center"/>
+            </w:pPr>
+            <w:r>
+              <w:t>21</w:t>
+            </w:r>
+          </w:p>
+        </w:tc>
+        <w:tc>
+          <w:tcPr>
+            <w:tcW w:w="5010" w:type="dxa"/>
+            <w:tcMar>
+              <w:top w:w="30" w:type="dxa"/>
+              <w:left w:w="45" w:type="dxa"/>
+              <w:bottom w:w="30" w:type="dxa"/>
+              <w:right w:w="45" w:type="dxa"/>
+            </w:tcMar>
+            <w:vAlign w:val="bottom"/>
+            <w:hideMark/>
+          </w:tcPr>
+          <w:p>
+            <w:pPr>
+              <w:pStyle w:val="NoSpacing"/>
+            </w:pPr>
+            <w:r>
+              <w:t>Ignorants stabilize around 70%, stay higher than Stiflers throughout</w:t>
+            </w:r>
+          </w:p>
+        </w:tc>
+      </w:tr>
+      <w:tr>
+        <w:trPr>
+          <w:trHeight w:val="315"/>
+        </w:trPr>
+        <w:tc>
+          <w:tcPr>
+            <w:tcW w:w="892" w:type="dxa"/>
+            <w:tcMar>
+              <w:top w:w="30" w:type="dxa"/>
+              <w:left w:w="45" w:type="dxa"/>
+              <w:bottom w:w="30" w:type="dxa"/>
+              <w:right w:w="45" w:type="dxa"/>
+            </w:tcMar>
+            <w:vAlign w:val="bottom"/>
+            <w:hideMark/>
+          </w:tcPr>
+          <w:p>
+            <w:pPr>
+              <w:pStyle w:val="NoSpacing"/>
+              <w:jc w:val="center"/>
+            </w:pPr>
+            <w:r>
+              <w:t>15</w:t>
+            </w:r>
+          </w:p>
+        </w:tc>
+        <w:tc>
+          <w:tcPr>
+            <w:tcW w:w="1260" w:type="dxa"/>
+            <w:tcMar>
+              <w:top w:w="30" w:type="dxa"/>
+              <w:left w:w="45" w:type="dxa"/>
+              <w:bottom w:w="30" w:type="dxa"/>
+              <w:right w:w="45" w:type="dxa"/>
+            </w:tcMar>
+            <w:vAlign w:val="bottom"/>
+            <w:hideMark/>
+          </w:tcPr>
+          <w:p>
+            <w:pPr>
+              <w:pStyle w:val="NoSpacing"/>
+              <w:jc w:val="center"/>
+            </w:pPr>
+            <w:r>
+              <w:t>6</w:t>
+            </w:r>
+          </w:p>
+        </w:tc>
+        <w:tc>
+          <w:tcPr>
+            <w:tcW w:w="810" w:type="dxa"/>
+            <w:tcMar>
+              <w:top w:w="30" w:type="dxa"/>
+              <w:left w:w="45" w:type="dxa"/>
+              <w:bottom w:w="30" w:type="dxa"/>
+              <w:right w:w="45" w:type="dxa"/>
+            </w:tcMar>
+            <w:vAlign w:val="bottom"/>
+            <w:hideMark/>
+          </w:tcPr>
+          <w:p>
+            <w:pPr>
+              <w:pStyle w:val="NoSpacing"/>
+              <w:jc w:val="center"/>
+            </w:pPr>
+            <w:r>
+              <w:t>67</w:t>
+            </w:r>
+          </w:p>
+        </w:tc>
+        <w:tc>
+          <w:tcPr>
+            <w:tcW w:w="1080" w:type="dxa"/>
+            <w:tcMar>
+              <w:top w:w="30" w:type="dxa"/>
+              <w:left w:w="45" w:type="dxa"/>
+              <w:bottom w:w="30" w:type="dxa"/>
+              <w:right w:w="45" w:type="dxa"/>
+            </w:tcMar>
+            <w:vAlign w:val="bottom"/>
+            <w:hideMark/>
+          </w:tcPr>
+          <w:p>
+            <w:pPr>
+              <w:pStyle w:val="NoSpacing"/>
+              <w:jc w:val="center"/>
+            </w:pPr>
+            <w:r>
+              <w:t>23</w:t>
+            </w:r>
+          </w:p>
+        </w:tc>
+        <w:tc>
+          <w:tcPr>
+            <w:tcW w:w="5010" w:type="dxa"/>
+            <w:tcMar>
+              <w:top w:w="30" w:type="dxa"/>
+              <w:left w:w="45" w:type="dxa"/>
+              <w:bottom w:w="30" w:type="dxa"/>
+              <w:right w:w="45" w:type="dxa"/>
+            </w:tcMar>
+            <w:vAlign w:val="bottom"/>
+            <w:hideMark/>
+          </w:tcPr>
+          <w:p>
+            <w:pPr>
+              <w:pStyle w:val="NoSpacing"/>
+            </w:pPr>
+            <w:r>
+              <w:t>Almost identical to graph 6. Only change in parameters is NumSP.</w:t>
+            </w:r>
+          </w:p>
+        </w:tc>
+      </w:tr>
+      <w:tr>
+        <w:trPr>
+          <w:trHeight w:val="315"/>
+        </w:trPr>
+        <w:tc>
+          <w:tcPr>
+            <w:tcW w:w="892" w:type="dxa"/>
+            <w:tcMar>
+              <w:top w:w="30" w:type="dxa"/>
+              <w:left w:w="45" w:type="dxa"/>
+              <w:bottom w:w="30" w:type="dxa"/>
+              <w:right w:w="45" w:type="dxa"/>
+            </w:tcMar>
+            <w:vAlign w:val="bottom"/>
+            <w:hideMark/>
+          </w:tcPr>
+          <w:p>
+            <w:pPr>
+              <w:pStyle w:val="NoSpacing"/>
+              <w:jc w:val="center"/>
+            </w:pPr>
+            <w:r>
+              <w:t>16</w:t>
+            </w:r>
+          </w:p>
+        </w:tc>
+        <w:tc>
+          <w:tcPr>
+            <w:tcW w:w="1260" w:type="dxa"/>
+            <w:tcMar>
+              <w:top w:w="30" w:type="dxa"/>
+              <w:left w:w="45" w:type="dxa"/>
+              <w:bottom w:w="30" w:type="dxa"/>
+              <w:right w:w="45" w:type="dxa"/>
+            </w:tcMar>
+            <w:vAlign w:val="bottom"/>
+            <w:hideMark/>
+          </w:tcPr>
+          <w:p>
+            <w:pPr>
+              <w:pStyle w:val="NoSpacing"/>
+              <w:jc w:val="center"/>
+            </w:pPr>
+            <w:r>
+              <w:t>11</w:t>
+            </w:r>
+          </w:p>
+        </w:tc>
+        <w:tc>
+          <w:tcPr>
+            <w:tcW w:w="810" w:type="dxa"/>
+            <w:tcMar>
+              <w:top w:w="30" w:type="dxa"/>
+              <w:left w:w="45" w:type="dxa"/>
+              <w:bottom w:w="30" w:type="dxa"/>
+              <w:right w:w="45" w:type="dxa"/>
+            </w:tcMar>
+            <w:vAlign w:val="bottom"/>
+            <w:hideMark/>
+          </w:tcPr>
+          <w:p>
+            <w:pPr>
+              <w:pStyle w:val="NoSpacing"/>
+              <w:jc w:val="center"/>
+            </w:pPr>
+            <w:r>
+              <w:t>83</w:t>
+            </w:r>
+          </w:p>
+        </w:tc>
+        <w:tc>
+          <w:tcPr>
+            <w:tcW w:w="1080" w:type="dxa"/>
+            <w:tcMar>
+              <w:top w:w="30" w:type="dxa"/>
+              <w:left w:w="45" w:type="dxa"/>
+              <w:bottom w:w="30" w:type="dxa"/>
+              <w:right w:w="45" w:type="dxa"/>
+            </w:tcMar>
+            <w:vAlign w:val="bottom"/>
+            <w:hideMark/>
+          </w:tcPr>
+          <w:p>
+            <w:pPr>
+              <w:pStyle w:val="NoSpacing"/>
+              <w:jc w:val="center"/>
+            </w:pPr>
+            <w:r>
+              <w:t>46</w:t>
+            </w:r>
+          </w:p>
+        </w:tc>
+        <w:tc>
+          <w:tcPr>
+            <w:tcW w:w="5010" w:type="dxa"/>
+            <w:tcMar>
+              <w:top w:w="30" w:type="dxa"/>
+              <w:left w:w="45" w:type="dxa"/>
+              <w:bottom w:w="30" w:type="dxa"/>
+              <w:right w:w="45" w:type="dxa"/>
+            </w:tcMar>
+            <w:vAlign w:val="bottom"/>
+            <w:hideMark/>
+          </w:tcPr>
+          <w:p>
+            <w:pPr>
+              <w:pStyle w:val="NoSpacing"/>
+            </w:pPr>
+            <w:r>
+              <w:t>Long duration, high yield</w:t>
+            </w:r>
+          </w:p>
+        </w:tc>
+      </w:tr>
+      <w:tr>
+        <w:trPr>
+          <w:trHeight w:val="315"/>
+        </w:trPr>
+        <w:tc>
+          <w:tcPr>
+            <w:tcW w:w="892" w:type="dxa"/>
+            <w:tcMar>
+              <w:top w:w="30" w:type="dxa"/>
+              <w:left w:w="45" w:type="dxa"/>
+              <w:bottom w:w="30" w:type="dxa"/>
+              <w:right w:w="45" w:type="dxa"/>
+            </w:tcMar>
+            <w:vAlign w:val="bottom"/>
+            <w:hideMark/>
+          </w:tcPr>
+          <w:p>
+            <w:pPr>
+              <w:pStyle w:val="NoSpacing"/>
+              <w:jc w:val="center"/>
+            </w:pPr>
+            <w:r>
+              <w:t>32</w:t>
+            </w:r>
+          </w:p>
+        </w:tc>
+        <w:tc>
+          <w:tcPr>
+            <w:tcW w:w="1260" w:type="dxa"/>
+            <w:tcMar>
+              <w:top w:w="30" w:type="dxa"/>
+              <w:left w:w="45" w:type="dxa"/>
+              <w:bottom w:w="30" w:type="dxa"/>
+              <w:right w:w="45" w:type="dxa"/>
+            </w:tcMar>
+            <w:vAlign w:val="bottom"/>
+            <w:hideMark/>
+          </w:tcPr>
+          <w:p>
+            <w:pPr>
+              <w:pStyle w:val="NoSpacing"/>
+              <w:jc w:val="center"/>
+            </w:pPr>
+            <w:r>
+              <w:t>8</w:t>
+            </w:r>
+          </w:p>
+        </w:tc>
+        <w:tc>
+          <w:tcPr>
+            <w:tcW w:w="810" w:type="dxa"/>
+            <w:tcMar>
+              <w:top w:w="30" w:type="dxa"/>
+              <w:left w:w="45" w:type="dxa"/>
+              <w:bottom w:w="30" w:type="dxa"/>
+              <w:right w:w="45" w:type="dxa"/>
+            </w:tcMar>
+            <w:vAlign w:val="bottom"/>
+            <w:hideMark/>
+          </w:tcPr>
+          <w:p>
+            <w:pPr>
+              <w:pStyle w:val="NoSpacing"/>
+              <w:jc w:val="center"/>
+            </w:pPr>
+            <w:r>
+              <w:t>61</w:t>
+            </w:r>
+          </w:p>
+        </w:tc>
+        <w:tc>
+          <w:tcPr>
+            <w:tcW w:w="1080" w:type="dxa"/>
+            <w:tcMar>
+              <w:top w:w="30" w:type="dxa"/>
+              <w:left w:w="45" w:type="dxa"/>
+              <w:bottom w:w="30" w:type="dxa"/>
+              <w:right w:w="45" w:type="dxa"/>
+            </w:tcMar>
+            <w:vAlign w:val="bottom"/>
+            <w:hideMark/>
+          </w:tcPr>
+          <w:p>
+            <w:pPr>
+              <w:pStyle w:val="NoSpacing"/>
+              <w:jc w:val="center"/>
+            </w:pPr>
+            <w:r>
+              <w:t>21</w:t>
+            </w:r>
+          </w:p>
+        </w:tc>
+        <w:tc>
+          <w:tcPr>
+            <w:tcW w:w="5010" w:type="dxa"/>
+            <w:tcMar>
+              <w:top w:w="30" w:type="dxa"/>
+              <w:left w:w="45" w:type="dxa"/>
+              <w:bottom w:w="30" w:type="dxa"/>
+              <w:right w:w="45" w:type="dxa"/>
+            </w:tcMar>
+            <w:vAlign w:val="bottom"/>
+            <w:hideMark/>
+          </w:tcPr>
+          <w:p>
+            <w:pPr>
+              <w:pStyle w:val="NoSpacing"/>
+            </w:pPr>
+            <w:r>
+              <w:t>Very similar to graph 6, but with slightly lower yield. StCh and SSC differ.</w:t>
+            </w:r>
+          </w:p>
+        </w:tc>
+      </w:tr>
+      <w:tr>
+        <w:trPr>
+          <w:trHeight w:val="315"/>
+        </w:trPr>
+        <w:tc>
+          <w:tcPr>
+            <w:tcW w:w="892" w:type="dxa"/>
+            <w:tcMar>
+              <w:top w:w="30" w:type="dxa"/>
+              <w:left w:w="45" w:type="dxa"/>
+              <w:bottom w:w="30" w:type="dxa"/>
+              <w:right w:w="45" w:type="dxa"/>
+            </w:tcMar>
+            <w:vAlign w:val="bottom"/>
+            <w:hideMark/>
+          </w:tcPr>
+          <w:p>
+            <w:pPr>
+              <w:pStyle w:val="NoSpacing"/>
+              <w:jc w:val="center"/>
+            </w:pPr>
+            <w:r>
+              <w:t>35</w:t>
+            </w:r>
+          </w:p>
+        </w:tc>
+        <w:tc>
+          <w:tcPr>
+            <w:tcW w:w="1260" w:type="dxa"/>
+            <w:tcMar>
+              <w:top w:w="30" w:type="dxa"/>
+              <w:left w:w="45" w:type="dxa"/>
+              <w:bottom w:w="30" w:type="dxa"/>
+              <w:right w:w="45" w:type="dxa"/>
+            </w:tcMar>
+            <w:vAlign w:val="bottom"/>
+            <w:hideMark/>
+          </w:tcPr>
+          <w:p>
+            <w:pPr>
+              <w:pStyle w:val="NoSpacing"/>
+              <w:jc w:val="center"/>
+            </w:pPr>
+            <w:r>
+              <w:t>9</w:t>
+            </w:r>
+          </w:p>
+        </w:tc>
+        <w:tc>
+          <w:tcPr>
+            <w:tcW w:w="810" w:type="dxa"/>
+            <w:tcMar>
+              <w:top w:w="30" w:type="dxa"/>
+              <w:left w:w="45" w:type="dxa"/>
+              <w:bottom w:w="30" w:type="dxa"/>
+              <w:right w:w="45" w:type="dxa"/>
+            </w:tcMar>
+            <w:vAlign w:val="bottom"/>
+            <w:hideMark/>
+          </w:tcPr>
+          <w:p>
+            <w:pPr>
+              <w:pStyle w:val="NoSpacing"/>
+              <w:jc w:val="center"/>
+            </w:pPr>
+            <w:r>
+              <w:t>58</w:t>
+            </w:r>
+          </w:p>
+        </w:tc>
+        <w:tc>
+          <w:tcPr>
+            <w:tcW w:w="1080" w:type="dxa"/>
+            <w:tcMar>
+              <w:top w:w="30" w:type="dxa"/>
+              <w:left w:w="45" w:type="dxa"/>
+              <w:bottom w:w="30" w:type="dxa"/>
+              <w:right w:w="45" w:type="dxa"/>
+            </w:tcMar>
+            <w:vAlign w:val="bottom"/>
+            <w:hideMark/>
+          </w:tcPr>
+          <w:p>
+            <w:pPr>
+              <w:pStyle w:val="NoSpacing"/>
+              <w:jc w:val="center"/>
+            </w:pPr>
+            <w:r>
+              <w:t>19</w:t>
+            </w:r>
+          </w:p>
+        </w:tc>
+        <w:tc>
+          <w:tcPr>
+            <w:tcW w:w="5010" w:type="dxa"/>
+            <w:tcMar>
+              <w:top w:w="30" w:type="dxa"/>
+              <w:left w:w="45" w:type="dxa"/>
+              <w:bottom w:w="30" w:type="dxa"/>
+              <w:right w:w="45" w:type="dxa"/>
+            </w:tcMar>
+            <w:vAlign w:val="bottom"/>
+            <w:hideMark/>
+          </w:tcPr>
+          <w:p>
+            <w:pPr>
+              <w:pStyle w:val="NoSpacing"/>
+            </w:pPr>
+            <w:r>
+              <w:t>Nearly identical to graph 32. Only CF differs.</w:t>
+            </w:r>
+          </w:p>
+        </w:tc>
+      </w:tr>
+      <w:tr>
+        <w:trPr>
+          <w:trHeight w:val="315"/>
+        </w:trPr>
+        <w:tc>
+          <w:tcPr>
+            <w:tcW w:w="892" w:type="dxa"/>
+            <w:tcMar>
+              <w:top w:w="30" w:type="dxa"/>
+              <w:left w:w="45" w:type="dxa"/>
+              <w:bottom w:w="30" w:type="dxa"/>
+              <w:right w:w="45" w:type="dxa"/>
+            </w:tcMar>
+            <w:vAlign w:val="bottom"/>
+            <w:hideMark/>
+          </w:tcPr>
+          <w:p>
+            <w:pPr>
+              <w:pStyle w:val="NoSpacing"/>
+              <w:jc w:val="center"/>
+            </w:pPr>
+            <w:r>
+              <w:t>50</w:t>
+            </w:r>
+          </w:p>
+        </w:tc>
+        <w:tc>
+          <w:tcPr>
+            <w:tcW w:w="1260" w:type="dxa"/>
+            <w:tcMar>
+              <w:top w:w="30" w:type="dxa"/>
+              <w:left w:w="45" w:type="dxa"/>
+              <w:bottom w:w="30" w:type="dxa"/>
+              <w:right w:w="45" w:type="dxa"/>
+            </w:tcMar>
+            <w:vAlign w:val="bottom"/>
+            <w:hideMark/>
+          </w:tcPr>
+          <w:p>
+            <w:pPr>
+              <w:pStyle w:val="NoSpacing"/>
+              <w:jc w:val="center"/>
+            </w:pPr>
+            <w:r>
+              <w:t>5</w:t>
+            </w:r>
+          </w:p>
+        </w:tc>
+        <w:tc>
+          <w:tcPr>
+            <w:tcW w:w="810" w:type="dxa"/>
+            <w:tcMar>
+              <w:top w:w="30" w:type="dxa"/>
+              <w:left w:w="45" w:type="dxa"/>
+              <w:bottom w:w="30" w:type="dxa"/>
+              <w:right w:w="45" w:type="dxa"/>
+            </w:tcMar>
+            <w:vAlign w:val="bottom"/>
+            <w:hideMark/>
+          </w:tcPr>
+          <w:p>
+            <w:pPr>
+              <w:pStyle w:val="NoSpacing"/>
+              <w:jc w:val="center"/>
+            </w:pPr>
+            <w:r>
+              <w:t>52</w:t>
+            </w:r>
+          </w:p>
+        </w:tc>
+        <w:tc>
+          <w:tcPr>
+            <w:tcW w:w="1080" w:type="dxa"/>
+            <w:tcMar>
+              <w:top w:w="30" w:type="dxa"/>
+              <w:left w:w="45" w:type="dxa"/>
+              <w:bottom w:w="30" w:type="dxa"/>
+              <w:right w:w="45" w:type="dxa"/>
+            </w:tcMar>
+            <w:vAlign w:val="bottom"/>
+            <w:hideMark/>
+          </w:tcPr>
+          <w:p>
+            <w:pPr>
+              <w:pStyle w:val="NoSpacing"/>
+              <w:jc w:val="center"/>
+            </w:pPr>
+            <w:r>
+              <w:t>23</w:t>
+            </w:r>
+          </w:p>
+        </w:tc>
+        <w:tc>
+          <w:tcPr>
+            <w:tcW w:w="5010" w:type="dxa"/>
+            <w:tcMar>
+              <w:top w:w="30" w:type="dxa"/>
+              <w:left w:w="45" w:type="dxa"/>
+              <w:bottom w:w="30" w:type="dxa"/>
+              <w:right w:w="45" w:type="dxa"/>
+            </w:tcMar>
+            <w:vAlign w:val="bottom"/>
+            <w:hideMark/>
+          </w:tcPr>
+          <w:p>
+            <w:pPr>
+              <w:pStyle w:val="NoSpacing"/>
+            </w:pPr>
+            <w:r>
+              <w:t>Very similar behavior despite initial speaders set to 25 instead of 1 - slightly longer duration, slightly higher peak</w:t>
+            </w:r>
+          </w:p>
+        </w:tc>
+      </w:tr>
+      <w:tr>
+        <w:trPr>
+          <w:trHeight w:val="315"/>
+        </w:trPr>
+        <w:tc>
+          <w:tcPr>
+            <w:tcW w:w="892" w:type="dxa"/>
+            <w:tcMar>
+              <w:top w:w="30" w:type="dxa"/>
+              <w:left w:w="45" w:type="dxa"/>
+              <w:bottom w:w="30" w:type="dxa"/>
+              <w:right w:w="45" w:type="dxa"/>
+            </w:tcMar>
+            <w:vAlign w:val="bottom"/>
+            <w:hideMark/>
+          </w:tcPr>
+          <w:p>
+            <w:pPr>
+              <w:pStyle w:val="NoSpacing"/>
+              <w:jc w:val="center"/>
+            </w:pPr>
+            <w:r>
+              <w:t>86</w:t>
+            </w:r>
+          </w:p>
+        </w:tc>
+        <w:tc>
+          <w:tcPr>
+            <w:tcW w:w="1260" w:type="dxa"/>
+            <w:tcMar>
+              <w:top w:w="30" w:type="dxa"/>
+              <w:left w:w="45" w:type="dxa"/>
+              <w:bottom w:w="30" w:type="dxa"/>
+              <w:right w:w="45" w:type="dxa"/>
+            </w:tcMar>
+            <w:vAlign w:val="bottom"/>
+            <w:hideMark/>
+          </w:tcPr>
+          <w:p>
+            <w:pPr>
+              <w:pStyle w:val="NoSpacing"/>
+              <w:jc w:val="center"/>
+            </w:pPr>
+            <w:r>
+              <w:t>3</w:t>
+            </w:r>
+          </w:p>
+        </w:tc>
+        <w:tc>
+          <w:tcPr>
+            <w:tcW w:w="810" w:type="dxa"/>
+            <w:tcMar>
+              <w:top w:w="30" w:type="dxa"/>
+              <w:left w:w="45" w:type="dxa"/>
+              <w:bottom w:w="30" w:type="dxa"/>
+              <w:right w:w="45" w:type="dxa"/>
+            </w:tcMar>
+            <w:vAlign w:val="bottom"/>
+            <w:hideMark/>
+          </w:tcPr>
+          <w:p>
+            <w:pPr>
+              <w:pStyle w:val="NoSpacing"/>
+              <w:jc w:val="center"/>
+            </w:pPr>
+            <w:r>
+              <w:t>94</w:t>
+            </w:r>
+          </w:p>
+        </w:tc>
+        <w:tc>
+          <w:tcPr>
+            <w:tcW w:w="1080" w:type="dxa"/>
+            <w:tcMar>
+              <w:top w:w="30" w:type="dxa"/>
+              <w:left w:w="45" w:type="dxa"/>
+              <w:bottom w:w="30" w:type="dxa"/>
+              <w:right w:w="45" w:type="dxa"/>
+            </w:tcMar>
+            <w:vAlign w:val="bottom"/>
+            <w:hideMark/>
+          </w:tcPr>
+          <w:p>
+            <w:pPr>
+              <w:pStyle w:val="NoSpacing"/>
+              <w:jc w:val="center"/>
+            </w:pPr>
+            <w:r>
+              <w:t>80</w:t>
+            </w:r>
+          </w:p>
+        </w:tc>
+        <w:tc>
+          <w:tcPr>
+            <w:tcW w:w="5010" w:type="dxa"/>
+            <w:tcMar>
+              <w:top w:w="30" w:type="dxa"/>
+              <w:left w:w="45" w:type="dxa"/>
+              <w:bottom w:w="30" w:type="dxa"/>
+              <w:right w:w="45" w:type="dxa"/>
+            </w:tcMar>
+            <w:vAlign w:val="bottom"/>
+            <w:hideMark/>
+          </w:tcPr>
+          <w:p>
+            <w:pPr>
+              <w:pStyle w:val="NoSpacing"/>
+            </w:pPr>
+            <w:r>
+              <w:t>Observation: Very high peak - spread chance has heavy influence</w:t>
+            </w:r>
+          </w:p>
+        </w:tc>
+      </w:tr>
+      <w:tr>
+        <w:trPr>
+          <w:trHeight w:val="315"/>
+        </w:trPr>
+        <w:tc>
+          <w:tcPr>
+            <w:tcW w:w="892" w:type="dxa"/>
+            <w:tcMar>
+              <w:top w:w="30" w:type="dxa"/>
+              <w:left w:w="45" w:type="dxa"/>
+              <w:bottom w:w="30" w:type="dxa"/>
+              <w:right w:w="45" w:type="dxa"/>
+            </w:tcMar>
+            <w:vAlign w:val="bottom"/>
+            <w:hideMark/>
+          </w:tcPr>
+          <w:p>
+            <w:pPr>
+              <w:pStyle w:val="NoSpacing"/>
+              <w:jc w:val="center"/>
+            </w:pPr>
+            <w:r>
+              <w:t>140</w:t>
+            </w:r>
+          </w:p>
+        </w:tc>
+        <w:tc>
+          <w:tcPr>
+            <w:tcW w:w="1260" w:type="dxa"/>
+            <w:tcMar>
+              <w:top w:w="30" w:type="dxa"/>
+              <w:left w:w="45" w:type="dxa"/>
+              <w:bottom w:w="30" w:type="dxa"/>
+              <w:right w:w="45" w:type="dxa"/>
+            </w:tcMar>
+            <w:vAlign w:val="bottom"/>
+            <w:hideMark/>
+          </w:tcPr>
+          <w:p>
+            <w:pPr>
+              <w:pStyle w:val="NoSpacing"/>
+              <w:jc w:val="center"/>
+            </w:pPr>
+            <w:r>
+              <w:t>4</w:t>
+            </w:r>
+          </w:p>
+        </w:tc>
+        <w:tc>
+          <w:tcPr>
+            <w:tcW w:w="810" w:type="dxa"/>
+            <w:tcMar>
+              <w:top w:w="30" w:type="dxa"/>
+              <w:left w:w="45" w:type="dxa"/>
+              <w:bottom w:w="30" w:type="dxa"/>
+              <w:right w:w="45" w:type="dxa"/>
+            </w:tcMar>
+            <w:vAlign w:val="bottom"/>
+            <w:hideMark/>
+          </w:tcPr>
+          <w:p>
+            <w:pPr>
+              <w:pStyle w:val="NoSpacing"/>
+              <w:jc w:val="center"/>
+            </w:pPr>
+            <w:r>
+              <w:t>100</w:t>
+            </w:r>
+          </w:p>
+        </w:tc>
+        <w:tc>
+          <w:tcPr>
+            <w:tcW w:w="1080" w:type="dxa"/>
+            <w:tcMar>
+              <w:top w:w="30" w:type="dxa"/>
+              <w:left w:w="45" w:type="dxa"/>
+              <w:bottom w:w="30" w:type="dxa"/>
+              <w:right w:w="45" w:type="dxa"/>
+            </w:tcMar>
+            <w:vAlign w:val="bottom"/>
+            <w:hideMark/>
+          </w:tcPr>
+          <w:p>
+            <w:pPr>
+              <w:pStyle w:val="NoSpacing"/>
+              <w:jc w:val="center"/>
+            </w:pPr>
+            <w:r>
+              <w:t>50</w:t>
+            </w:r>
+          </w:p>
+        </w:tc>
+        <w:tc>
+          <w:tcPr>
+            <w:tcW w:w="5010" w:type="dxa"/>
+            <w:tcMar>
+              <w:top w:w="30" w:type="dxa"/>
+              <w:left w:w="45" w:type="dxa"/>
+              <w:bottom w:w="30" w:type="dxa"/>
+              <w:right w:w="45" w:type="dxa"/>
+            </w:tcMar>
+            <w:vAlign w:val="bottom"/>
+            <w:hideMark/>
+          </w:tcPr>
+          <w:p>
+            <w:pPr>
+              <w:pStyle w:val="NoSpacing"/>
+            </w:pPr>
+            <w:r>
+              <w:t>Stifle Chance limits growth of Spread peak.</w:t>
+            </w:r>
+          </w:p>
+        </w:tc>
+      </w:tr>
+      <w:tr>
+        <w:trPr>
+          <w:trHeight w:val="315"/>
+        </w:trPr>
+        <w:tc>
+          <w:tcPr>
+            <w:tcW w:w="892" w:type="dxa"/>
+            <w:tcMar>
+              <w:top w:w="30" w:type="dxa"/>
+              <w:left w:w="45" w:type="dxa"/>
+              <w:bottom w:w="30" w:type="dxa"/>
+              <w:right w:w="45" w:type="dxa"/>
+            </w:tcMar>
+            <w:vAlign w:val="bottom"/>
+            <w:hideMark/>
+          </w:tcPr>
+          <w:p>
+            <w:pPr>
+              <w:pStyle w:val="NoSpacing"/>
+              <w:jc w:val="center"/>
+            </w:pPr>
+            <w:r>
+              <w:t>97</w:t>
+            </w:r>
+          </w:p>
+        </w:tc>
+        <w:tc>
+          <w:tcPr>
+            <w:tcW w:w="1260" w:type="dxa"/>
+            <w:tcMar>
+              <w:top w:w="30" w:type="dxa"/>
+              <w:left w:w="45" w:type="dxa"/>
+              <w:bottom w:w="30" w:type="dxa"/>
+              <w:right w:w="45" w:type="dxa"/>
+            </w:tcMar>
+            <w:vAlign w:val="bottom"/>
+            <w:hideMark/>
+          </w:tcPr>
+          <w:p>
+            <w:pPr>
+              <w:pStyle w:val="NoSpacing"/>
+              <w:jc w:val="center"/>
+            </w:pPr>
+            <w:r>
+              <w:t>6</w:t>
+            </w:r>
+          </w:p>
+        </w:tc>
+        <w:tc>
+          <w:tcPr>
+            <w:tcW w:w="810" w:type="dxa"/>
+            <w:tcMar>
+              <w:top w:w="30" w:type="dxa"/>
+              <w:left w:w="45" w:type="dxa"/>
+              <w:bottom w:w="30" w:type="dxa"/>
+              <w:right w:w="45" w:type="dxa"/>
+            </w:tcMar>
+            <w:vAlign w:val="bottom"/>
+            <w:hideMark/>
+          </w:tcPr>
+          <w:p>
+            <w:pPr>
+              <w:pStyle w:val="NoSpacing"/>
+              <w:jc w:val="center"/>
+            </w:pPr>
+            <w:r>
+              <w:t>100</w:t>
+            </w:r>
+          </w:p>
+        </w:tc>
+        <w:tc>
+          <w:tcPr>
+            <w:tcW w:w="1080" w:type="dxa"/>
+            <w:tcMar>
+              <w:top w:w="30" w:type="dxa"/>
+              <w:left w:w="45" w:type="dxa"/>
+              <w:bottom w:w="30" w:type="dxa"/>
+              <w:right w:w="45" w:type="dxa"/>
+            </w:tcMar>
+            <w:vAlign w:val="bottom"/>
+            <w:hideMark/>
+          </w:tcPr>
+          <w:p>
+            <w:pPr>
+              <w:pStyle w:val="NoSpacing"/>
+              <w:jc w:val="center"/>
+            </w:pPr>
+            <w:r>
+              <w:t>82</w:t>
+            </w:r>
+          </w:p>
+        </w:tc>
+        <w:tc>
+          <w:tcPr>
+            <w:tcW w:w="5010" w:type="dxa"/>
+            <w:tcMar>
+              <w:top w:w="30" w:type="dxa"/>
+              <w:left w:w="45" w:type="dxa"/>
+              <w:bottom w:w="30" w:type="dxa"/>
+              <w:right w:w="45" w:type="dxa"/>
+            </w:tcMar>
+            <w:vAlign w:val="bottom"/>
+            <w:hideMark/>
+          </w:tcPr>
+          <w:p>
+            <w:pPr>
+              <w:pStyle w:val="NoSpacing"/>
+            </w:pPr>
+            <w:r>
+              <w:t>CF lifted to 1 has high effect, brought yield of non-ignorant to 99% - 100%</w:t>
+            </w:r>
+          </w:p>
+        </w:tc>
+      </w:tr>
+      <w:tr>
+        <w:trPr>
+          <w:trHeight w:val="315"/>
+        </w:trPr>
+        <w:tc>
+          <w:tcPr>
+            <w:tcW w:w="892" w:type="dxa"/>
+            <w:tcMar>
+              <w:top w:w="30" w:type="dxa"/>
+              <w:left w:w="45" w:type="dxa"/>
+              <w:bottom w:w="30" w:type="dxa"/>
+              <w:right w:w="45" w:type="dxa"/>
+            </w:tcMar>
+            <w:vAlign w:val="bottom"/>
+            <w:hideMark/>
+          </w:tcPr>
+          <w:p>
+            <w:pPr>
+              <w:pStyle w:val="NoSpacing"/>
+              <w:jc w:val="center"/>
+            </w:pPr>
+            <w:r>
+              <w:lastRenderedPageBreak/>
+              <w:t>191</w:t>
+            </w:r>
+          </w:p>
+        </w:tc>
+        <w:tc>
+          <w:tcPr>
+            <w:tcW w:w="1260" w:type="dxa"/>
+            <w:tcMar>
+              <w:top w:w="30" w:type="dxa"/>
+              <w:left w:w="45" w:type="dxa"/>
+              <w:bottom w:w="30" w:type="dxa"/>
+              <w:right w:w="45" w:type="dxa"/>
+            </w:tcMar>
+            <w:vAlign w:val="bottom"/>
+            <w:hideMark/>
+          </w:tcPr>
+          <w:p>
+            <w:pPr>
+              <w:pStyle w:val="NoSpacing"/>
+              <w:jc w:val="center"/>
+            </w:pPr>
+            <w:r>
+              <w:t>3</w:t>
+            </w:r>
+          </w:p>
+        </w:tc>
+        <w:tc>
+          <w:tcPr>
+            <w:tcW w:w="810" w:type="dxa"/>
+            <w:tcMar>
+              <w:top w:w="30" w:type="dxa"/>
+              <w:left w:w="45" w:type="dxa"/>
+              <w:bottom w:w="30" w:type="dxa"/>
+              <w:right w:w="45" w:type="dxa"/>
+            </w:tcMar>
+            <w:vAlign w:val="bottom"/>
+            <w:hideMark/>
+          </w:tcPr>
+          <w:p>
+            <w:pPr>
+              <w:pStyle w:val="NoSpacing"/>
+              <w:jc w:val="center"/>
+            </w:pPr>
+            <w:r>
+              <w:t>100</w:t>
+            </w:r>
+          </w:p>
+        </w:tc>
+        <w:tc>
+          <w:tcPr>
+            <w:tcW w:w="1080" w:type="dxa"/>
+            <w:tcMar>
+              <w:top w:w="30" w:type="dxa"/>
+              <w:left w:w="45" w:type="dxa"/>
+              <w:bottom w:w="30" w:type="dxa"/>
+              <w:right w:w="45" w:type="dxa"/>
+            </w:tcMar>
+            <w:vAlign w:val="bottom"/>
+            <w:hideMark/>
+          </w:tcPr>
+          <w:p>
+            <w:pPr>
+              <w:pStyle w:val="NoSpacing"/>
+              <w:jc w:val="center"/>
+            </w:pPr>
+            <w:r>
+              <w:t>100</w:t>
+            </w:r>
+          </w:p>
+        </w:tc>
+        <w:tc>
+          <w:tcPr>
+            <w:tcW w:w="5010" w:type="dxa"/>
+            <w:tcMar>
+              <w:top w:w="30" w:type="dxa"/>
+              <w:left w:w="45" w:type="dxa"/>
+              <w:bottom w:w="30" w:type="dxa"/>
+              <w:right w:w="45" w:type="dxa"/>
+            </w:tcMar>
+            <w:vAlign w:val="bottom"/>
+            <w:hideMark/>
+          </w:tcPr>
+          <w:p>
+            <w:pPr>
+              <w:pStyle w:val="NoSpacing"/>
+            </w:pPr>
+            <w:r>
+              <w:t>Reaches 100% very quickly, presumably from the high spread chance</w:t>
+            </w:r>
+          </w:p>
+        </w:tc>
+      </w:tr>
+      <w:tr>
+        <w:trPr>
+          <w:trHeight w:val="315"/>
+        </w:trPr>
+        <w:tc>
+          <w:tcPr>
+            <w:tcW w:w="892" w:type="dxa"/>
+            <w:tcMar>
+              <w:top w:w="30" w:type="dxa"/>
+              <w:left w:w="45" w:type="dxa"/>
+              <w:bottom w:w="30" w:type="dxa"/>
+              <w:right w:w="45" w:type="dxa"/>
+            </w:tcMar>
+            <w:vAlign w:val="bottom"/>
+            <w:hideMark/>
+          </w:tcPr>
+          <w:p>
+            <w:pPr>
+              <w:pStyle w:val="NoSpacing"/>
+              <w:jc w:val="center"/>
+            </w:pPr>
+            <w:r>
+              <w:t>113</w:t>
+            </w:r>
+          </w:p>
+        </w:tc>
+        <w:tc>
+          <w:tcPr>
+            <w:tcW w:w="1260" w:type="dxa"/>
+            <w:tcMar>
+              <w:top w:w="30" w:type="dxa"/>
+              <w:left w:w="45" w:type="dxa"/>
+              <w:bottom w:w="30" w:type="dxa"/>
+              <w:right w:w="45" w:type="dxa"/>
+            </w:tcMar>
+            <w:vAlign w:val="bottom"/>
+            <w:hideMark/>
+          </w:tcPr>
+          <w:p>
+            <w:pPr>
+              <w:pStyle w:val="NoSpacing"/>
+              <w:jc w:val="center"/>
+            </w:pPr>
+            <w:r>
+              <w:t>4</w:t>
+            </w:r>
+          </w:p>
+        </w:tc>
+        <w:tc>
+          <w:tcPr>
+            <w:tcW w:w="810" w:type="dxa"/>
+            <w:tcMar>
+              <w:top w:w="30" w:type="dxa"/>
+              <w:left w:w="45" w:type="dxa"/>
+              <w:bottom w:w="30" w:type="dxa"/>
+              <w:right w:w="45" w:type="dxa"/>
+            </w:tcMar>
+            <w:vAlign w:val="bottom"/>
+            <w:hideMark/>
+          </w:tcPr>
+          <w:p>
+            <w:pPr>
+              <w:pStyle w:val="NoSpacing"/>
+              <w:jc w:val="center"/>
+            </w:pPr>
+            <w:r>
+              <w:t>100</w:t>
+            </w:r>
+          </w:p>
+        </w:tc>
+        <w:tc>
+          <w:tcPr>
+            <w:tcW w:w="1080" w:type="dxa"/>
+            <w:tcMar>
+              <w:top w:w="30" w:type="dxa"/>
+              <w:left w:w="45" w:type="dxa"/>
+              <w:bottom w:w="30" w:type="dxa"/>
+              <w:right w:w="45" w:type="dxa"/>
+            </w:tcMar>
+            <w:vAlign w:val="bottom"/>
+            <w:hideMark/>
+          </w:tcPr>
+          <w:p>
+            <w:pPr>
+              <w:pStyle w:val="NoSpacing"/>
+              <w:jc w:val="center"/>
+            </w:pPr>
+            <w:r>
+              <w:t>60</w:t>
+            </w:r>
+          </w:p>
+        </w:tc>
+        <w:tc>
+          <w:tcPr>
+            <w:tcW w:w="5010" w:type="dxa"/>
+            <w:tcMar>
+              <w:top w:w="30" w:type="dxa"/>
+              <w:left w:w="45" w:type="dxa"/>
+              <w:bottom w:w="30" w:type="dxa"/>
+              <w:right w:w="45" w:type="dxa"/>
+            </w:tcMar>
+            <w:vAlign w:val="bottom"/>
+            <w:hideMark/>
+          </w:tcPr>
+          <w:p>
+            <w:pPr>
+              <w:pStyle w:val="NoSpacing"/>
+            </w:pPr>
+            <w:r>
+              <w:t>Spreaders reach about 60% with low contact fraction</w:t>
+            </w:r>
+          </w:p>
+        </w:tc>
+      </w:tr>
+      <w:tr>
+        <w:trPr>
+          <w:trHeight w:val="315"/>
+        </w:trPr>
+        <w:tc>
+          <w:tcPr>
+            <w:tcW w:w="892" w:type="dxa"/>
+            <w:tcMar>
+              <w:top w:w="30" w:type="dxa"/>
+              <w:left w:w="45" w:type="dxa"/>
+              <w:bottom w:w="30" w:type="dxa"/>
+              <w:right w:w="45" w:type="dxa"/>
+            </w:tcMar>
+            <w:vAlign w:val="bottom"/>
+            <w:hideMark/>
+          </w:tcPr>
+          <w:p>
+            <w:pPr>
+              <w:pStyle w:val="NoSpacing"/>
+              <w:jc w:val="center"/>
+            </w:pPr>
+            <w:r>
+              <w:t>116</w:t>
+            </w:r>
+          </w:p>
+        </w:tc>
+        <w:tc>
+          <w:tcPr>
+            <w:tcW w:w="1260" w:type="dxa"/>
+            <w:tcMar>
+              <w:top w:w="30" w:type="dxa"/>
+              <w:left w:w="45" w:type="dxa"/>
+              <w:bottom w:w="30" w:type="dxa"/>
+              <w:right w:w="45" w:type="dxa"/>
+            </w:tcMar>
+            <w:vAlign w:val="bottom"/>
+            <w:hideMark/>
+          </w:tcPr>
+          <w:p>
+            <w:pPr>
+              <w:pStyle w:val="NoSpacing"/>
+              <w:jc w:val="center"/>
+            </w:pPr>
+            <w:r>
+              <w:t>5</w:t>
+            </w:r>
+          </w:p>
+        </w:tc>
+        <w:tc>
+          <w:tcPr>
+            <w:tcW w:w="810" w:type="dxa"/>
+            <w:tcMar>
+              <w:top w:w="30" w:type="dxa"/>
+              <w:left w:w="45" w:type="dxa"/>
+              <w:bottom w:w="30" w:type="dxa"/>
+              <w:right w:w="45" w:type="dxa"/>
+            </w:tcMar>
+            <w:vAlign w:val="bottom"/>
+            <w:hideMark/>
+          </w:tcPr>
+          <w:p>
+            <w:pPr>
+              <w:pStyle w:val="NoSpacing"/>
+              <w:jc w:val="center"/>
+            </w:pPr>
+            <w:r>
+              <w:t>100</w:t>
+            </w:r>
+          </w:p>
+        </w:tc>
+        <w:tc>
+          <w:tcPr>
+            <w:tcW w:w="1080" w:type="dxa"/>
+            <w:tcMar>
+              <w:top w:w="30" w:type="dxa"/>
+              <w:left w:w="45" w:type="dxa"/>
+              <w:bottom w:w="30" w:type="dxa"/>
+              <w:right w:w="45" w:type="dxa"/>
+            </w:tcMar>
+            <w:vAlign w:val="bottom"/>
+            <w:hideMark/>
+          </w:tcPr>
+          <w:p>
+            <w:pPr>
+              <w:pStyle w:val="NoSpacing"/>
+              <w:jc w:val="center"/>
+            </w:pPr>
+            <w:r>
+              <w:t>60</w:t>
+            </w:r>
+          </w:p>
+        </w:tc>
+        <w:tc>
+          <w:tcPr>
+            <w:tcW w:w="5010" w:type="dxa"/>
+            <w:tcMar>
+              <w:top w:w="30" w:type="dxa"/>
+              <w:left w:w="45" w:type="dxa"/>
+              <w:bottom w:w="30" w:type="dxa"/>
+              <w:right w:w="45" w:type="dxa"/>
+            </w:tcMar>
+            <w:vAlign w:val="bottom"/>
+            <w:hideMark/>
+          </w:tcPr>
+          <w:p>
+            <w:pPr>
+              <w:pStyle w:val="NoSpacing"/>
+            </w:pPr>
+            <w:r>
+              <w:t>Similar peak to graph 113, despite much higher CF</w:t>
+            </w:r>
+          </w:p>
+        </w:tc>
+      </w:tr>
+    </w:tbl>
+    <w:p/>
     <w:p>
       <w:pPr>
         <w:pStyle w:val="Heading1"/>
@@ -3145,7 +4921,21 @@
         <w:t xml:space="preserve"> </w:t>
       </w:r>
       <w:r>
-        <w:t>steps in the future.  Stifle Chance generally does not have much of an effect on the peak rumor size or yield percentage, but it does affect how long it takes for the rumor to spread.  Contact Fraction has a large impact on peak spreaders, yield percentage, and time.  This makes sense as a high contact fraction on a sparse network is “equivalent” to a low contact fraction on a very dense network.  Spontaneous Stifle Chance should not affect peak or yield percentage, except for values very close to 1.0.  This is because the reciprocal of the stifle chance represents the expected lifespan of a spreader that has no interactions; for realistic values, this is not a bottleneck.  However, increasing the spontaneous stifle chance does decrease the time it takes for there to be no more spreaders in a population.</w:t>
+        <w:t xml:space="preserve">steps in the future.  Stifle Chance generally does not have much of an effect on the peak rumor size or yield percentage, but it does affect how long it takes for the rumor to spread.  Contact Fraction has a </w:t>
+      </w:r>
+      <w:r>
+        <w:t>mild</w:t>
+      </w:r>
+      <w:r>
+        <w:t xml:space="preserve"> impact on peak spreaders, yield percentage, and time.  This makes sense as a high contact fraction on a sparse network is </w:t>
+      </w:r>
+      <w:r>
+        <w:t xml:space="preserve">somewhat </w:t>
+      </w:r>
+      <w:bookmarkStart w:id="0" w:name="_GoBack"/>
+      <w:bookmarkEnd w:id="0"/>
+      <w:r>
+        <w:t>“equivalent” to a low contact fraction on a very dense network.  Spontaneous Stifle Chance should not affect peak or yield percentage, except for values very close to 1.0.  This is because the reciprocal of the stifle chance represents the expected lifespan of a spreader that has no interactions; for realistic values, this is not a bottleneck.  However, increasing the spontaneous stifle chance does decrease the time it takes for there to be no more spreaders in a population.</w:t>
       </w:r>
     </w:p>
     <w:p>
@@ -3368,11 +5158,7 @@
     </w:p>
     <w:p>
       <w:r>
-        <w:t xml:space="preserve">We wanted to choose graphs with different structure, so we decided we would pick a graph with a small number of nodes (SHD -- small, high density), a graph with a large number of nodes and a large number of friends per node (LHD -- large, high density), and a graph with a large number of nodes and a small </w:t>
-      </w:r>
-      <w:r>
-        <w:lastRenderedPageBreak/>
-        <w:t>number of friends per node (LLD -- large, low density).  This led us to choose Graph 698 for SHD (62 nodes, 10.68 friends per node), Graph 3437 for LLD (535 nodes, 19.99 friends per node), and Graph 1912 for LHD (748 nodes, 82.28 friends per node).</w:t>
+        <w:t>We wanted to choose graphs with different structure, so we decided we would pick a graph with a small number of nodes (SHD -- small, high density), a graph with a large number of nodes and a large number of friends per node (LHD -- large, high density), and a graph with a large number of nodes and a small number of friends per node (LLD -- large, low density).  This led us to choose Graph 698 for SHD (62 nodes, 10.68 friends per node), Graph 3437 for LLD (535 nodes, 19.99 friends per node), and Graph 1912 for LHD (748 nodes, 82.28 friends per node).</w:t>
       </w:r>
     </w:p>
     <w:p>
@@ -3380,6 +5166,7 @@
         <w:pStyle w:val="Heading1"/>
       </w:pPr>
       <w:r>
+        <w:lastRenderedPageBreak/>
         <w:t xml:space="preserve">Results of </w:t>
       </w:r>
       <w:r>
@@ -3417,13 +5204,11 @@
       <w:r>
         <w:t xml:space="preserve"> The parameters chosen to produce each of these plots may be found in the titles of each plot.</w:t>
       </w:r>
-    </w:p>
-    <w:p>
       <w:r>
-        <w:t>The yield percentage refers to the percentage of the population that ends up as non-ignorants. The peak spreader percentage refers to the maximum percentage of the population that was spreaders at any given time.</w:t>
+        <w:t xml:space="preserve"> The values were each determined in the same way that they were for the training graph data.</w:t>
       </w:r>
       <w:r>
-        <w:t xml:space="preserve"> The time value refers to the number of hours for the model to roughly stabilize; this value was measured by eyeball, while the other two values were computed programmatically.</w:t>
+        <w:t xml:space="preserve"> Time is in hours.</w:t>
       </w:r>
     </w:p>
     <w:tbl>
@@ -8299,7 +10084,6 @@
               <w:jc w:val="center"/>
             </w:pPr>
             <w:r>
-              <w:lastRenderedPageBreak/>
               <w:t>21</w:t>
             </w:r>
           </w:p>
@@ -9656,6 +11440,7 @@
               <w:jc w:val="center"/>
             </w:pPr>
             <w:r>
+              <w:lastRenderedPageBreak/>
               <w:t>27</w:t>
             </w:r>
           </w:p>

</xml_diff>

<commit_message>
FINAL paper and presentation uploaded
</commit_message>
<xml_diff>
--- a/FinalPaper.docx
+++ b/FinalPaper.docx
@@ -6,8 +6,6 @@
       <w:pPr>
         <w:pStyle w:val="Title"/>
       </w:pPr>
-      <w:bookmarkStart w:id="0" w:name="_GoBack"/>
-      <w:bookmarkEnd w:id="0"/>
       <w:r>
         <w:t>Gossips, Gossips</w:t>
       </w:r>
@@ -3246,14 +3244,26 @@
         <w:t>s</w:t>
       </w:r>
       <w:r>
-        <w:t xml:space="preserve"> at each time step. Because of the element of randomness, we can choose to run the model several times for a given set of parameters and average the results. For our initial training data, we chose not to do this; however, for the actual simulations that we analyzed, we averaged each model over 10 iterations. (Our training data and actual simulations are discussed later.)</w:t>
-      </w:r>
-      <w:r>
-        <w:t xml:space="preserve"> Finally, we plot </w:t>
+        <w:t xml:space="preserve"> at each time step. Because of the element of randomness, we can choose to run the model several times for a given set of parameters and average the results. For our initial training data, we chose not to do this; however, for the </w:t>
+      </w:r>
+      <w:r>
+        <w:t>selected</w:t>
+      </w:r>
+      <w:r>
+        <w:t xml:space="preserve"> simulations that we analyzed, we averaged each model over 10 iterations. (Our training data and </w:t>
+      </w:r>
+      <w:r>
+        <w:t>selected</w:t>
+      </w:r>
+      <w:r>
+        <w:t xml:space="preserve"> simulations are discussed later.)</w:t>
+      </w:r>
+      <w:r>
+        <w:t xml:space="preserve"> Finally, </w:t>
       </w:r>
       <w:r>
         <w:lastRenderedPageBreak/>
-        <w:t xml:space="preserve">the percentage </w:t>
+        <w:t xml:space="preserve">we plot the percentage </w:t>
       </w:r>
       <w:r>
         <w:t xml:space="preserve">of each subpopulation over time, and we display the </w:t>
@@ -3430,6 +3440,9 @@
       <w:r>
         <w:t xml:space="preserve"> in the network.</w:t>
       </w:r>
+      <w:r>
+        <w:t xml:space="preserve"> Note that the specific nodes chosen as the initial spreaders may greatly influence the results, as some nodes may have hundreds of friends while others only have a couple. We believe that the possibility of this bias is mitigated by averaging our results over several iterations and also by choosing random initial nodes.</w:t>
+      </w:r>
     </w:p>
     <w:p>
       <w:pPr>
@@ -3516,19 +3529,29 @@
         <w:pStyle w:val="Heading1"/>
       </w:pPr>
       <w:r>
-        <w:t xml:space="preserve">Results of </w:t>
-      </w:r>
-      <w:r>
-        <w:t>Training Graph</w:t>
+        <w:lastRenderedPageBreak/>
+        <w:t>Limitations</w:t>
       </w:r>
     </w:p>
     <w:p>
       <w:r>
-        <w:t xml:space="preserve">We started with our training graph, graph 0.  This graph had 334 nodes and an average of 17 friends per node.  This graph was conveniently around the median for both number of nodes and average friends per node.  For each of our 5 parameters, we ran the simulation with 3 different values per parameter, leading to a total of 243 simulations.  From there, we pruned our results.  First, we eliminated all </w:t>
-      </w:r>
-      <w:r>
-        <w:lastRenderedPageBreak/>
-        <w:t>stagnant gr</w:t>
+        <w:t>A clear limitation of our model is that we are only considering three classes of users: Ignorants, Spreaders, and Stiflers. In reality, rumors are not completely analogous to the spread of infectious disease. For example, an Ignorant does not have to interact with a Spreader on Facebook to become a Spreader; he or she may become a Spreader from reading an article, talking with a friend in person, taking an online course, reading a blog, watching a movie, or just spontaneously adopting an idea. Similarly, a Spreader could become a Stifler through a number of means that our model does not consider. In addition, our model does not take into account the “quality” of an interaction. Certain statuses are far more likely to be read and have an effect than other statuses. This is mainly because a user’s News Feed is generally populated by highly Liked and Commented statuses only. These qualities are dynamic because the number of Likes and Comments may change over time; however, our model simply assigns a static “spreadChance” to a given rumor, which is not realistic.</w:t>
+      </w:r>
+    </w:p>
+    <w:p>
+      <w:pPr>
+        <w:pStyle w:val="Heading1"/>
+      </w:pPr>
+      <w:r>
+        <w:t xml:space="preserve">Results of </w:t>
+      </w:r>
+      <w:r>
+        <w:t>Training Graph</w:t>
+      </w:r>
+    </w:p>
+    <w:p>
+      <w:r>
+        <w:t>We started with our training graph, graph 0.  This graph had 334 nodes and an average of 17 friends per node.  This graph was conveniently around the median for both number of nodes and average friends per node.  For each of our 5 parameters, we ran the simulation with 3 different values per parameter, leading to a total of 243 simulations.  From there, we pruned our results.  First, we eliminated all stagnant gr</w:t>
       </w:r>
       <w:r>
         <w:t xml:space="preserve">aphs – </w:t>
@@ -3750,7 +3773,13 @@
     <w:p/>
     <w:p>
       <w:r>
-        <w:t>Below is a chart of specific observations for selected graphs. These findings aided in our decision on which parameter values to consider in our actual simulations</w:t>
+        <w:t xml:space="preserve">Below is a chart of specific observations for selected graphs. These findings aided in our decision on which parameter values to consider in our </w:t>
+      </w:r>
+      <w:r>
+        <w:t>selected</w:t>
+      </w:r>
+      <w:r>
+        <w:t xml:space="preserve"> simulations</w:t>
       </w:r>
       <w:r>
         <w:t xml:space="preserve"> that we would later conduct</w:t>
@@ -3844,6 +3873,7 @@
               <w:rPr>
                 <w:b/>
               </w:rPr>
+              <w:lastRenderedPageBreak/>
               <w:t>Graph #</w:t>
             </w:r>
           </w:p>
@@ -5279,7 +5309,6 @@
               <w:jc w:val="center"/>
             </w:pPr>
             <w:r>
-              <w:lastRenderedPageBreak/>
               <w:t>191</w:t>
             </w:r>
           </w:p>
@@ -5660,7 +5689,11 @@
         <w:t>Spreader</w:t>
       </w:r>
       <w:r>
-        <w:t xml:space="preserve"> that has no interactions; for realistic values, this is not a bottleneck.  However, increasing the spontaneous stifle chance does decrease the time it takes for there to be no more </w:t>
+        <w:t xml:space="preserve"> that has no interactions; for realistic values, this is not a bottleneck.  However, increasing the </w:t>
+      </w:r>
+      <w:r>
+        <w:lastRenderedPageBreak/>
+        <w:t xml:space="preserve">spontaneous stifle chance does decrease the time it takes for there to be no more </w:t>
       </w:r>
       <w:r>
         <w:t>Spreader</w:t>
@@ -5680,7 +5713,15 @@
         <w:t>, we were able to reduce the paramete</w:t>
       </w:r>
       <w:r>
-        <w:t>rs for our actual simulations, shown below.</w:t>
+        <w:t xml:space="preserve">rs for our </w:t>
+      </w:r>
+      <w:r>
+        <w:t>selected</w:t>
+      </w:r>
+      <w:bookmarkStart w:id="0" w:name="_GoBack"/>
+      <w:bookmarkEnd w:id="0"/>
+      <w:r>
+        <w:t xml:space="preserve"> simulations, shown below.</w:t>
       </w:r>
     </w:p>
     <w:tbl>
@@ -5899,12 +5940,47 @@
         <w:t xml:space="preserve">Graphs </w:t>
       </w:r>
       <w:r>
-        <w:t>Considered in Actual Simulations</w:t>
+        <w:t xml:space="preserve">Considered in </w:t>
+      </w:r>
+      <w:r>
+        <w:t>Selected</w:t>
+      </w:r>
+      <w:r>
+        <w:t xml:space="preserve"> Simulations</w:t>
       </w:r>
     </w:p>
     <w:p>
       <w:r>
         <w:t>We wanted to choose graphs with different structure, so we decided we would pick a graph with a small number of nodes (SHD -- small, high density), a graph with a large number of nodes and a large number of friends per node (LHD -- large, high density), and a graph with a large number of nodes and a small number of friends per node (LLD -- large, low density).  This led us to choose Graph 698 for SHD (62 nodes, 10.68 friends per node), Graph 3437 for LLD (535 nodes, 19.99 friends per node), and Graph 1912 for LHD (748 nodes, 82.28 friends per node).</w:t>
+      </w:r>
+    </w:p>
+    <w:p>
+      <w:r>
+        <w:t>It can be seen that the size of our graphs is completely analogous to our total population in our ODE models,</w:t>
+      </w:r>
+      <w:r>
+        <w:t xml:space="preserve"> and</w:t>
+      </w:r>
+      <w:r>
+        <w:t xml:space="preserve"> the density is analogous to k (the interaction coefficient</w:t>
+      </w:r>
+      <w:r>
+        <w:rPr>
+          <w:rFonts w:eastAsiaTheme="minorEastAsia"/>
+        </w:rPr>
+        <w:t>.</w:t>
+      </w:r>
+      <w:r>
+        <w:rPr>
+          <w:rFonts w:eastAsiaTheme="minorEastAsia"/>
+        </w:rPr>
+        <w:t xml:space="preserve"> Because of these symmetries, it is clear that for certain parameters, networks of different sizes and densities may still behavior similarly the results attained from the solutions to our ODE model. However, the peaks and widths of the graphs will likely vary.</w:t>
+      </w:r>
+      <w:r>
+        <w:rPr>
+          <w:rFonts w:eastAsiaTheme="minorEastAsia"/>
+        </w:rPr>
+        <w:t xml:space="preserve"> We will be able to analyze the validity of these claims with the concrete evidence provided by our selected simulations.</w:t>
       </w:r>
     </w:p>
     <w:p>
@@ -5912,11 +5988,13 @@
         <w:pStyle w:val="Heading1"/>
       </w:pPr>
       <w:r>
-        <w:lastRenderedPageBreak/>
         <w:t xml:space="preserve">Results of </w:t>
       </w:r>
       <w:r>
-        <w:t>Actual Simulations</w:t>
+        <w:t>Selected</w:t>
+      </w:r>
+      <w:r>
+        <w:t xml:space="preserve"> Simulations</w:t>
       </w:r>
     </w:p>
     <w:p>
@@ -7440,6 +7518,7 @@
               <w:jc w:val="center"/>
             </w:pPr>
             <w:r>
+              <w:lastRenderedPageBreak/>
               <w:t>6</w:t>
             </w:r>
           </w:p>
@@ -12186,7 +12265,6 @@
               <w:jc w:val="center"/>
             </w:pPr>
             <w:r>
-              <w:lastRenderedPageBreak/>
               <w:t>27</w:t>
             </w:r>
           </w:p>
@@ -13535,6 +13613,7 @@
         <w:rPr>
           <w:noProof/>
         </w:rPr>
+        <w:lastRenderedPageBreak/>
         <w:drawing>
           <wp:inline distT="0" distB="0" distL="0" distR="0" wp14:anchorId="7BBC0F37" wp14:editId="441113FB">
             <wp:extent cx="4572000" cy="2743200"/>
@@ -13563,7 +13642,6 @@
         <w:rPr>
           <w:noProof/>
         </w:rPr>
-        <w:lastRenderedPageBreak/>
         <w:drawing>
           <wp:inline distT="0" distB="0" distL="0" distR="0" wp14:anchorId="1E567D76" wp14:editId="66EC401F">
             <wp:extent cx="4572000" cy="2743200"/>
@@ -13581,7 +13659,11 @@
     </w:p>
     <w:p>
       <w:r>
-        <w:t xml:space="preserve">This graph is interesting because the three trend lines almost never intersect each other. This means that the SHD Yield % is consistently less than the LLD Yield % which is consistently less than the LHD Yield %. It makes sense that the large high density network would have the greatest yield because nodes would have more opportunities to spread rumors to neighboring nodes in these graphs. It is curious that the SHD network almost consistently has a lower Yield % than the LLD despite being a high density network. A possible explanation might be that density does not necessarily cause greater yield; it only aids in the quick spread of a rumor. Meanwhile large networks allow for more nodes to be </w:t>
+        <w:t xml:space="preserve">This graph is interesting because the three trend lines almost never intersect each other. This means that the SHD Yield % is consistently less than the LLD Yield % which is consistently less than the LHD Yield %. It makes sense that the large high density network would have the greatest yield because nodes would have more opportunities to spread rumors to neighboring nodes in these graphs. It is curious that the SHD network almost consistently has a lower Yield % than the LLD despite being a high density network. A possible explanation might be that density does not necessarily cause greater yield; it only </w:t>
+      </w:r>
+      <w:r>
+        <w:lastRenderedPageBreak/>
+        <w:t xml:space="preserve">aids in the quick spread of a rumor. Meanwhile large networks allow for more nodes to be </w:t>
       </w:r>
       <w:r>
         <w:t>Spreader</w:t>
@@ -13618,11 +13700,13 @@
     </w:p>
     <w:p>
       <w:r>
-        <w:t xml:space="preserve">Except for graphs 9 through 16, these lines almost overlap, which leads us to conclude that peak spread percentage and overall yield do not necessarily correlate, since the trend lines on the previous graph on </w:t>
-      </w:r>
-      <w:r>
-        <w:lastRenderedPageBreak/>
-        <w:t xml:space="preserve">Yield % did not overlap. A possible explanation may be that different stifling rates allow the same peaks to be descended at different rates, but along the way, more </w:t>
+        <w:t>Except for graphs 9 through 16, these lines almost overlap, which leads us to conclude that peak spread percentage and overall yield do not necessarily correlate, since the tren</w:t>
+      </w:r>
+      <w:r>
+        <w:t>d lines on the previous graph of</w:t>
+      </w:r>
+      <w:r>
+        <w:t xml:space="preserve"> Yield % did not overlap. A possible explanation may be that different stifling rates allow the same peaks to be descended at different rates, but along the way, more </w:t>
       </w:r>
       <w:r>
         <w:t>Spreader</w:t>
@@ -13637,7 +13721,13 @@
         <w:t>Spreader</w:t>
       </w:r>
       <w:r>
-        <w:t xml:space="preserve"> percentage behavior, they will still have different over yields of non-</w:t>
+        <w:t xml:space="preserve"> percentage behavior, they will still have different over</w:t>
+      </w:r>
+      <w:r>
+        <w:t>all</w:t>
+      </w:r>
+      <w:r>
+        <w:t xml:space="preserve"> yields of non-</w:t>
       </w:r>
       <w:r>
         <w:t>Ignorant</w:t>
@@ -15680,11 +15770,11 @@
           <c:showPercent val="0"/>
           <c:showBubbleSize val="0"/>
         </c:dLbls>
-        <c:axId val="-1758923760"/>
-        <c:axId val="-1758924304"/>
+        <c:axId val="438125312"/>
+        <c:axId val="438113888"/>
       </c:scatterChart>
       <c:valAx>
-        <c:axId val="-1758923760"/>
+        <c:axId val="438125312"/>
         <c:scaling>
           <c:orientation val="minMax"/>
         </c:scaling>
@@ -15796,12 +15886,12 @@
             <a:endParaRPr lang="en-US"/>
           </a:p>
         </c:txPr>
-        <c:crossAx val="-1758924304"/>
+        <c:crossAx val="438113888"/>
         <c:crosses val="autoZero"/>
         <c:crossBetween val="midCat"/>
       </c:valAx>
       <c:valAx>
-        <c:axId val="-1758924304"/>
+        <c:axId val="438113888"/>
         <c:scaling>
           <c:orientation val="minMax"/>
         </c:scaling>
@@ -15913,7 +16003,7 @@
             <a:endParaRPr lang="en-US"/>
           </a:p>
         </c:txPr>
-        <c:crossAx val="-1758923760"/>
+        <c:crossAx val="438125312"/>
         <c:crosses val="autoZero"/>
         <c:crossBetween val="midCat"/>
       </c:valAx>
@@ -16824,11 +16914,11 @@
           <c:showPercent val="0"/>
           <c:showBubbleSize val="0"/>
         </c:dLbls>
-        <c:axId val="-1758929200"/>
-        <c:axId val="-1758928656"/>
+        <c:axId val="246782816"/>
+        <c:axId val="246788256"/>
       </c:scatterChart>
       <c:valAx>
-        <c:axId val="-1758929200"/>
+        <c:axId val="246782816"/>
         <c:scaling>
           <c:orientation val="minMax"/>
         </c:scaling>
@@ -16940,12 +17030,12 @@
             <a:endParaRPr lang="en-US"/>
           </a:p>
         </c:txPr>
-        <c:crossAx val="-1758928656"/>
+        <c:crossAx val="246788256"/>
         <c:crosses val="autoZero"/>
         <c:crossBetween val="midCat"/>
       </c:valAx>
       <c:valAx>
-        <c:axId val="-1758928656"/>
+        <c:axId val="246788256"/>
         <c:scaling>
           <c:orientation val="minMax"/>
         </c:scaling>
@@ -17057,7 +17147,7 @@
             <a:endParaRPr lang="en-US"/>
           </a:p>
         </c:txPr>
-        <c:crossAx val="-1758929200"/>
+        <c:crossAx val="246782816"/>
         <c:crosses val="autoZero"/>
         <c:crossBetween val="midCat"/>
       </c:valAx>
@@ -17968,11 +18058,11 @@
           <c:showPercent val="0"/>
           <c:showBubbleSize val="0"/>
         </c:dLbls>
-        <c:axId val="-1758925392"/>
-        <c:axId val="-1758924848"/>
+        <c:axId val="246790976"/>
+        <c:axId val="246792064"/>
       </c:scatterChart>
       <c:valAx>
-        <c:axId val="-1758925392"/>
+        <c:axId val="246790976"/>
         <c:scaling>
           <c:orientation val="minMax"/>
         </c:scaling>
@@ -18084,12 +18174,12 @@
             <a:endParaRPr lang="en-US"/>
           </a:p>
         </c:txPr>
-        <c:crossAx val="-1758924848"/>
+        <c:crossAx val="246792064"/>
         <c:crosses val="autoZero"/>
         <c:crossBetween val="midCat"/>
       </c:valAx>
       <c:valAx>
-        <c:axId val="-1758924848"/>
+        <c:axId val="246792064"/>
         <c:scaling>
           <c:orientation val="minMax"/>
         </c:scaling>
@@ -18201,7 +18291,7 @@
             <a:endParaRPr lang="en-US"/>
           </a:p>
         </c:txPr>
-        <c:crossAx val="-1758925392"/>
+        <c:crossAx val="246790976"/>
         <c:crosses val="autoZero"/>
         <c:crossBetween val="midCat"/>
       </c:valAx>

</xml_diff>